<commit_message>
Avances casos de uso, requisitos funcionales
Actualizado
</commit_message>
<xml_diff>
--- a/Sistema Web(Requisitos funcionales).docx
+++ b/Sistema Web(Requisitos funcionales).docx
@@ -3701,10 +3701,10 @@
         <w:tblLook w:val="04A0" w:firstRow="1" w:lastRow="0" w:firstColumn="1" w:lastColumn="0" w:noHBand="0" w:noVBand="1"/>
       </w:tblPr>
       <w:tblGrid>
-        <w:gridCol w:w="1523"/>
-        <w:gridCol w:w="1450"/>
-        <w:gridCol w:w="2160"/>
-        <w:gridCol w:w="3695"/>
+        <w:gridCol w:w="1658"/>
+        <w:gridCol w:w="1326"/>
+        <w:gridCol w:w="2012"/>
+        <w:gridCol w:w="3832"/>
       </w:tblGrid>
       <w:tr>
         <w:trPr>
@@ -3714,9 +3714,11 @@
           <w:tcPr>
             <w:cnfStyle w:val="001000000000" w:firstRow="0" w:lastRow="0" w:firstColumn="1" w:lastColumn="0" w:oddVBand="0" w:evenVBand="0" w:oddHBand="0" w:evenHBand="0" w:firstRowFirstColumn="0" w:firstRowLastColumn="0" w:lastRowFirstColumn="0" w:lastRowLastColumn="0"/>
             <w:tcW w:w="0" w:type="auto"/>
-          </w:tcPr>
-          <w:p>
-            <w:pPr>
+            <w:vAlign w:val="center"/>
+          </w:tcPr>
+          <w:p>
+            <w:pPr>
+              <w:jc w:val="center"/>
               <w:rPr>
                 <w:noProof/>
                 <w:lang w:val="es-ES"/>
@@ -3734,9 +3736,11 @@
         <w:tc>
           <w:tcPr>
             <w:tcW w:w="0" w:type="auto"/>
-          </w:tcPr>
-          <w:p>
-            <w:pPr>
+            <w:vAlign w:val="center"/>
+          </w:tcPr>
+          <w:p>
+            <w:pPr>
+              <w:jc w:val="center"/>
               <w:cnfStyle w:val="100000000000" w:firstRow="1" w:lastRow="0" w:firstColumn="0" w:lastColumn="0" w:oddVBand="0" w:evenVBand="0" w:oddHBand="0" w:evenHBand="0" w:firstRowFirstColumn="0" w:firstRowLastColumn="0" w:lastRowFirstColumn="0" w:lastRowLastColumn="0"/>
               <w:rPr>
                 <w:noProof/>
@@ -3755,6 +3759,7 @@
         <w:tc>
           <w:tcPr>
             <w:tcW w:w="0" w:type="auto"/>
+            <w:vAlign w:val="center"/>
           </w:tcPr>
           <w:p>
             <w:pPr>
@@ -3777,9 +3782,11 @@
         <w:tc>
           <w:tcPr>
             <w:tcW w:w="0" w:type="auto"/>
-          </w:tcPr>
-          <w:p>
-            <w:pPr>
+            <w:vAlign w:val="center"/>
+          </w:tcPr>
+          <w:p>
+            <w:pPr>
+              <w:jc w:val="center"/>
               <w:cnfStyle w:val="100000000000" w:firstRow="1" w:lastRow="0" w:firstColumn="0" w:lastColumn="0" w:oddVBand="0" w:evenVBand="0" w:oddHBand="0" w:evenHBand="0" w:firstRowFirstColumn="0" w:firstRowLastColumn="0" w:lastRowFirstColumn="0" w:lastRowLastColumn="0"/>
               <w:rPr>
                 <w:noProof/>
@@ -3804,10 +3811,15 @@
           <w:tcPr>
             <w:cnfStyle w:val="001000000000" w:firstRow="0" w:lastRow="0" w:firstColumn="1" w:lastColumn="0" w:oddVBand="0" w:evenVBand="0" w:oddHBand="0" w:evenHBand="0" w:firstRowFirstColumn="0" w:firstRowLastColumn="0" w:lastRowFirstColumn="0" w:lastRowLastColumn="0"/>
             <w:tcW w:w="0" w:type="auto"/>
-          </w:tcPr>
-          <w:p>
-            <w:pPr>
-              <w:rPr>
+            <w:vMerge w:val="restart"/>
+            <w:vAlign w:val="center"/>
+          </w:tcPr>
+          <w:p>
+            <w:pPr>
+              <w:jc w:val="center"/>
+              <w:rPr>
+                <w:b w:val="0"/>
+                <w:bCs w:val="0"/>
                 <w:noProof/>
                 <w:lang w:val="es-ES"/>
               </w:rPr>
@@ -3824,9 +3836,11 @@
         <w:tc>
           <w:tcPr>
             <w:tcW w:w="0" w:type="auto"/>
-          </w:tcPr>
-          <w:p>
-            <w:pPr>
+            <w:vAlign w:val="center"/>
+          </w:tcPr>
+          <w:p>
+            <w:pPr>
+              <w:jc w:val="center"/>
               <w:cnfStyle w:val="000000100000" w:firstRow="0" w:lastRow="0" w:firstColumn="0" w:lastColumn="0" w:oddVBand="0" w:evenVBand="0" w:oddHBand="1" w:evenHBand="0" w:firstRowFirstColumn="0" w:firstRowLastColumn="0" w:lastRowFirstColumn="0" w:lastRowLastColumn="0"/>
               <w:rPr>
                 <w:noProof/>
@@ -3845,9 +3859,11 @@
         <w:tc>
           <w:tcPr>
             <w:tcW w:w="0" w:type="auto"/>
-          </w:tcPr>
-          <w:p>
-            <w:pPr>
+            <w:vAlign w:val="center"/>
+          </w:tcPr>
+          <w:p>
+            <w:pPr>
+              <w:jc w:val="center"/>
               <w:cnfStyle w:val="000000100000" w:firstRow="0" w:lastRow="0" w:firstColumn="0" w:lastColumn="0" w:oddVBand="0" w:evenVBand="0" w:oddHBand="1" w:evenHBand="0" w:firstRowFirstColumn="0" w:firstRowLastColumn="0" w:lastRowFirstColumn="0" w:lastRowLastColumn="0"/>
               <w:rPr>
                 <w:noProof/>
@@ -3866,9 +3882,11 @@
         <w:tc>
           <w:tcPr>
             <w:tcW w:w="0" w:type="auto"/>
-          </w:tcPr>
-          <w:p>
-            <w:pPr>
+            <w:vAlign w:val="center"/>
+          </w:tcPr>
+          <w:p>
+            <w:pPr>
+              <w:jc w:val="center"/>
               <w:cnfStyle w:val="000000100000" w:firstRow="0" w:lastRow="0" w:firstColumn="0" w:lastColumn="0" w:oddVBand="0" w:evenVBand="0" w:oddHBand="1" w:evenHBand="0" w:firstRowFirstColumn="0" w:firstRowLastColumn="0" w:lastRowFirstColumn="0" w:lastRowLastColumn="0"/>
               <w:rPr>
                 <w:noProof/>
@@ -3890,29 +3908,50 @@
           <w:tcPr>
             <w:cnfStyle w:val="001000000000" w:firstRow="0" w:lastRow="0" w:firstColumn="1" w:lastColumn="0" w:oddVBand="0" w:evenVBand="0" w:oddHBand="0" w:evenHBand="0" w:firstRowFirstColumn="0" w:firstRowLastColumn="0" w:lastRowFirstColumn="0" w:lastRowLastColumn="0"/>
             <w:tcW w:w="0" w:type="auto"/>
-          </w:tcPr>
-          <w:p>
-            <w:pPr>
+            <w:vMerge/>
+            <w:vAlign w:val="center"/>
+          </w:tcPr>
+          <w:p>
+            <w:pPr>
+              <w:jc w:val="center"/>
               <w:rPr>
                 <w:noProof/>
                 <w:lang w:val="es-ES"/>
               </w:rPr>
             </w:pPr>
-            <w:r>
+          </w:p>
+        </w:tc>
+        <w:tc>
+          <w:tcPr>
+            <w:tcW w:w="0" w:type="auto"/>
+            <w:vAlign w:val="center"/>
+          </w:tcPr>
+          <w:p>
+            <w:pPr>
+              <w:jc w:val="center"/>
+              <w:cnfStyle w:val="000000000000" w:firstRow="0" w:lastRow="0" w:firstColumn="0" w:lastColumn="0" w:oddVBand="0" w:evenVBand="0" w:oddHBand="0" w:evenHBand="0" w:firstRowFirstColumn="0" w:firstRowLastColumn="0" w:lastRowFirstColumn="0" w:lastRowLastColumn="0"/>
               <w:rPr>
                 <w:noProof/>
                 <w:lang w:val="es-ES"/>
               </w:rPr>
-              <w:t>Seguridad</w:t>
+            </w:pPr>
+            <w:r>
+              <w:rPr>
+                <w:noProof/>
+                <w:lang w:val="es-ES"/>
+              </w:rPr>
+              <w:t>RSeg-2</w:t>
             </w:r>
           </w:p>
         </w:tc>
         <w:tc>
           <w:tcPr>
             <w:tcW w:w="0" w:type="auto"/>
-          </w:tcPr>
-          <w:p>
-            <w:pPr>
+            <w:vAlign w:val="center"/>
+          </w:tcPr>
+          <w:p>
+            <w:pPr>
+              <w:jc w:val="center"/>
               <w:cnfStyle w:val="000000000000" w:firstRow="0" w:lastRow="0" w:firstColumn="0" w:lastColumn="0" w:oddVBand="0" w:evenVBand="0" w:oddHBand="0" w:evenHBand="0" w:firstRowFirstColumn="0" w:firstRowLastColumn="0" w:lastRowFirstColumn="0" w:lastRowLastColumn="0"/>
               <w:rPr>
                 <w:noProof/>
@@ -3924,16 +3963,18 @@
                 <w:noProof/>
                 <w:lang w:val="es-ES"/>
               </w:rPr>
-              <w:t>RSeg-2</w:t>
+              <w:t>Cifrar contraseña</w:t>
             </w:r>
           </w:p>
         </w:tc>
         <w:tc>
           <w:tcPr>
             <w:tcW w:w="0" w:type="auto"/>
-          </w:tcPr>
-          <w:p>
-            <w:pPr>
+            <w:vAlign w:val="center"/>
+          </w:tcPr>
+          <w:p>
+            <w:pPr>
+              <w:jc w:val="center"/>
               <w:cnfStyle w:val="000000000000" w:firstRow="0" w:lastRow="0" w:firstColumn="0" w:lastColumn="0" w:oddVBand="0" w:evenVBand="0" w:oddHBand="0" w:evenHBand="0" w:firstRowFirstColumn="0" w:firstRowLastColumn="0" w:lastRowFirstColumn="0" w:lastRowLastColumn="0"/>
               <w:rPr>
                 <w:noProof/>
@@ -3945,35 +3986,7 @@
                 <w:noProof/>
                 <w:lang w:val="es-ES"/>
               </w:rPr>
-              <w:t>Cifrar contraseña</w:t>
-            </w:r>
-          </w:p>
-        </w:tc>
-        <w:tc>
-          <w:tcPr>
-            <w:tcW w:w="0" w:type="auto"/>
-          </w:tcPr>
-          <w:p>
-            <w:pPr>
-              <w:cnfStyle w:val="000000000000" w:firstRow="0" w:lastRow="0" w:firstColumn="0" w:lastColumn="0" w:oddVBand="0" w:evenVBand="0" w:oddHBand="0" w:evenHBand="0" w:firstRowFirstColumn="0" w:firstRowLastColumn="0" w:lastRowFirstColumn="0" w:lastRowLastColumn="0"/>
-              <w:rPr>
-                <w:noProof/>
-                <w:lang w:val="es-ES"/>
-              </w:rPr>
-            </w:pPr>
-            <w:r>
-              <w:rPr>
-                <w:noProof/>
-                <w:lang w:val="es-ES"/>
-              </w:rPr>
-              <w:t>El sistema contará con un algoritmo de encriptación para l</w:t>
-            </w:r>
-            <w:r>
-              <w:rPr>
-                <w:noProof/>
-                <w:lang w:val="es-ES"/>
-              </w:rPr>
-              <w:t>as contraseñas de los usuarios, esto permitirá mayor seguridad en el acceso</w:t>
+              <w:t>El sistema contará con un algoritmo de encriptación para las contraseñas de los usuarios, esto permitirá mayor seguridad en el acceso</w:t>
             </w:r>
           </w:p>
         </w:tc>
@@ -3986,9 +3999,11 @@
           <w:tcPr>
             <w:cnfStyle w:val="001000000000" w:firstRow="0" w:lastRow="0" w:firstColumn="1" w:lastColumn="0" w:oddVBand="0" w:evenVBand="0" w:oddHBand="0" w:evenHBand="0" w:firstRowFirstColumn="0" w:firstRowLastColumn="0" w:lastRowFirstColumn="0" w:lastRowLastColumn="0"/>
             <w:tcW w:w="0" w:type="auto"/>
-          </w:tcPr>
-          <w:p>
-            <w:pPr>
+            <w:vAlign w:val="center"/>
+          </w:tcPr>
+          <w:p>
+            <w:pPr>
+              <w:jc w:val="center"/>
               <w:rPr>
                 <w:noProof/>
                 <w:lang w:val="es-ES"/>
@@ -4006,9 +4021,11 @@
         <w:tc>
           <w:tcPr>
             <w:tcW w:w="0" w:type="auto"/>
-          </w:tcPr>
-          <w:p>
-            <w:pPr>
+            <w:vAlign w:val="center"/>
+          </w:tcPr>
+          <w:p>
+            <w:pPr>
+              <w:jc w:val="center"/>
               <w:cnfStyle w:val="000000100000" w:firstRow="0" w:lastRow="0" w:firstColumn="0" w:lastColumn="0" w:oddVBand="0" w:evenVBand="0" w:oddHBand="1" w:evenHBand="0" w:firstRowFirstColumn="0" w:firstRowLastColumn="0" w:lastRowFirstColumn="0" w:lastRowLastColumn="0"/>
               <w:rPr>
                 <w:noProof/>
@@ -4022,16 +4039,16 @@
               </w:rPr>
               <w:t>RO-1</w:t>
             </w:r>
-            <w:bookmarkStart w:id="1" w:name="_GoBack"/>
-            <w:bookmarkEnd w:id="1"/>
           </w:p>
         </w:tc>
         <w:tc>
           <w:tcPr>
             <w:tcW w:w="0" w:type="auto"/>
-          </w:tcPr>
-          <w:p>
-            <w:pPr>
+            <w:vAlign w:val="center"/>
+          </w:tcPr>
+          <w:p>
+            <w:pPr>
+              <w:jc w:val="center"/>
               <w:cnfStyle w:val="000000100000" w:firstRow="0" w:lastRow="0" w:firstColumn="0" w:lastColumn="0" w:oddVBand="0" w:evenVBand="0" w:oddHBand="1" w:evenHBand="0" w:firstRowFirstColumn="0" w:firstRowLastColumn="0" w:lastRowFirstColumn="0" w:lastRowLastColumn="0"/>
               <w:rPr>
                 <w:noProof/>
@@ -4050,9 +4067,11 @@
         <w:tc>
           <w:tcPr>
             <w:tcW w:w="0" w:type="auto"/>
-          </w:tcPr>
-          <w:p>
-            <w:pPr>
+            <w:vAlign w:val="center"/>
+          </w:tcPr>
+          <w:p>
+            <w:pPr>
+              <w:jc w:val="center"/>
               <w:cnfStyle w:val="000000100000" w:firstRow="0" w:lastRow="0" w:firstColumn="0" w:lastColumn="0" w:oddVBand="0" w:evenVBand="0" w:oddHBand="1" w:evenHBand="0" w:firstRowFirstColumn="0" w:firstRowLastColumn="0" w:lastRowFirstColumn="0" w:lastRowLastColumn="0"/>
               <w:rPr>
                 <w:noProof/>
@@ -4074,56 +4093,92 @@
           <w:tcPr>
             <w:cnfStyle w:val="001000000000" w:firstRow="0" w:lastRow="0" w:firstColumn="1" w:lastColumn="0" w:oddVBand="0" w:evenVBand="0" w:oddHBand="0" w:evenHBand="0" w:firstRowFirstColumn="0" w:firstRowLastColumn="0" w:lastRowFirstColumn="0" w:lastRowLastColumn="0"/>
             <w:tcW w:w="0" w:type="auto"/>
-          </w:tcPr>
-          <w:p>
-            <w:pPr>
+            <w:vAlign w:val="center"/>
+          </w:tcPr>
+          <w:p>
+            <w:pPr>
+              <w:jc w:val="center"/>
               <w:rPr>
                 <w:noProof/>
                 <w:lang w:val="es-ES"/>
               </w:rPr>
             </w:pPr>
+            <w:r>
+              <w:rPr>
+                <w:noProof/>
+                <w:lang w:val="es-ES"/>
+              </w:rPr>
+              <w:t>Diseño</w:t>
+            </w:r>
           </w:p>
         </w:tc>
         <w:tc>
           <w:tcPr>
             <w:tcW w:w="0" w:type="auto"/>
-          </w:tcPr>
-          <w:p>
-            <w:pPr>
+            <w:vAlign w:val="center"/>
+          </w:tcPr>
+          <w:p>
+            <w:pPr>
+              <w:jc w:val="center"/>
               <w:cnfStyle w:val="000000000000" w:firstRow="0" w:lastRow="0" w:firstColumn="0" w:lastColumn="0" w:oddVBand="0" w:evenVBand="0" w:oddHBand="0" w:evenHBand="0" w:firstRowFirstColumn="0" w:firstRowLastColumn="0" w:lastRowFirstColumn="0" w:lastRowLastColumn="0"/>
               <w:rPr>
                 <w:noProof/>
                 <w:lang w:val="es-ES"/>
               </w:rPr>
             </w:pPr>
+            <w:r>
+              <w:rPr>
+                <w:noProof/>
+                <w:lang w:val="es-ES"/>
+              </w:rPr>
+              <w:t>RD-1</w:t>
+            </w:r>
           </w:p>
         </w:tc>
         <w:tc>
           <w:tcPr>
             <w:tcW w:w="0" w:type="auto"/>
-          </w:tcPr>
-          <w:p>
-            <w:pPr>
+            <w:vAlign w:val="center"/>
+          </w:tcPr>
+          <w:p>
+            <w:pPr>
+              <w:jc w:val="center"/>
               <w:cnfStyle w:val="000000000000" w:firstRow="0" w:lastRow="0" w:firstColumn="0" w:lastColumn="0" w:oddVBand="0" w:evenVBand="0" w:oddHBand="0" w:evenHBand="0" w:firstRowFirstColumn="0" w:firstRowLastColumn="0" w:lastRowFirstColumn="0" w:lastRowLastColumn="0"/>
               <w:rPr>
                 <w:noProof/>
                 <w:lang w:val="es-ES"/>
               </w:rPr>
             </w:pPr>
+            <w:r>
+              <w:rPr>
+                <w:noProof/>
+                <w:lang w:val="es-ES"/>
+              </w:rPr>
+              <w:t>Guia de Diseño</w:t>
+            </w:r>
           </w:p>
         </w:tc>
         <w:tc>
           <w:tcPr>
             <w:tcW w:w="0" w:type="auto"/>
-          </w:tcPr>
-          <w:p>
-            <w:pPr>
+            <w:vAlign w:val="center"/>
+          </w:tcPr>
+          <w:p>
+            <w:pPr>
+              <w:jc w:val="center"/>
               <w:cnfStyle w:val="000000000000" w:firstRow="0" w:lastRow="0" w:firstColumn="0" w:lastColumn="0" w:oddVBand="0" w:evenVBand="0" w:oddHBand="0" w:evenHBand="0" w:firstRowFirstColumn="0" w:firstRowLastColumn="0" w:lastRowFirstColumn="0" w:lastRowLastColumn="0"/>
               <w:rPr>
                 <w:noProof/>
                 <w:lang w:val="es-ES"/>
               </w:rPr>
             </w:pPr>
+            <w:r>
+              <w:rPr>
+                <w:noProof/>
+                <w:lang w:val="es-ES"/>
+              </w:rPr>
+              <w:t>El SWPO, será diseñado siguiendo los lineamientos de la normativa ISO 9241</w:t>
+            </w:r>
           </w:p>
         </w:tc>
       </w:tr>
@@ -4135,56 +4190,100 @@
           <w:tcPr>
             <w:cnfStyle w:val="001000000000" w:firstRow="0" w:lastRow="0" w:firstColumn="1" w:lastColumn="0" w:oddVBand="0" w:evenVBand="0" w:oddHBand="0" w:evenHBand="0" w:firstRowFirstColumn="0" w:firstRowLastColumn="0" w:lastRowFirstColumn="0" w:lastRowLastColumn="0"/>
             <w:tcW w:w="0" w:type="auto"/>
-          </w:tcPr>
-          <w:p>
-            <w:pPr>
+            <w:vAlign w:val="center"/>
+          </w:tcPr>
+          <w:p>
+            <w:pPr>
+              <w:jc w:val="center"/>
               <w:rPr>
                 <w:noProof/>
                 <w:lang w:val="es-ES"/>
               </w:rPr>
             </w:pPr>
+            <w:r>
+              <w:rPr>
+                <w:noProof/>
+                <w:lang w:val="es-ES"/>
+              </w:rPr>
+              <w:t>Gestión de Base de Datos</w:t>
+            </w:r>
           </w:p>
         </w:tc>
         <w:tc>
           <w:tcPr>
             <w:tcW w:w="0" w:type="auto"/>
-          </w:tcPr>
-          <w:p>
-            <w:pPr>
+            <w:vAlign w:val="center"/>
+          </w:tcPr>
+          <w:p>
+            <w:pPr>
+              <w:jc w:val="center"/>
               <w:cnfStyle w:val="000000100000" w:firstRow="0" w:lastRow="0" w:firstColumn="0" w:lastColumn="0" w:oddVBand="0" w:evenVBand="0" w:oddHBand="1" w:evenHBand="0" w:firstRowFirstColumn="0" w:firstRowLastColumn="0" w:lastRowFirstColumn="0" w:lastRowLastColumn="0"/>
               <w:rPr>
                 <w:noProof/>
                 <w:lang w:val="es-ES"/>
               </w:rPr>
             </w:pPr>
+            <w:r>
+              <w:rPr>
+                <w:noProof/>
+                <w:lang w:val="es-ES"/>
+              </w:rPr>
+              <w:t>RGBD-1</w:t>
+            </w:r>
           </w:p>
         </w:tc>
         <w:tc>
           <w:tcPr>
             <w:tcW w:w="0" w:type="auto"/>
-          </w:tcPr>
-          <w:p>
-            <w:pPr>
+            <w:vAlign w:val="center"/>
+          </w:tcPr>
+          <w:p>
+            <w:pPr>
+              <w:jc w:val="center"/>
               <w:cnfStyle w:val="000000100000" w:firstRow="0" w:lastRow="0" w:firstColumn="0" w:lastColumn="0" w:oddVBand="0" w:evenVBand="0" w:oddHBand="1" w:evenHBand="0" w:firstRowFirstColumn="0" w:firstRowLastColumn="0" w:lastRowFirstColumn="0" w:lastRowLastColumn="0"/>
               <w:rPr>
                 <w:noProof/>
                 <w:lang w:val="es-ES"/>
               </w:rPr>
             </w:pPr>
+            <w:r>
+              <w:rPr>
+                <w:noProof/>
+                <w:lang w:val="es-ES"/>
+              </w:rPr>
+              <w:t>Sistema gestor de Base de Datos</w:t>
+            </w:r>
           </w:p>
         </w:tc>
         <w:tc>
           <w:tcPr>
             <w:tcW w:w="0" w:type="auto"/>
-          </w:tcPr>
-          <w:p>
-            <w:pPr>
+            <w:vAlign w:val="center"/>
+          </w:tcPr>
+          <w:p>
+            <w:pPr>
+              <w:jc w:val="center"/>
               <w:cnfStyle w:val="000000100000" w:firstRow="0" w:lastRow="0" w:firstColumn="0" w:lastColumn="0" w:oddVBand="0" w:evenVBand="0" w:oddHBand="1" w:evenHBand="0" w:firstRowFirstColumn="0" w:firstRowLastColumn="0" w:lastRowFirstColumn="0" w:lastRowLastColumn="0"/>
               <w:rPr>
                 <w:noProof/>
                 <w:lang w:val="es-ES"/>
               </w:rPr>
             </w:pPr>
+            <w:r>
+              <w:rPr>
+                <w:noProof/>
+                <w:lang w:val="es-ES"/>
+              </w:rPr>
+              <w:t xml:space="preserve">La base de datos del sistema, será gestionada por la herramienta MySQL-Server, que es una herramienta Open Source, y de bajo costo en requerimientos para la </w:t>
+            </w:r>
+            <w:r>
+              <w:rPr>
+                <w:noProof/>
+                <w:lang w:val="es-ES"/>
+              </w:rPr>
+              <w:lastRenderedPageBreak/>
+              <w:t>elaboración y mantenimiento  de la base de datos</w:t>
+            </w:r>
           </w:p>
         </w:tc>
       </w:tr>
@@ -4193,9 +4292,11 @@
           <w:tcPr>
             <w:cnfStyle w:val="001000000000" w:firstRow="0" w:lastRow="0" w:firstColumn="1" w:lastColumn="0" w:oddVBand="0" w:evenVBand="0" w:oddHBand="0" w:evenHBand="0" w:firstRowFirstColumn="0" w:firstRowLastColumn="0" w:lastRowFirstColumn="0" w:lastRowLastColumn="0"/>
             <w:tcW w:w="0" w:type="auto"/>
-          </w:tcPr>
-          <w:p>
-            <w:pPr>
+            <w:vAlign w:val="center"/>
+          </w:tcPr>
+          <w:p>
+            <w:pPr>
+              <w:jc w:val="center"/>
               <w:rPr>
                 <w:noProof/>
                 <w:lang w:val="es-ES"/>
@@ -4206,9 +4307,11 @@
         <w:tc>
           <w:tcPr>
             <w:tcW w:w="0" w:type="auto"/>
-          </w:tcPr>
-          <w:p>
-            <w:pPr>
+            <w:vAlign w:val="center"/>
+          </w:tcPr>
+          <w:p>
+            <w:pPr>
+              <w:jc w:val="center"/>
               <w:cnfStyle w:val="000000000000" w:firstRow="0" w:lastRow="0" w:firstColumn="0" w:lastColumn="0" w:oddVBand="0" w:evenVBand="0" w:oddHBand="0" w:evenHBand="0" w:firstRowFirstColumn="0" w:firstRowLastColumn="0" w:lastRowFirstColumn="0" w:lastRowLastColumn="0"/>
               <w:rPr>
                 <w:noProof/>
@@ -4220,9 +4323,11 @@
         <w:tc>
           <w:tcPr>
             <w:tcW w:w="0" w:type="auto"/>
-          </w:tcPr>
-          <w:p>
-            <w:pPr>
+            <w:vAlign w:val="center"/>
+          </w:tcPr>
+          <w:p>
+            <w:pPr>
+              <w:jc w:val="center"/>
               <w:cnfStyle w:val="000000000000" w:firstRow="0" w:lastRow="0" w:firstColumn="0" w:lastColumn="0" w:oddVBand="0" w:evenVBand="0" w:oddHBand="0" w:evenHBand="0" w:firstRowFirstColumn="0" w:firstRowLastColumn="0" w:lastRowFirstColumn="0" w:lastRowLastColumn="0"/>
               <w:rPr>
                 <w:noProof/>
@@ -4234,9 +4339,11 @@
         <w:tc>
           <w:tcPr>
             <w:tcW w:w="0" w:type="auto"/>
-          </w:tcPr>
-          <w:p>
-            <w:pPr>
+            <w:vAlign w:val="center"/>
+          </w:tcPr>
+          <w:p>
+            <w:pPr>
+              <w:jc w:val="center"/>
               <w:cnfStyle w:val="000000000000" w:firstRow="0" w:lastRow="0" w:firstColumn="0" w:lastColumn="0" w:oddVBand="0" w:evenVBand="0" w:oddHBand="0" w:evenHBand="0" w:firstRowFirstColumn="0" w:firstRowLastColumn="0" w:lastRowFirstColumn="0" w:lastRowLastColumn="0"/>
               <w:rPr>
                 <w:noProof/>
@@ -4254,9 +4361,11 @@
           <w:tcPr>
             <w:cnfStyle w:val="001000000000" w:firstRow="0" w:lastRow="0" w:firstColumn="1" w:lastColumn="0" w:oddVBand="0" w:evenVBand="0" w:oddHBand="0" w:evenHBand="0" w:firstRowFirstColumn="0" w:firstRowLastColumn="0" w:lastRowFirstColumn="0" w:lastRowLastColumn="0"/>
             <w:tcW w:w="0" w:type="auto"/>
-          </w:tcPr>
-          <w:p>
-            <w:pPr>
+            <w:vAlign w:val="center"/>
+          </w:tcPr>
+          <w:p>
+            <w:pPr>
+              <w:jc w:val="center"/>
               <w:rPr>
                 <w:noProof/>
                 <w:lang w:val="es-ES"/>
@@ -4267,9 +4376,11 @@
         <w:tc>
           <w:tcPr>
             <w:tcW w:w="0" w:type="auto"/>
-          </w:tcPr>
-          <w:p>
-            <w:pPr>
+            <w:vAlign w:val="center"/>
+          </w:tcPr>
+          <w:p>
+            <w:pPr>
+              <w:jc w:val="center"/>
               <w:cnfStyle w:val="000000100000" w:firstRow="0" w:lastRow="0" w:firstColumn="0" w:lastColumn="0" w:oddVBand="0" w:evenVBand="0" w:oddHBand="1" w:evenHBand="0" w:firstRowFirstColumn="0" w:firstRowLastColumn="0" w:lastRowFirstColumn="0" w:lastRowLastColumn="0"/>
               <w:rPr>
                 <w:noProof/>
@@ -4281,9 +4392,11 @@
         <w:tc>
           <w:tcPr>
             <w:tcW w:w="0" w:type="auto"/>
-          </w:tcPr>
-          <w:p>
-            <w:pPr>
+            <w:vAlign w:val="center"/>
+          </w:tcPr>
+          <w:p>
+            <w:pPr>
+              <w:jc w:val="center"/>
               <w:cnfStyle w:val="000000100000" w:firstRow="0" w:lastRow="0" w:firstColumn="0" w:lastColumn="0" w:oddVBand="0" w:evenVBand="0" w:oddHBand="1" w:evenHBand="0" w:firstRowFirstColumn="0" w:firstRowLastColumn="0" w:lastRowFirstColumn="0" w:lastRowLastColumn="0"/>
               <w:rPr>
                 <w:noProof/>
@@ -4295,9 +4408,11 @@
         <w:tc>
           <w:tcPr>
             <w:tcW w:w="0" w:type="auto"/>
-          </w:tcPr>
-          <w:p>
-            <w:pPr>
+            <w:vAlign w:val="center"/>
+          </w:tcPr>
+          <w:p>
+            <w:pPr>
+              <w:jc w:val="center"/>
               <w:cnfStyle w:val="000000100000" w:firstRow="0" w:lastRow="0" w:firstColumn="0" w:lastColumn="0" w:oddVBand="0" w:evenVBand="0" w:oddHBand="1" w:evenHBand="0" w:firstRowFirstColumn="0" w:firstRowLastColumn="0" w:lastRowFirstColumn="0" w:lastRowLastColumn="0"/>
               <w:rPr>
                 <w:noProof/>
@@ -4334,20 +4449,11 @@
     </w:p>
     <w:p>
       <w:pPr>
-        <w:pStyle w:val="Ttulo3"/>
         <w:rPr>
           <w:noProof/>
           <w:lang w:val="es-ES"/>
         </w:rPr>
       </w:pPr>
-      <w:r>
-        <w:rPr>
-          <w:noProof/>
-          <w:lang w:val="es-ES"/>
-        </w:rPr>
-        <w:lastRenderedPageBreak/>
-        <w:t>Operatividad:</w:t>
-      </w:r>
     </w:p>
     <w:p>
       <w:pPr>
@@ -4359,206 +4465,9 @@
     </w:p>
     <w:p>
       <w:pPr>
-        <w:pStyle w:val="Prrafodelista"/>
-        <w:ind w:left="1428"/>
-        <w:rPr>
-          <w:noProof/>
-          <w:lang w:val="es-ES"/>
-        </w:rPr>
-      </w:pPr>
-      <w:r>
-        <w:rPr>
-          <w:noProof/>
-          <w:lang w:val="es-ES"/>
-        </w:rPr>
-        <w:t xml:space="preserve">El </w:t>
-      </w:r>
-      <w:r>
-        <w:rPr>
-          <w:noProof/>
-          <w:lang w:val="es-ES"/>
-        </w:rPr>
-        <w:t>si</w:t>
-      </w:r>
-      <w:r>
-        <w:rPr>
-          <w:noProof/>
-          <w:lang w:val="es-ES"/>
-        </w:rPr>
-        <w:t>s</w:t>
-      </w:r>
-      <w:r>
-        <w:rPr>
-          <w:noProof/>
-          <w:lang w:val="es-ES"/>
-        </w:rPr>
-        <w:t>tema será implementado de manera que se pueda ejecutar en cualquier explorador y sistema operativo</w:t>
-      </w:r>
-    </w:p>
-    <w:p>
-      <w:pPr>
-        <w:pStyle w:val="Ttulo3"/>
-        <w:rPr>
-          <w:noProof/>
-          <w:lang w:val="es-ES"/>
-        </w:rPr>
-      </w:pPr>
-      <w:r>
-        <w:rPr>
-          <w:noProof/>
-          <w:lang w:val="es-ES"/>
-        </w:rPr>
-        <w:t>Es</w:t>
-      </w:r>
-      <w:r>
-        <w:rPr>
-          <w:noProof/>
-          <w:lang w:val="es-ES"/>
-        </w:rPr>
-        <w:t>TÁN</w:t>
-      </w:r>
-      <w:r>
-        <w:rPr>
-          <w:noProof/>
-          <w:lang w:val="es-ES"/>
-        </w:rPr>
-        <w:t>dares:</w:t>
-      </w:r>
-    </w:p>
-    <w:p>
-      <w:pPr>
-        <w:rPr>
-          <w:noProof/>
-          <w:lang w:val="es-ES"/>
-        </w:rPr>
-      </w:pPr>
-    </w:p>
-    <w:p>
-      <w:pPr>
-        <w:pStyle w:val="Prrafodelista"/>
-        <w:ind w:left="1428"/>
-        <w:rPr>
-          <w:noProof/>
-          <w:lang w:val="es-ES"/>
-        </w:rPr>
-      </w:pPr>
-      <w:r>
-        <w:rPr>
-          <w:noProof/>
-          <w:lang w:val="es-ES"/>
-        </w:rPr>
-        <w:t>La aplicación web será diseñada e implementada siguiendo los lineamientos establecidos por la ISO 25000, Estadar de diseño para sitios web</w:t>
-      </w:r>
-    </w:p>
-    <w:p>
-      <w:pPr>
-        <w:rPr>
-          <w:noProof/>
-          <w:lang w:val="es-ES"/>
-        </w:rPr>
-      </w:pPr>
-    </w:p>
-    <w:p>
-      <w:pPr>
-        <w:pStyle w:val="Ttulo3"/>
-        <w:rPr>
-          <w:noProof/>
-          <w:lang w:val="es-ES"/>
-        </w:rPr>
-      </w:pPr>
-      <w:r>
-        <w:rPr>
-          <w:noProof/>
-          <w:lang w:val="es-ES"/>
-        </w:rPr>
-        <w:t>Fiabilidad:</w:t>
-      </w:r>
-    </w:p>
-    <w:p>
-      <w:pPr>
-        <w:rPr>
-          <w:noProof/>
-          <w:lang w:val="es-ES"/>
-        </w:rPr>
-      </w:pPr>
-    </w:p>
-    <w:p>
-      <w:pPr>
-        <w:pStyle w:val="Prrafodelista"/>
-        <w:ind w:left="1428"/>
-        <w:rPr>
-          <w:noProof/>
-          <w:lang w:val="es-ES"/>
-        </w:rPr>
-      </w:pPr>
-      <w:r>
-        <w:rPr>
-          <w:noProof/>
-          <w:lang w:val="es-ES"/>
-        </w:rPr>
-        <w:t>El sistema será diseñado e implementado de manera susceptibles a fallos o interrupciones en el proceso o ejecución</w:t>
-      </w:r>
-    </w:p>
-    <w:p>
-      <w:pPr>
-        <w:rPr>
-          <w:noProof/>
-          <w:lang w:val="es-ES"/>
-        </w:rPr>
-      </w:pPr>
-    </w:p>
-    <w:p>
-      <w:pPr>
-        <w:pStyle w:val="Ttulo3"/>
-        <w:rPr>
-          <w:noProof/>
-          <w:lang w:val="es-ES"/>
-        </w:rPr>
-      </w:pPr>
-      <w:r>
-        <w:rPr>
-          <w:noProof/>
-          <w:lang w:val="es-ES"/>
-        </w:rPr>
-        <w:t>Sistema Gestor de Base de Datos:</w:t>
-      </w:r>
-    </w:p>
-    <w:p>
-      <w:pPr>
-        <w:rPr>
-          <w:noProof/>
-          <w:lang w:val="es-ES"/>
-        </w:rPr>
-      </w:pPr>
-    </w:p>
-    <w:p>
-      <w:pPr>
-        <w:pStyle w:val="Prrafodelista"/>
-        <w:ind w:left="1428"/>
-        <w:rPr>
-          <w:noProof/>
-          <w:lang w:val="es-ES"/>
-        </w:rPr>
-      </w:pPr>
-      <w:r>
-        <w:rPr>
-          <w:noProof/>
-          <w:lang w:val="es-ES"/>
-        </w:rPr>
-        <w:t>La base de datos será gestionado por el SGBD MySQL-Server.</w:t>
-      </w:r>
-    </w:p>
-    <w:p>
-      <w:pPr>
-        <w:rPr>
-          <w:rFonts w:cs="Arial"/>
-          <w:noProof/>
-          <w:lang w:val="es-ES"/>
-        </w:rPr>
-      </w:pPr>
-    </w:p>
-    <w:p>
-      <w:pPr>
+        <w:tabs>
+          <w:tab w:val="left" w:pos="1926"/>
+        </w:tabs>
         <w:rPr>
           <w:rFonts w:cs="Arial"/>
           <w:noProof/>
@@ -4588,60 +4497,2232 @@
       </w:pPr>
       <w:r>
         <w:rPr>
-          <w:rFonts w:cs="Arial"/>
           <w:noProof/>
           <w:lang w:val="es-ES"/>
         </w:rPr>
         <w:lastRenderedPageBreak/>
-        <w:tab/>
-      </w:r>
-      <w:r>
-        <w:rPr>
-          <w:noProof/>
-          <w:lang w:val="es-ES"/>
-        </w:rPr>
-        <w:t>Diagrama de proceso de negocio</w:t>
+        <w:t>Análisis del sistema</w:t>
       </w:r>
     </w:p>
     <w:p>
       <w:pPr>
-        <w:tabs>
-          <w:tab w:val="left" w:pos="1926"/>
-        </w:tabs>
-        <w:rPr>
-          <w:rFonts w:cs="Arial"/>
-          <w:noProof/>
-          <w:lang w:val="es-ES"/>
-        </w:rPr>
-        <w:sectPr>
-          <w:pgSz w:w="15840" w:h="12240" w:orient="landscape" w:code="1"/>
-          <w:pgMar w:top="1701" w:right="1418" w:bottom="1701" w:left="1418" w:header="720" w:footer="720" w:gutter="0"/>
-          <w:cols w:space="720"/>
-          <w:docGrid w:linePitch="326"/>
-        </w:sectPr>
+        <w:rPr>
+          <w:lang w:val="es-ES"/>
+        </w:rPr>
       </w:pPr>
     </w:p>
     <w:p>
       <w:pPr>
-        <w:pStyle w:val="Ttulo2"/>
+        <w:rPr>
+          <w:lang w:val="es-ES"/>
+        </w:rPr>
+      </w:pPr>
+      <w:r>
+        <w:rPr>
+          <w:lang w:val="es-ES"/>
+        </w:rPr>
+        <w:t xml:space="preserve">Una vez analizado y determinado cada uno de los requerimientos funcionales, se </w:t>
+      </w:r>
+      <w:r>
+        <w:rPr>
+          <w:lang w:val="es-ES"/>
+        </w:rPr>
+        <w:t xml:space="preserve">requiere de la </w:t>
+      </w:r>
+      <w:r>
+        <w:rPr>
+          <w:lang w:val="es-ES"/>
+        </w:rPr>
+        <w:t>especifica</w:t>
+      </w:r>
+      <w:r>
+        <w:rPr>
+          <w:lang w:val="es-ES"/>
+        </w:rPr>
+        <w:t>ción</w:t>
+      </w:r>
+      <w:r>
+        <w:rPr>
+          <w:lang w:val="es-ES"/>
+        </w:rPr>
+        <w:t xml:space="preserve"> </w:t>
+      </w:r>
+      <w:r>
+        <w:rPr>
+          <w:lang w:val="es-ES"/>
+        </w:rPr>
+        <w:t xml:space="preserve">de </w:t>
+      </w:r>
+      <w:r>
+        <w:rPr>
+          <w:lang w:val="es-ES"/>
+        </w:rPr>
+        <w:t>los casos de uso que describirán en su totalidad la  interacción que se desarrolla entre el sistema y sus actores en repuesta a cada evento generado.</w:t>
+      </w:r>
+      <w:r>
+        <w:rPr>
+          <w:lang w:val="es-ES"/>
+        </w:rPr>
+        <w:t xml:space="preserve"> </w:t>
+      </w:r>
+    </w:p>
+    <w:p>
+      <w:pPr>
+        <w:rPr>
+          <w:lang w:val="es-ES"/>
+        </w:rPr>
+      </w:pPr>
+    </w:p>
+    <w:p>
+      <w:pPr>
+        <w:pStyle w:val="Ttulo3"/>
         <w:numPr>
-          <w:ilvl w:val="1"/>
-          <w:numId w:val="39"/>
+          <w:ilvl w:val="2"/>
+          <w:numId w:val="27"/>
         </w:numPr>
-        <w:ind w:left="2832" w:hanging="2472"/>
-        <w:rPr>
-          <w:noProof/>
-          <w:lang w:val="es-ES"/>
-        </w:rPr>
-      </w:pPr>
+        <w:rPr>
+          <w:i/>
+          <w:lang w:val="es-ES"/>
+        </w:rPr>
+      </w:pPr>
+      <w:bookmarkStart w:id="1" w:name="_Ref420101680"/>
       <w:r>
         <w:rPr>
-          <w:noProof/>
-          <w:lang w:val="es-ES"/>
-        </w:rPr>
-        <w:lastRenderedPageBreak/>
-        <w:t>Descripción de los casos de uso</w:t>
+          <w:i/>
+          <w:lang w:val="es-ES"/>
+        </w:rPr>
+        <w:t>Actores</w:t>
       </w:r>
+      <w:bookmarkEnd w:id="1"/>
+    </w:p>
+    <w:p>
+      <w:pPr>
+        <w:rPr>
+          <w:lang w:val="es-ES"/>
+        </w:rPr>
+      </w:pPr>
+    </w:p>
+    <w:p>
+      <w:pPr>
+        <w:rPr>
+          <w:lang w:val="es-ES"/>
+        </w:rPr>
+      </w:pPr>
+      <w:r>
+        <w:rPr>
+          <w:lang w:val="es-ES"/>
+        </w:rPr>
+        <w:t>Antes de establecer los casos de uso, se definieron los actores que interactúan con el sistema. La tabla número() detalla estos actores</w:t>
+      </w:r>
+    </w:p>
+    <w:tbl>
+      <w:tblPr>
+        <w:tblStyle w:val="Tabladecuadrcula4-nfasis11"/>
+        <w:tblW w:w="0" w:type="auto"/>
+        <w:tblLook w:val="04A0" w:firstRow="1" w:lastRow="0" w:firstColumn="1" w:lastColumn="0" w:noHBand="0" w:noVBand="1"/>
+      </w:tblPr>
+      <w:tblGrid>
+        <w:gridCol w:w="1734"/>
+        <w:gridCol w:w="3062"/>
+        <w:gridCol w:w="4032"/>
+      </w:tblGrid>
+      <w:tr>
+        <w:trPr>
+          <w:cnfStyle w:val="100000000000" w:firstRow="1" w:lastRow="0" w:firstColumn="0" w:lastColumn="0" w:oddVBand="0" w:evenVBand="0" w:oddHBand="0" w:evenHBand="0" w:firstRowFirstColumn="0" w:firstRowLastColumn="0" w:lastRowFirstColumn="0" w:lastRowLastColumn="0"/>
+        </w:trPr>
+        <w:tc>
+          <w:tcPr>
+            <w:cnfStyle w:val="001000000000" w:firstRow="0" w:lastRow="0" w:firstColumn="1" w:lastColumn="0" w:oddVBand="0" w:evenVBand="0" w:oddHBand="0" w:evenHBand="0" w:firstRowFirstColumn="0" w:firstRowLastColumn="0" w:lastRowFirstColumn="0" w:lastRowLastColumn="0"/>
+            <w:tcW w:w="0" w:type="auto"/>
+            <w:vAlign w:val="center"/>
+          </w:tcPr>
+          <w:p>
+            <w:pPr>
+              <w:jc w:val="center"/>
+              <w:rPr>
+                <w:lang w:val="es-ES"/>
+              </w:rPr>
+            </w:pPr>
+            <w:r>
+              <w:rPr>
+                <w:lang w:val="es-ES"/>
+              </w:rPr>
+              <w:t>Actores</w:t>
+            </w:r>
+          </w:p>
+        </w:tc>
+        <w:tc>
+          <w:tcPr>
+            <w:tcW w:w="0" w:type="auto"/>
+            <w:vAlign w:val="center"/>
+          </w:tcPr>
+          <w:p>
+            <w:pPr>
+              <w:jc w:val="center"/>
+              <w:cnfStyle w:val="100000000000" w:firstRow="1" w:lastRow="0" w:firstColumn="0" w:lastColumn="0" w:oddVBand="0" w:evenVBand="0" w:oddHBand="0" w:evenHBand="0" w:firstRowFirstColumn="0" w:firstRowLastColumn="0" w:lastRowFirstColumn="0" w:lastRowLastColumn="0"/>
+              <w:rPr>
+                <w:lang w:val="es-ES"/>
+              </w:rPr>
+            </w:pPr>
+            <w:r>
+              <w:rPr>
+                <w:lang w:val="es-ES"/>
+              </w:rPr>
+              <w:t>Descripción</w:t>
+            </w:r>
+          </w:p>
+        </w:tc>
+        <w:tc>
+          <w:tcPr>
+            <w:tcW w:w="0" w:type="auto"/>
+            <w:vAlign w:val="center"/>
+          </w:tcPr>
+          <w:p>
+            <w:pPr>
+              <w:jc w:val="center"/>
+              <w:cnfStyle w:val="100000000000" w:firstRow="1" w:lastRow="0" w:firstColumn="0" w:lastColumn="0" w:oddVBand="0" w:evenVBand="0" w:oddHBand="0" w:evenHBand="0" w:firstRowFirstColumn="0" w:firstRowLastColumn="0" w:lastRowFirstColumn="0" w:lastRowLastColumn="0"/>
+              <w:rPr>
+                <w:lang w:val="es-ES"/>
+              </w:rPr>
+            </w:pPr>
+            <w:r>
+              <w:rPr>
+                <w:lang w:val="es-ES"/>
+              </w:rPr>
+              <w:t>Responsabilidades</w:t>
+            </w:r>
+          </w:p>
+        </w:tc>
+      </w:tr>
+      <w:tr>
+        <w:trPr>
+          <w:cnfStyle w:val="000000100000" w:firstRow="0" w:lastRow="0" w:firstColumn="0" w:lastColumn="0" w:oddVBand="0" w:evenVBand="0" w:oddHBand="1" w:evenHBand="0" w:firstRowFirstColumn="0" w:firstRowLastColumn="0" w:lastRowFirstColumn="0" w:lastRowLastColumn="0"/>
+        </w:trPr>
+        <w:tc>
+          <w:tcPr>
+            <w:cnfStyle w:val="001000000000" w:firstRow="0" w:lastRow="0" w:firstColumn="1" w:lastColumn="0" w:oddVBand="0" w:evenVBand="0" w:oddHBand="0" w:evenHBand="0" w:firstRowFirstColumn="0" w:firstRowLastColumn="0" w:lastRowFirstColumn="0" w:lastRowLastColumn="0"/>
+            <w:tcW w:w="0" w:type="auto"/>
+            <w:vAlign w:val="center"/>
+          </w:tcPr>
+          <w:p>
+            <w:pPr>
+              <w:jc w:val="center"/>
+              <w:rPr>
+                <w:lang w:val="es-ES"/>
+              </w:rPr>
+            </w:pPr>
+            <w:r>
+              <w:rPr>
+                <w:lang w:val="es-ES"/>
+              </w:rPr>
+              <w:t>Administrador</w:t>
+            </w:r>
+          </w:p>
+        </w:tc>
+        <w:tc>
+          <w:tcPr>
+            <w:tcW w:w="0" w:type="auto"/>
+            <w:vAlign w:val="center"/>
+          </w:tcPr>
+          <w:p>
+            <w:pPr>
+              <w:jc w:val="center"/>
+              <w:cnfStyle w:val="000000100000" w:firstRow="0" w:lastRow="0" w:firstColumn="0" w:lastColumn="0" w:oddVBand="0" w:evenVBand="0" w:oddHBand="1" w:evenHBand="0" w:firstRowFirstColumn="0" w:firstRowLastColumn="0" w:lastRowFirstColumn="0" w:lastRowLastColumn="0"/>
+              <w:rPr>
+                <w:lang w:val="es-ES"/>
+              </w:rPr>
+            </w:pPr>
+            <w:r>
+              <w:rPr>
+                <w:lang w:val="es-ES"/>
+              </w:rPr>
+              <w:t>El actor administrador, tiene acceso a todo los módulos del sistema</w:t>
+            </w:r>
+          </w:p>
+        </w:tc>
+        <w:tc>
+          <w:tcPr>
+            <w:tcW w:w="0" w:type="auto"/>
+            <w:vAlign w:val="center"/>
+          </w:tcPr>
+          <w:p>
+            <w:pPr>
+              <w:jc w:val="center"/>
+              <w:cnfStyle w:val="000000100000" w:firstRow="0" w:lastRow="0" w:firstColumn="0" w:lastColumn="0" w:oddVBand="0" w:evenVBand="0" w:oddHBand="1" w:evenHBand="0" w:firstRowFirstColumn="0" w:firstRowLastColumn="0" w:lastRowFirstColumn="0" w:lastRowLastColumn="0"/>
+              <w:rPr>
+                <w:lang w:val="es-ES"/>
+              </w:rPr>
+            </w:pPr>
+            <w:r>
+              <w:rPr>
+                <w:lang w:val="es-ES"/>
+              </w:rPr>
+              <w:t>Este actor tendrá como responsabilidades lo siguiente: Registro de médicos al sistema, Dar de baja a usuario.</w:t>
+            </w:r>
+          </w:p>
+        </w:tc>
+      </w:tr>
+      <w:tr>
+        <w:tc>
+          <w:tcPr>
+            <w:cnfStyle w:val="001000000000" w:firstRow="0" w:lastRow="0" w:firstColumn="1" w:lastColumn="0" w:oddVBand="0" w:evenVBand="0" w:oddHBand="0" w:evenHBand="0" w:firstRowFirstColumn="0" w:firstRowLastColumn="0" w:lastRowFirstColumn="0" w:lastRowLastColumn="0"/>
+            <w:tcW w:w="0" w:type="auto"/>
+            <w:vAlign w:val="center"/>
+          </w:tcPr>
+          <w:p>
+            <w:pPr>
+              <w:jc w:val="center"/>
+              <w:rPr>
+                <w:lang w:val="es-ES"/>
+              </w:rPr>
+            </w:pPr>
+            <w:r>
+              <w:rPr>
+                <w:lang w:val="es-ES"/>
+              </w:rPr>
+              <w:t>Médico Odontológico</w:t>
+            </w:r>
+          </w:p>
+        </w:tc>
+        <w:tc>
+          <w:tcPr>
+            <w:tcW w:w="0" w:type="auto"/>
+            <w:vAlign w:val="center"/>
+          </w:tcPr>
+          <w:p>
+            <w:pPr>
+              <w:jc w:val="center"/>
+              <w:cnfStyle w:val="000000000000" w:firstRow="0" w:lastRow="0" w:firstColumn="0" w:lastColumn="0" w:oddVBand="0" w:evenVBand="0" w:oddHBand="0" w:evenHBand="0" w:firstRowFirstColumn="0" w:firstRowLastColumn="0" w:lastRowFirstColumn="0" w:lastRowLastColumn="0"/>
+              <w:rPr>
+                <w:lang w:val="es-ES"/>
+              </w:rPr>
+            </w:pPr>
+            <w:r>
+              <w:rPr>
+                <w:lang w:val="es-ES"/>
+              </w:rPr>
+              <w:t xml:space="preserve">El actor médico odontológico, tiene acceso a las funcionalidades de </w:t>
+            </w:r>
+            <w:r>
+              <w:rPr>
+                <w:lang w:val="es-ES"/>
+              </w:rPr>
+              <w:t>registro de pacientes,</w:t>
+            </w:r>
+            <w:r>
+              <w:rPr>
+                <w:lang w:val="es-ES"/>
+              </w:rPr>
+              <w:t xml:space="preserve"> planeación de consultas, programación de recursos</w:t>
+            </w:r>
+          </w:p>
+        </w:tc>
+        <w:tc>
+          <w:tcPr>
+            <w:tcW w:w="0" w:type="auto"/>
+            <w:vAlign w:val="center"/>
+          </w:tcPr>
+          <w:p>
+            <w:pPr>
+              <w:jc w:val="center"/>
+              <w:cnfStyle w:val="000000000000" w:firstRow="0" w:lastRow="0" w:firstColumn="0" w:lastColumn="0" w:oddVBand="0" w:evenVBand="0" w:oddHBand="0" w:evenHBand="0" w:firstRowFirstColumn="0" w:firstRowLastColumn="0" w:lastRowFirstColumn="0" w:lastRowLastColumn="0"/>
+              <w:rPr>
+                <w:lang w:val="es-ES"/>
+              </w:rPr>
+            </w:pPr>
+            <w:r>
+              <w:rPr>
+                <w:lang w:val="es-ES"/>
+              </w:rPr>
+              <w:t>El actor médico odontológico es el responsable de registrar cada paciente a los cuales brinda servicios, así como de generar tratamientos, planear consultas programar recursos, monitorear tratamientos, etc…</w:t>
+            </w:r>
+          </w:p>
+        </w:tc>
+      </w:tr>
+      <w:tr>
+        <w:trPr>
+          <w:cnfStyle w:val="000000100000" w:firstRow="0" w:lastRow="0" w:firstColumn="0" w:lastColumn="0" w:oddVBand="0" w:evenVBand="0" w:oddHBand="1" w:evenHBand="0" w:firstRowFirstColumn="0" w:firstRowLastColumn="0" w:lastRowFirstColumn="0" w:lastRowLastColumn="0"/>
+        </w:trPr>
+        <w:tc>
+          <w:tcPr>
+            <w:cnfStyle w:val="001000000000" w:firstRow="0" w:lastRow="0" w:firstColumn="1" w:lastColumn="0" w:oddVBand="0" w:evenVBand="0" w:oddHBand="0" w:evenHBand="0" w:firstRowFirstColumn="0" w:firstRowLastColumn="0" w:lastRowFirstColumn="0" w:lastRowLastColumn="0"/>
+            <w:tcW w:w="0" w:type="auto"/>
+            <w:vAlign w:val="center"/>
+          </w:tcPr>
+          <w:p>
+            <w:pPr>
+              <w:jc w:val="center"/>
+              <w:rPr>
+                <w:lang w:val="es-ES"/>
+              </w:rPr>
+            </w:pPr>
+            <w:r>
+              <w:rPr>
+                <w:lang w:val="es-ES"/>
+              </w:rPr>
+              <w:t>Usuario General</w:t>
+            </w:r>
+          </w:p>
+        </w:tc>
+        <w:tc>
+          <w:tcPr>
+            <w:tcW w:w="0" w:type="auto"/>
+            <w:vAlign w:val="center"/>
+          </w:tcPr>
+          <w:p>
+            <w:pPr>
+              <w:jc w:val="center"/>
+              <w:cnfStyle w:val="000000100000" w:firstRow="0" w:lastRow="0" w:firstColumn="0" w:lastColumn="0" w:oddVBand="0" w:evenVBand="0" w:oddHBand="1" w:evenHBand="0" w:firstRowFirstColumn="0" w:firstRowLastColumn="0" w:lastRowFirstColumn="0" w:lastRowLastColumn="0"/>
+              <w:rPr>
+                <w:lang w:val="es-ES"/>
+              </w:rPr>
+            </w:pPr>
+            <w:r>
+              <w:rPr>
+                <w:lang w:val="es-ES"/>
+              </w:rPr>
+              <w:t>El actor usuario general tiene acceso a la sección de noticias y solicitud de registro</w:t>
+            </w:r>
+          </w:p>
+        </w:tc>
+        <w:tc>
+          <w:tcPr>
+            <w:tcW w:w="0" w:type="auto"/>
+            <w:vAlign w:val="center"/>
+          </w:tcPr>
+          <w:p>
+            <w:pPr>
+              <w:jc w:val="center"/>
+              <w:cnfStyle w:val="000000100000" w:firstRow="0" w:lastRow="0" w:firstColumn="0" w:lastColumn="0" w:oddVBand="0" w:evenVBand="0" w:oddHBand="1" w:evenHBand="0" w:firstRowFirstColumn="0" w:firstRowLastColumn="0" w:lastRowFirstColumn="0" w:lastRowLastColumn="0"/>
+              <w:rPr>
+                <w:lang w:val="es-ES"/>
+              </w:rPr>
+            </w:pPr>
+            <w:r>
+              <w:rPr>
+                <w:lang w:val="es-ES"/>
+              </w:rPr>
+              <w:t>Enviar solicitud de registro al sitio</w:t>
+            </w:r>
+          </w:p>
+        </w:tc>
+      </w:tr>
+    </w:tbl>
+    <w:p>
+      <w:pPr>
+        <w:rPr>
+          <w:lang w:val="es-ES"/>
+        </w:rPr>
+      </w:pPr>
+    </w:p>
+    <w:p>
+      <w:pPr>
+        <w:pStyle w:val="Ttulo3"/>
+        <w:numPr>
+          <w:ilvl w:val="2"/>
+          <w:numId w:val="27"/>
+        </w:numPr>
+        <w:rPr>
+          <w:lang w:val="es-ES"/>
+        </w:rPr>
+      </w:pPr>
+      <w:r>
+        <w:rPr>
+          <w:lang w:val="es-ES"/>
+        </w:rPr>
+        <w:t>Casos de Uso</w:t>
+      </w:r>
+    </w:p>
+    <w:p>
+      <w:pPr>
+        <w:rPr>
+          <w:lang w:val="es-ES"/>
+        </w:rPr>
+      </w:pPr>
+    </w:p>
+    <w:p>
+      <w:pPr>
+        <w:rPr>
+          <w:lang w:val="es-ES"/>
+        </w:rPr>
+      </w:pPr>
+      <w:r>
+        <w:rPr>
+          <w:lang w:val="es-ES"/>
+        </w:rPr>
+        <w:t xml:space="preserve">En relación a los acápites definidos en el acápite </w:t>
+      </w:r>
+      <w:r>
+        <w:rPr>
+          <w:lang w:val="es-ES"/>
+        </w:rPr>
+        <w:fldChar w:fldCharType="begin"/>
+      </w:r>
+      <w:r>
+        <w:rPr>
+          <w:lang w:val="es-ES"/>
+        </w:rPr>
+        <w:instrText xml:space="preserve"> REF _Ref420101680 \r \h </w:instrText>
+      </w:r>
+      <w:r>
+        <w:rPr>
+          <w:lang w:val="es-ES"/>
+        </w:rPr>
+      </w:r>
+      <w:r>
+        <w:rPr>
+          <w:lang w:val="es-ES"/>
+        </w:rPr>
+        <w:fldChar w:fldCharType="separate"/>
+      </w:r>
+      <w:r>
+        <w:rPr>
+          <w:lang w:val="es-ES"/>
+        </w:rPr>
+        <w:t>5.4.1</w:t>
+      </w:r>
+      <w:r>
+        <w:rPr>
+          <w:lang w:val="es-ES"/>
+        </w:rPr>
+        <w:fldChar w:fldCharType="end"/>
+      </w:r>
+      <w:r>
+        <w:rPr>
+          <w:lang w:val="es-ES"/>
+        </w:rPr>
+        <w:t>, se procedió a establecer los casos de uso, las tablas (), muestran los casos de usos para el Sistema Web para Pacientes Odontológicos</w:t>
+      </w:r>
+    </w:p>
+    <w:p>
+      <w:pPr>
+        <w:rPr>
+          <w:lang w:val="es-ES"/>
+        </w:rPr>
+      </w:pPr>
+    </w:p>
+    <w:tbl>
+      <w:tblPr>
+        <w:tblStyle w:val="Tabladecuadrcula4-nfasis11"/>
+        <w:tblW w:w="5000" w:type="pct"/>
+        <w:tblLook w:val="04A0" w:firstRow="1" w:lastRow="0" w:firstColumn="1" w:lastColumn="0" w:noHBand="0" w:noVBand="1"/>
+      </w:tblPr>
+      <w:tblGrid>
+        <w:gridCol w:w="2346"/>
+        <w:gridCol w:w="6482"/>
+      </w:tblGrid>
+      <w:tr>
+        <w:trPr>
+          <w:cnfStyle w:val="100000000000" w:firstRow="1" w:lastRow="0" w:firstColumn="0" w:lastColumn="0" w:oddVBand="0" w:evenVBand="0" w:oddHBand="0" w:evenHBand="0" w:firstRowFirstColumn="0" w:firstRowLastColumn="0" w:lastRowFirstColumn="0" w:lastRowLastColumn="0"/>
+          <w:tblHeader/>
+        </w:trPr>
+        <w:tc>
+          <w:tcPr>
+            <w:cnfStyle w:val="001000000000" w:firstRow="0" w:lastRow="0" w:firstColumn="1" w:lastColumn="0" w:oddVBand="0" w:evenVBand="0" w:oddHBand="0" w:evenHBand="0" w:firstRowFirstColumn="0" w:firstRowLastColumn="0" w:lastRowFirstColumn="0" w:lastRowLastColumn="0"/>
+            <w:tcW w:w="1329" w:type="pct"/>
+            <w:vAlign w:val="center"/>
+          </w:tcPr>
+          <w:p>
+            <w:pPr>
+              <w:jc w:val="center"/>
+              <w:rPr>
+                <w:lang w:val="es-ES"/>
+              </w:rPr>
+            </w:pPr>
+            <w:r>
+              <w:rPr>
+                <w:lang w:val="es-ES"/>
+              </w:rPr>
+              <w:t>Caso de Uso</w:t>
+            </w:r>
+          </w:p>
+        </w:tc>
+        <w:tc>
+          <w:tcPr>
+            <w:tcW w:w="3671" w:type="pct"/>
+            <w:vAlign w:val="center"/>
+          </w:tcPr>
+          <w:p>
+            <w:pPr>
+              <w:jc w:val="center"/>
+              <w:cnfStyle w:val="100000000000" w:firstRow="1" w:lastRow="0" w:firstColumn="0" w:lastColumn="0" w:oddVBand="0" w:evenVBand="0" w:oddHBand="0" w:evenHBand="0" w:firstRowFirstColumn="0" w:firstRowLastColumn="0" w:lastRowFirstColumn="0" w:lastRowLastColumn="0"/>
+              <w:rPr>
+                <w:lang w:val="es-ES"/>
+              </w:rPr>
+            </w:pPr>
+            <w:r>
+              <w:rPr>
+                <w:lang w:val="es-ES"/>
+              </w:rPr>
+              <w:t>Solicitu</w:t>
+            </w:r>
+            <w:r>
+              <w:rPr>
+                <w:lang w:val="es-ES"/>
+              </w:rPr>
+              <w:t>d de registro al sistema</w:t>
+            </w:r>
+          </w:p>
+        </w:tc>
+      </w:tr>
+      <w:tr>
+        <w:trPr>
+          <w:cnfStyle w:val="000000100000" w:firstRow="0" w:lastRow="0" w:firstColumn="0" w:lastColumn="0" w:oddVBand="0" w:evenVBand="0" w:oddHBand="1" w:evenHBand="0" w:firstRowFirstColumn="0" w:firstRowLastColumn="0" w:lastRowFirstColumn="0" w:lastRowLastColumn="0"/>
+        </w:trPr>
+        <w:tc>
+          <w:tcPr>
+            <w:cnfStyle w:val="001000000000" w:firstRow="0" w:lastRow="0" w:firstColumn="1" w:lastColumn="0" w:oddVBand="0" w:evenVBand="0" w:oddHBand="0" w:evenHBand="0" w:firstRowFirstColumn="0" w:firstRowLastColumn="0" w:lastRowFirstColumn="0" w:lastRowLastColumn="0"/>
+            <w:tcW w:w="1329" w:type="pct"/>
+            <w:vAlign w:val="center"/>
+          </w:tcPr>
+          <w:p>
+            <w:pPr>
+              <w:jc w:val="center"/>
+              <w:rPr>
+                <w:lang w:val="es-ES"/>
+              </w:rPr>
+            </w:pPr>
+            <w:r>
+              <w:rPr>
+                <w:lang w:val="es-ES"/>
+              </w:rPr>
+              <w:t>Actor(es)</w:t>
+            </w:r>
+          </w:p>
+        </w:tc>
+        <w:tc>
+          <w:tcPr>
+            <w:tcW w:w="3671" w:type="pct"/>
+            <w:vAlign w:val="center"/>
+          </w:tcPr>
+          <w:p>
+            <w:pPr>
+              <w:jc w:val="center"/>
+              <w:cnfStyle w:val="000000100000" w:firstRow="0" w:lastRow="0" w:firstColumn="0" w:lastColumn="0" w:oddVBand="0" w:evenVBand="0" w:oddHBand="1" w:evenHBand="0" w:firstRowFirstColumn="0" w:firstRowLastColumn="0" w:lastRowFirstColumn="0" w:lastRowLastColumn="0"/>
+              <w:rPr>
+                <w:lang w:val="es-ES"/>
+              </w:rPr>
+            </w:pPr>
+            <w:r>
+              <w:rPr>
+                <w:lang w:val="es-ES"/>
+              </w:rPr>
+              <w:t>Usuario General</w:t>
+            </w:r>
+          </w:p>
+        </w:tc>
+      </w:tr>
+      <w:tr>
+        <w:tc>
+          <w:tcPr>
+            <w:cnfStyle w:val="001000000000" w:firstRow="0" w:lastRow="0" w:firstColumn="1" w:lastColumn="0" w:oddVBand="0" w:evenVBand="0" w:oddHBand="0" w:evenHBand="0" w:firstRowFirstColumn="0" w:firstRowLastColumn="0" w:lastRowFirstColumn="0" w:lastRowLastColumn="0"/>
+            <w:tcW w:w="1329" w:type="pct"/>
+            <w:vAlign w:val="center"/>
+          </w:tcPr>
+          <w:p>
+            <w:pPr>
+              <w:jc w:val="center"/>
+              <w:rPr>
+                <w:lang w:val="es-ES"/>
+              </w:rPr>
+            </w:pPr>
+            <w:r>
+              <w:rPr>
+                <w:lang w:val="es-ES"/>
+              </w:rPr>
+              <w:t>Precondiciones</w:t>
+            </w:r>
+          </w:p>
+        </w:tc>
+        <w:tc>
+          <w:tcPr>
+            <w:tcW w:w="3671" w:type="pct"/>
+            <w:vAlign w:val="center"/>
+          </w:tcPr>
+          <w:p>
+            <w:pPr>
+              <w:jc w:val="center"/>
+              <w:cnfStyle w:val="000000000000" w:firstRow="0" w:lastRow="0" w:firstColumn="0" w:lastColumn="0" w:oddVBand="0" w:evenVBand="0" w:oddHBand="0" w:evenHBand="0" w:firstRowFirstColumn="0" w:firstRowLastColumn="0" w:lastRowFirstColumn="0" w:lastRowLastColumn="0"/>
+              <w:rPr>
+                <w:lang w:val="es-ES"/>
+              </w:rPr>
+            </w:pPr>
+            <w:r>
+              <w:rPr>
+                <w:lang w:val="es-ES"/>
+              </w:rPr>
+              <w:t>El usuario ha ingresado al SWPO</w:t>
+            </w:r>
+          </w:p>
+          <w:p>
+            <w:pPr>
+              <w:jc w:val="center"/>
+              <w:cnfStyle w:val="000000000000" w:firstRow="0" w:lastRow="0" w:firstColumn="0" w:lastColumn="0" w:oddVBand="0" w:evenVBand="0" w:oddHBand="0" w:evenHBand="0" w:firstRowFirstColumn="0" w:firstRowLastColumn="0" w:lastRowFirstColumn="0" w:lastRowLastColumn="0"/>
+              <w:rPr>
+                <w:lang w:val="es-ES"/>
+              </w:rPr>
+            </w:pPr>
+            <w:r>
+              <w:rPr>
+                <w:lang w:val="es-ES"/>
+              </w:rPr>
+              <w:t>El usuario selecciona crear solicitud de registro</w:t>
+            </w:r>
+          </w:p>
+          <w:p>
+            <w:pPr>
+              <w:jc w:val="center"/>
+              <w:cnfStyle w:val="000000000000" w:firstRow="0" w:lastRow="0" w:firstColumn="0" w:lastColumn="0" w:oddVBand="0" w:evenVBand="0" w:oddHBand="0" w:evenHBand="0" w:firstRowFirstColumn="0" w:firstRowLastColumn="0" w:lastRowFirstColumn="0" w:lastRowLastColumn="0"/>
+              <w:rPr>
+                <w:lang w:val="es-ES"/>
+              </w:rPr>
+            </w:pPr>
+            <w:r>
+              <w:rPr>
+                <w:lang w:val="es-ES"/>
+              </w:rPr>
+              <w:t>El usuario completa el formulario de ingreso</w:t>
+            </w:r>
+          </w:p>
+          <w:p>
+            <w:pPr>
+              <w:jc w:val="center"/>
+              <w:cnfStyle w:val="000000000000" w:firstRow="0" w:lastRow="0" w:firstColumn="0" w:lastColumn="0" w:oddVBand="0" w:evenVBand="0" w:oddHBand="0" w:evenHBand="0" w:firstRowFirstColumn="0" w:firstRowLastColumn="0" w:lastRowFirstColumn="0" w:lastRowLastColumn="0"/>
+              <w:rPr>
+                <w:lang w:val="es-ES"/>
+              </w:rPr>
+            </w:pPr>
+            <w:r>
+              <w:rPr>
+                <w:lang w:val="es-ES"/>
+              </w:rPr>
+              <w:t>El usuario envía la solicitud</w:t>
+            </w:r>
+          </w:p>
+        </w:tc>
+      </w:tr>
+      <w:tr>
+        <w:trPr>
+          <w:cnfStyle w:val="000000100000" w:firstRow="0" w:lastRow="0" w:firstColumn="0" w:lastColumn="0" w:oddVBand="0" w:evenVBand="0" w:oddHBand="1" w:evenHBand="0" w:firstRowFirstColumn="0" w:firstRowLastColumn="0" w:lastRowFirstColumn="0" w:lastRowLastColumn="0"/>
+        </w:trPr>
+        <w:tc>
+          <w:tcPr>
+            <w:cnfStyle w:val="001000000000" w:firstRow="0" w:lastRow="0" w:firstColumn="1" w:lastColumn="0" w:oddVBand="0" w:evenVBand="0" w:oddHBand="0" w:evenHBand="0" w:firstRowFirstColumn="0" w:firstRowLastColumn="0" w:lastRowFirstColumn="0" w:lastRowLastColumn="0"/>
+            <w:tcW w:w="1329" w:type="pct"/>
+            <w:vAlign w:val="center"/>
+          </w:tcPr>
+          <w:p>
+            <w:pPr>
+              <w:jc w:val="center"/>
+              <w:rPr>
+                <w:lang w:val="es-ES"/>
+              </w:rPr>
+            </w:pPr>
+            <w:r>
+              <w:rPr>
+                <w:lang w:val="es-ES"/>
+              </w:rPr>
+              <w:lastRenderedPageBreak/>
+              <w:t>Garantía de éxitos</w:t>
+            </w:r>
+          </w:p>
+        </w:tc>
+        <w:tc>
+          <w:tcPr>
+            <w:tcW w:w="3671" w:type="pct"/>
+            <w:vAlign w:val="center"/>
+          </w:tcPr>
+          <w:p>
+            <w:pPr>
+              <w:jc w:val="center"/>
+              <w:cnfStyle w:val="000000100000" w:firstRow="0" w:lastRow="0" w:firstColumn="0" w:lastColumn="0" w:oddVBand="0" w:evenVBand="0" w:oddHBand="1" w:evenHBand="0" w:firstRowFirstColumn="0" w:firstRowLastColumn="0" w:lastRowFirstColumn="0" w:lastRowLastColumn="0"/>
+              <w:rPr>
+                <w:lang w:val="es-ES"/>
+              </w:rPr>
+            </w:pPr>
+            <w:r>
+              <w:rPr>
+                <w:lang w:val="es-ES"/>
+              </w:rPr>
+              <w:t>El sistema notifica que la solicitud de registro ha sido creada correctamente</w:t>
+            </w:r>
+          </w:p>
+          <w:p>
+            <w:pPr>
+              <w:jc w:val="center"/>
+              <w:cnfStyle w:val="000000100000" w:firstRow="0" w:lastRow="0" w:firstColumn="0" w:lastColumn="0" w:oddVBand="0" w:evenVBand="0" w:oddHBand="1" w:evenHBand="0" w:firstRowFirstColumn="0" w:firstRowLastColumn="0" w:lastRowFirstColumn="0" w:lastRowLastColumn="0"/>
+              <w:rPr>
+                <w:lang w:val="es-ES"/>
+              </w:rPr>
+            </w:pPr>
+            <w:r>
+              <w:rPr>
+                <w:lang w:val="es-ES"/>
+              </w:rPr>
+              <w:t xml:space="preserve">El sistema envía un correo electrónico a los administradores, notificando por este medio la solicitud de registro </w:t>
+            </w:r>
+          </w:p>
+        </w:tc>
+      </w:tr>
+      <w:tr>
+        <w:tc>
+          <w:tcPr>
+            <w:cnfStyle w:val="001000000000" w:firstRow="0" w:lastRow="0" w:firstColumn="1" w:lastColumn="0" w:oddVBand="0" w:evenVBand="0" w:oddHBand="0" w:evenHBand="0" w:firstRowFirstColumn="0" w:firstRowLastColumn="0" w:lastRowFirstColumn="0" w:lastRowLastColumn="0"/>
+            <w:tcW w:w="1329" w:type="pct"/>
+            <w:vAlign w:val="center"/>
+          </w:tcPr>
+          <w:p>
+            <w:pPr>
+              <w:jc w:val="center"/>
+              <w:rPr>
+                <w:lang w:val="es-ES"/>
+              </w:rPr>
+            </w:pPr>
+            <w:r>
+              <w:rPr>
+                <w:lang w:val="es-ES"/>
+              </w:rPr>
+              <w:t>Excepciones</w:t>
+            </w:r>
+          </w:p>
+        </w:tc>
+        <w:tc>
+          <w:tcPr>
+            <w:tcW w:w="3671" w:type="pct"/>
+            <w:vAlign w:val="center"/>
+          </w:tcPr>
+          <w:p>
+            <w:pPr>
+              <w:jc w:val="center"/>
+              <w:cnfStyle w:val="000000000000" w:firstRow="0" w:lastRow="0" w:firstColumn="0" w:lastColumn="0" w:oddVBand="0" w:evenVBand="0" w:oddHBand="0" w:evenHBand="0" w:firstRowFirstColumn="0" w:firstRowLastColumn="0" w:lastRowFirstColumn="0" w:lastRowLastColumn="0"/>
+              <w:rPr>
+                <w:lang w:val="es-ES"/>
+              </w:rPr>
+            </w:pPr>
+            <w:r>
+              <w:rPr>
+                <w:lang w:val="es-ES"/>
+              </w:rPr>
+              <w:t>El usuario no ingresa un valor válido en unos de los campos de registro</w:t>
+            </w:r>
+          </w:p>
+          <w:p>
+            <w:pPr>
+              <w:jc w:val="center"/>
+              <w:cnfStyle w:val="000000000000" w:firstRow="0" w:lastRow="0" w:firstColumn="0" w:lastColumn="0" w:oddVBand="0" w:evenVBand="0" w:oddHBand="0" w:evenHBand="0" w:firstRowFirstColumn="0" w:firstRowLastColumn="0" w:lastRowFirstColumn="0" w:lastRowLastColumn="0"/>
+              <w:rPr>
+                <w:lang w:val="es-ES"/>
+              </w:rPr>
+            </w:pPr>
+            <w:r>
+              <w:rPr>
+                <w:lang w:val="es-ES"/>
+              </w:rPr>
+              <w:t>Cierre o reinicio inesperado del sistema</w:t>
+            </w:r>
+          </w:p>
+        </w:tc>
+      </w:tr>
+    </w:tbl>
+    <w:p>
+      <w:pPr>
+        <w:rPr>
+          <w:lang w:val="es-ES"/>
+        </w:rPr>
+      </w:pPr>
+    </w:p>
+    <w:tbl>
+      <w:tblPr>
+        <w:tblStyle w:val="Tabladecuadrcula4-nfasis11"/>
+        <w:tblW w:w="5000" w:type="pct"/>
+        <w:tblLook w:val="04A0" w:firstRow="1" w:lastRow="0" w:firstColumn="1" w:lastColumn="0" w:noHBand="0" w:noVBand="1"/>
+      </w:tblPr>
+      <w:tblGrid>
+        <w:gridCol w:w="2346"/>
+        <w:gridCol w:w="6482"/>
+      </w:tblGrid>
+      <w:tr>
+        <w:trPr>
+          <w:cnfStyle w:val="100000000000" w:firstRow="1" w:lastRow="0" w:firstColumn="0" w:lastColumn="0" w:oddVBand="0" w:evenVBand="0" w:oddHBand="0" w:evenHBand="0" w:firstRowFirstColumn="0" w:firstRowLastColumn="0" w:lastRowFirstColumn="0" w:lastRowLastColumn="0"/>
+          <w:tblHeader/>
+        </w:trPr>
+        <w:tc>
+          <w:tcPr>
+            <w:cnfStyle w:val="001000000000" w:firstRow="0" w:lastRow="0" w:firstColumn="1" w:lastColumn="0" w:oddVBand="0" w:evenVBand="0" w:oddHBand="0" w:evenHBand="0" w:firstRowFirstColumn="0" w:firstRowLastColumn="0" w:lastRowFirstColumn="0" w:lastRowLastColumn="0"/>
+            <w:tcW w:w="1329" w:type="pct"/>
+            <w:vAlign w:val="center"/>
+          </w:tcPr>
+          <w:p>
+            <w:pPr>
+              <w:jc w:val="center"/>
+              <w:rPr>
+                <w:lang w:val="es-ES"/>
+              </w:rPr>
+            </w:pPr>
+            <w:r>
+              <w:rPr>
+                <w:lang w:val="es-ES"/>
+              </w:rPr>
+              <w:t>Caso de Uso</w:t>
+            </w:r>
+          </w:p>
+        </w:tc>
+        <w:tc>
+          <w:tcPr>
+            <w:tcW w:w="3671" w:type="pct"/>
+            <w:vAlign w:val="center"/>
+          </w:tcPr>
+          <w:p>
+            <w:pPr>
+              <w:jc w:val="center"/>
+              <w:cnfStyle w:val="100000000000" w:firstRow="1" w:lastRow="0" w:firstColumn="0" w:lastColumn="0" w:oddVBand="0" w:evenVBand="0" w:oddHBand="0" w:evenHBand="0" w:firstRowFirstColumn="0" w:firstRowLastColumn="0" w:lastRowFirstColumn="0" w:lastRowLastColumn="0"/>
+              <w:rPr>
+                <w:lang w:val="es-ES"/>
+              </w:rPr>
+            </w:pPr>
+            <w:r>
+              <w:rPr>
+                <w:lang w:val="es-ES"/>
+              </w:rPr>
+              <w:t>Notificación de aprobación | rechazo de solicitud</w:t>
+            </w:r>
+          </w:p>
+        </w:tc>
+      </w:tr>
+      <w:tr>
+        <w:trPr>
+          <w:cnfStyle w:val="000000100000" w:firstRow="0" w:lastRow="0" w:firstColumn="0" w:lastColumn="0" w:oddVBand="0" w:evenVBand="0" w:oddHBand="1" w:evenHBand="0" w:firstRowFirstColumn="0" w:firstRowLastColumn="0" w:lastRowFirstColumn="0" w:lastRowLastColumn="0"/>
+        </w:trPr>
+        <w:tc>
+          <w:tcPr>
+            <w:cnfStyle w:val="001000000000" w:firstRow="0" w:lastRow="0" w:firstColumn="1" w:lastColumn="0" w:oddVBand="0" w:evenVBand="0" w:oddHBand="0" w:evenHBand="0" w:firstRowFirstColumn="0" w:firstRowLastColumn="0" w:lastRowFirstColumn="0" w:lastRowLastColumn="0"/>
+            <w:tcW w:w="1329" w:type="pct"/>
+            <w:vAlign w:val="center"/>
+          </w:tcPr>
+          <w:p>
+            <w:pPr>
+              <w:jc w:val="center"/>
+              <w:rPr>
+                <w:lang w:val="es-ES"/>
+              </w:rPr>
+            </w:pPr>
+            <w:r>
+              <w:rPr>
+                <w:lang w:val="es-ES"/>
+              </w:rPr>
+              <w:t>Actor(es)</w:t>
+            </w:r>
+          </w:p>
+        </w:tc>
+        <w:tc>
+          <w:tcPr>
+            <w:tcW w:w="3671" w:type="pct"/>
+            <w:vAlign w:val="center"/>
+          </w:tcPr>
+          <w:p>
+            <w:pPr>
+              <w:jc w:val="center"/>
+              <w:cnfStyle w:val="000000100000" w:firstRow="0" w:lastRow="0" w:firstColumn="0" w:lastColumn="0" w:oddVBand="0" w:evenVBand="0" w:oddHBand="1" w:evenHBand="0" w:firstRowFirstColumn="0" w:firstRowLastColumn="0" w:lastRowFirstColumn="0" w:lastRowLastColumn="0"/>
+              <w:rPr>
+                <w:lang w:val="es-ES"/>
+              </w:rPr>
+            </w:pPr>
+            <w:r>
+              <w:rPr>
+                <w:lang w:val="es-ES"/>
+              </w:rPr>
+              <w:t>Usuario General</w:t>
+            </w:r>
+            <w:r>
+              <w:rPr>
+                <w:lang w:val="es-ES"/>
+              </w:rPr>
+              <w:t xml:space="preserve"> / Administradores del sistema</w:t>
+            </w:r>
+          </w:p>
+        </w:tc>
+      </w:tr>
+      <w:tr>
+        <w:tc>
+          <w:tcPr>
+            <w:cnfStyle w:val="001000000000" w:firstRow="0" w:lastRow="0" w:firstColumn="1" w:lastColumn="0" w:oddVBand="0" w:evenVBand="0" w:oddHBand="0" w:evenHBand="0" w:firstRowFirstColumn="0" w:firstRowLastColumn="0" w:lastRowFirstColumn="0" w:lastRowLastColumn="0"/>
+            <w:tcW w:w="1329" w:type="pct"/>
+            <w:vAlign w:val="center"/>
+          </w:tcPr>
+          <w:p>
+            <w:pPr>
+              <w:jc w:val="center"/>
+              <w:rPr>
+                <w:lang w:val="es-ES"/>
+              </w:rPr>
+            </w:pPr>
+            <w:r>
+              <w:rPr>
+                <w:lang w:val="es-ES"/>
+              </w:rPr>
+              <w:t>Precondiciones</w:t>
+            </w:r>
+          </w:p>
+        </w:tc>
+        <w:tc>
+          <w:tcPr>
+            <w:tcW w:w="3671" w:type="pct"/>
+            <w:vAlign w:val="center"/>
+          </w:tcPr>
+          <w:p>
+            <w:pPr>
+              <w:jc w:val="center"/>
+              <w:cnfStyle w:val="000000000000" w:firstRow="0" w:lastRow="0" w:firstColumn="0" w:lastColumn="0" w:oddVBand="0" w:evenVBand="0" w:oddHBand="0" w:evenHBand="0" w:firstRowFirstColumn="0" w:firstRowLastColumn="0" w:lastRowFirstColumn="0" w:lastRowLastColumn="0"/>
+              <w:rPr>
+                <w:lang w:val="es-ES"/>
+              </w:rPr>
+            </w:pPr>
+            <w:r>
+              <w:rPr>
+                <w:lang w:val="es-ES"/>
+              </w:rPr>
+              <w:t>El usuario ha enviado una solicitud de registro al sistema</w:t>
+            </w:r>
+          </w:p>
+        </w:tc>
+      </w:tr>
+      <w:tr>
+        <w:trPr>
+          <w:cnfStyle w:val="000000100000" w:firstRow="0" w:lastRow="0" w:firstColumn="0" w:lastColumn="0" w:oddVBand="0" w:evenVBand="0" w:oddHBand="1" w:evenHBand="0" w:firstRowFirstColumn="0" w:firstRowLastColumn="0" w:lastRowFirstColumn="0" w:lastRowLastColumn="0"/>
+        </w:trPr>
+        <w:tc>
+          <w:tcPr>
+            <w:cnfStyle w:val="001000000000" w:firstRow="0" w:lastRow="0" w:firstColumn="1" w:lastColumn="0" w:oddVBand="0" w:evenVBand="0" w:oddHBand="0" w:evenHBand="0" w:firstRowFirstColumn="0" w:firstRowLastColumn="0" w:lastRowFirstColumn="0" w:lastRowLastColumn="0"/>
+            <w:tcW w:w="1329" w:type="pct"/>
+            <w:vAlign w:val="center"/>
+          </w:tcPr>
+          <w:p>
+            <w:pPr>
+              <w:jc w:val="center"/>
+              <w:rPr>
+                <w:lang w:val="es-ES"/>
+              </w:rPr>
+            </w:pPr>
+            <w:r>
+              <w:rPr>
+                <w:lang w:val="es-ES"/>
+              </w:rPr>
+              <w:t>Garantía de éxitos</w:t>
+            </w:r>
+          </w:p>
+        </w:tc>
+        <w:tc>
+          <w:tcPr>
+            <w:tcW w:w="3671" w:type="pct"/>
+            <w:vAlign w:val="center"/>
+          </w:tcPr>
+          <w:p>
+            <w:pPr>
+              <w:jc w:val="center"/>
+              <w:cnfStyle w:val="000000100000" w:firstRow="0" w:lastRow="0" w:firstColumn="0" w:lastColumn="0" w:oddVBand="0" w:evenVBand="0" w:oddHBand="1" w:evenHBand="0" w:firstRowFirstColumn="0" w:firstRowLastColumn="0" w:lastRowFirstColumn="0" w:lastRowLastColumn="0"/>
+              <w:rPr>
+                <w:lang w:val="es-ES"/>
+              </w:rPr>
+            </w:pPr>
+            <w:r>
+              <w:rPr>
+                <w:lang w:val="es-ES"/>
+              </w:rPr>
+              <w:t>El sistema envía una notificación de aprobación o rechazo a la solicitud, basándose en los requisitos de registro</w:t>
+            </w:r>
+          </w:p>
+          <w:p>
+            <w:pPr>
+              <w:jc w:val="center"/>
+              <w:cnfStyle w:val="000000100000" w:firstRow="0" w:lastRow="0" w:firstColumn="0" w:lastColumn="0" w:oddVBand="0" w:evenVBand="0" w:oddHBand="1" w:evenHBand="0" w:firstRowFirstColumn="0" w:firstRowLastColumn="0" w:lastRowFirstColumn="0" w:lastRowLastColumn="0"/>
+              <w:rPr>
+                <w:lang w:val="es-ES"/>
+              </w:rPr>
+            </w:pPr>
+            <w:r>
+              <w:rPr>
+                <w:lang w:val="es-ES"/>
+              </w:rPr>
+              <w:t>En caso de ser rechazada la solicitud, se detallará de forma breve el motivo por el cual no fue aprobada</w:t>
+            </w:r>
+          </w:p>
+          <w:p>
+            <w:pPr>
+              <w:jc w:val="center"/>
+              <w:cnfStyle w:val="000000100000" w:firstRow="0" w:lastRow="0" w:firstColumn="0" w:lastColumn="0" w:oddVBand="0" w:evenVBand="0" w:oddHBand="1" w:evenHBand="0" w:firstRowFirstColumn="0" w:firstRowLastColumn="0" w:lastRowFirstColumn="0" w:lastRowLastColumn="0"/>
+              <w:rPr>
+                <w:lang w:val="es-ES"/>
+              </w:rPr>
+            </w:pPr>
+            <w:r>
+              <w:rPr>
+                <w:lang w:val="es-ES"/>
+              </w:rPr>
+              <w:t>En caso de no aprobar o rechazar la solicitud en un lapso máximo de 7 días, el sistema rechazará automáticamente la solicitud, notificando inmediatamente al usuario y a los administradores del sistema</w:t>
+            </w:r>
+          </w:p>
+        </w:tc>
+      </w:tr>
+      <w:tr>
+        <w:tc>
+          <w:tcPr>
+            <w:cnfStyle w:val="001000000000" w:firstRow="0" w:lastRow="0" w:firstColumn="1" w:lastColumn="0" w:oddVBand="0" w:evenVBand="0" w:oddHBand="0" w:evenHBand="0" w:firstRowFirstColumn="0" w:firstRowLastColumn="0" w:lastRowFirstColumn="0" w:lastRowLastColumn="0"/>
+            <w:tcW w:w="1329" w:type="pct"/>
+            <w:vAlign w:val="center"/>
+          </w:tcPr>
+          <w:p>
+            <w:pPr>
+              <w:jc w:val="center"/>
+              <w:rPr>
+                <w:lang w:val="es-ES"/>
+              </w:rPr>
+            </w:pPr>
+            <w:r>
+              <w:rPr>
+                <w:lang w:val="es-ES"/>
+              </w:rPr>
+              <w:t>Excepciones</w:t>
+            </w:r>
+          </w:p>
+        </w:tc>
+        <w:tc>
+          <w:tcPr>
+            <w:tcW w:w="3671" w:type="pct"/>
+            <w:vAlign w:val="center"/>
+          </w:tcPr>
+          <w:p>
+            <w:pPr>
+              <w:jc w:val="center"/>
+              <w:cnfStyle w:val="000000000000" w:firstRow="0" w:lastRow="0" w:firstColumn="0" w:lastColumn="0" w:oddVBand="0" w:evenVBand="0" w:oddHBand="0" w:evenHBand="0" w:firstRowFirstColumn="0" w:firstRowLastColumn="0" w:lastRowFirstColumn="0" w:lastRowLastColumn="0"/>
+              <w:rPr>
+                <w:lang w:val="es-ES"/>
+              </w:rPr>
+            </w:pPr>
+            <w:r>
+              <w:rPr>
+                <w:lang w:val="es-ES"/>
+              </w:rPr>
+              <w:t>La notificación no se ha enviado debido a que la dirección email no existe</w:t>
+            </w:r>
+          </w:p>
+        </w:tc>
+      </w:tr>
+    </w:tbl>
+    <w:p>
+      <w:pPr>
+        <w:rPr>
+          <w:lang w:val="es-ES"/>
+        </w:rPr>
+      </w:pPr>
+    </w:p>
+    <w:tbl>
+      <w:tblPr>
+        <w:tblStyle w:val="Tabladecuadrcula4-nfasis11"/>
+        <w:tblW w:w="5000" w:type="pct"/>
+        <w:tblLook w:val="04A0" w:firstRow="1" w:lastRow="0" w:firstColumn="1" w:lastColumn="0" w:noHBand="0" w:noVBand="1"/>
+      </w:tblPr>
+      <w:tblGrid>
+        <w:gridCol w:w="2346"/>
+        <w:gridCol w:w="6482"/>
+      </w:tblGrid>
+      <w:tr>
+        <w:trPr>
+          <w:cnfStyle w:val="100000000000" w:firstRow="1" w:lastRow="0" w:firstColumn="0" w:lastColumn="0" w:oddVBand="0" w:evenVBand="0" w:oddHBand="0" w:evenHBand="0" w:firstRowFirstColumn="0" w:firstRowLastColumn="0" w:lastRowFirstColumn="0" w:lastRowLastColumn="0"/>
+          <w:tblHeader/>
+        </w:trPr>
+        <w:tc>
+          <w:tcPr>
+            <w:cnfStyle w:val="001000000000" w:firstRow="0" w:lastRow="0" w:firstColumn="1" w:lastColumn="0" w:oddVBand="0" w:evenVBand="0" w:oddHBand="0" w:evenHBand="0" w:firstRowFirstColumn="0" w:firstRowLastColumn="0" w:lastRowFirstColumn="0" w:lastRowLastColumn="0"/>
+            <w:tcW w:w="1329" w:type="pct"/>
+            <w:vAlign w:val="center"/>
+          </w:tcPr>
+          <w:p>
+            <w:pPr>
+              <w:jc w:val="center"/>
+              <w:rPr>
+                <w:lang w:val="es-ES"/>
+              </w:rPr>
+            </w:pPr>
+            <w:r>
+              <w:rPr>
+                <w:lang w:val="es-ES"/>
+              </w:rPr>
+              <w:t>Caso de Uso</w:t>
+            </w:r>
+          </w:p>
+        </w:tc>
+        <w:tc>
+          <w:tcPr>
+            <w:tcW w:w="3671" w:type="pct"/>
+            <w:vAlign w:val="center"/>
+          </w:tcPr>
+          <w:p>
+            <w:pPr>
+              <w:jc w:val="center"/>
+              <w:cnfStyle w:val="100000000000" w:firstRow="1" w:lastRow="0" w:firstColumn="0" w:lastColumn="0" w:oddVBand="0" w:evenVBand="0" w:oddHBand="0" w:evenHBand="0" w:firstRowFirstColumn="0" w:firstRowLastColumn="0" w:lastRowFirstColumn="0" w:lastRowLastColumn="0"/>
+              <w:rPr>
+                <w:lang w:val="es-ES"/>
+              </w:rPr>
+            </w:pPr>
+            <w:r>
+              <w:rPr>
+                <w:lang w:val="es-ES"/>
+              </w:rPr>
+              <w:t>Registrar médico odontológico</w:t>
+            </w:r>
+          </w:p>
+        </w:tc>
+      </w:tr>
+      <w:tr>
+        <w:trPr>
+          <w:cnfStyle w:val="000000100000" w:firstRow="0" w:lastRow="0" w:firstColumn="0" w:lastColumn="0" w:oddVBand="0" w:evenVBand="0" w:oddHBand="1" w:evenHBand="0" w:firstRowFirstColumn="0" w:firstRowLastColumn="0" w:lastRowFirstColumn="0" w:lastRowLastColumn="0"/>
+        </w:trPr>
+        <w:tc>
+          <w:tcPr>
+            <w:cnfStyle w:val="001000000000" w:firstRow="0" w:lastRow="0" w:firstColumn="1" w:lastColumn="0" w:oddVBand="0" w:evenVBand="0" w:oddHBand="0" w:evenHBand="0" w:firstRowFirstColumn="0" w:firstRowLastColumn="0" w:lastRowFirstColumn="0" w:lastRowLastColumn="0"/>
+            <w:tcW w:w="1329" w:type="pct"/>
+            <w:vAlign w:val="center"/>
+          </w:tcPr>
+          <w:p>
+            <w:pPr>
+              <w:jc w:val="center"/>
+              <w:rPr>
+                <w:lang w:val="es-ES"/>
+              </w:rPr>
+            </w:pPr>
+            <w:r>
+              <w:rPr>
+                <w:lang w:val="es-ES"/>
+              </w:rPr>
+              <w:t>Actor(es)</w:t>
+            </w:r>
+          </w:p>
+        </w:tc>
+        <w:tc>
+          <w:tcPr>
+            <w:tcW w:w="3671" w:type="pct"/>
+            <w:vAlign w:val="center"/>
+          </w:tcPr>
+          <w:p>
+            <w:pPr>
+              <w:jc w:val="center"/>
+              <w:cnfStyle w:val="000000100000" w:firstRow="0" w:lastRow="0" w:firstColumn="0" w:lastColumn="0" w:oddVBand="0" w:evenVBand="0" w:oddHBand="1" w:evenHBand="0" w:firstRowFirstColumn="0" w:firstRowLastColumn="0" w:lastRowFirstColumn="0" w:lastRowLastColumn="0"/>
+              <w:rPr>
+                <w:lang w:val="es-ES"/>
+              </w:rPr>
+            </w:pPr>
+            <w:r>
+              <w:rPr>
+                <w:lang w:val="es-ES"/>
+              </w:rPr>
+              <w:t>Administradores del sistema</w:t>
+            </w:r>
+          </w:p>
+        </w:tc>
+      </w:tr>
+      <w:tr>
+        <w:tc>
+          <w:tcPr>
+            <w:cnfStyle w:val="001000000000" w:firstRow="0" w:lastRow="0" w:firstColumn="1" w:lastColumn="0" w:oddVBand="0" w:evenVBand="0" w:oddHBand="0" w:evenHBand="0" w:firstRowFirstColumn="0" w:firstRowLastColumn="0" w:lastRowFirstColumn="0" w:lastRowLastColumn="0"/>
+            <w:tcW w:w="1329" w:type="pct"/>
+            <w:vAlign w:val="center"/>
+          </w:tcPr>
+          <w:p>
+            <w:pPr>
+              <w:jc w:val="center"/>
+              <w:rPr>
+                <w:lang w:val="es-ES"/>
+              </w:rPr>
+            </w:pPr>
+            <w:r>
+              <w:rPr>
+                <w:lang w:val="es-ES"/>
+              </w:rPr>
+              <w:t>Precondiciones</w:t>
+            </w:r>
+          </w:p>
+        </w:tc>
+        <w:tc>
+          <w:tcPr>
+            <w:tcW w:w="3671" w:type="pct"/>
+            <w:vAlign w:val="center"/>
+          </w:tcPr>
+          <w:p>
+            <w:pPr>
+              <w:jc w:val="center"/>
+              <w:cnfStyle w:val="000000000000" w:firstRow="0" w:lastRow="0" w:firstColumn="0" w:lastColumn="0" w:oddVBand="0" w:evenVBand="0" w:oddHBand="0" w:evenHBand="0" w:firstRowFirstColumn="0" w:firstRowLastColumn="0" w:lastRowFirstColumn="0" w:lastRowLastColumn="0"/>
+              <w:rPr>
+                <w:lang w:val="es-ES"/>
+              </w:rPr>
+            </w:pPr>
+            <w:r>
+              <w:rPr>
+                <w:lang w:val="es-ES"/>
+              </w:rPr>
+              <w:t xml:space="preserve">El médico ha sido registrado al sistema </w:t>
+            </w:r>
+          </w:p>
+        </w:tc>
+      </w:tr>
+      <w:tr>
+        <w:trPr>
+          <w:cnfStyle w:val="000000100000" w:firstRow="0" w:lastRow="0" w:firstColumn="0" w:lastColumn="0" w:oddVBand="0" w:evenVBand="0" w:oddHBand="1" w:evenHBand="0" w:firstRowFirstColumn="0" w:firstRowLastColumn="0" w:lastRowFirstColumn="0" w:lastRowLastColumn="0"/>
+        </w:trPr>
+        <w:tc>
+          <w:tcPr>
+            <w:cnfStyle w:val="001000000000" w:firstRow="0" w:lastRow="0" w:firstColumn="1" w:lastColumn="0" w:oddVBand="0" w:evenVBand="0" w:oddHBand="0" w:evenHBand="0" w:firstRowFirstColumn="0" w:firstRowLastColumn="0" w:lastRowFirstColumn="0" w:lastRowLastColumn="0"/>
+            <w:tcW w:w="1329" w:type="pct"/>
+            <w:vAlign w:val="center"/>
+          </w:tcPr>
+          <w:p>
+            <w:pPr>
+              <w:jc w:val="center"/>
+              <w:rPr>
+                <w:lang w:val="es-ES"/>
+              </w:rPr>
+            </w:pPr>
+            <w:r>
+              <w:rPr>
+                <w:lang w:val="es-ES"/>
+              </w:rPr>
+              <w:t>Garantía de éxitos</w:t>
+            </w:r>
+          </w:p>
+        </w:tc>
+        <w:tc>
+          <w:tcPr>
+            <w:tcW w:w="3671" w:type="pct"/>
+            <w:vAlign w:val="center"/>
+          </w:tcPr>
+          <w:p>
+            <w:pPr>
+              <w:jc w:val="center"/>
+              <w:cnfStyle w:val="000000100000" w:firstRow="0" w:lastRow="0" w:firstColumn="0" w:lastColumn="0" w:oddVBand="0" w:evenVBand="0" w:oddHBand="1" w:evenHBand="0" w:firstRowFirstColumn="0" w:firstRowLastColumn="0" w:lastRowFirstColumn="0" w:lastRowLastColumn="0"/>
+              <w:rPr>
+                <w:lang w:val="es-ES"/>
+              </w:rPr>
+            </w:pPr>
+            <w:r>
+              <w:rPr>
+                <w:lang w:val="es-ES"/>
+              </w:rPr>
+              <w:t>El sistema notificará a través de un mensaje el éxito en el registro del médico</w:t>
+            </w:r>
+          </w:p>
+          <w:p>
+            <w:pPr>
+              <w:jc w:val="center"/>
+              <w:cnfStyle w:val="000000100000" w:firstRow="0" w:lastRow="0" w:firstColumn="0" w:lastColumn="0" w:oddVBand="0" w:evenVBand="0" w:oddHBand="1" w:evenHBand="0" w:firstRowFirstColumn="0" w:firstRowLastColumn="0" w:lastRowFirstColumn="0" w:lastRowLastColumn="0"/>
+              <w:rPr>
+                <w:lang w:val="es-ES"/>
+              </w:rPr>
+            </w:pPr>
+            <w:r>
+              <w:rPr>
+                <w:lang w:val="es-ES"/>
+              </w:rPr>
+              <w:t>Visualización del médico registrado en la base de datos del sistema</w:t>
+            </w:r>
+          </w:p>
+        </w:tc>
+      </w:tr>
+      <w:tr>
+        <w:tc>
+          <w:tcPr>
+            <w:cnfStyle w:val="001000000000" w:firstRow="0" w:lastRow="0" w:firstColumn="1" w:lastColumn="0" w:oddVBand="0" w:evenVBand="0" w:oddHBand="0" w:evenHBand="0" w:firstRowFirstColumn="0" w:firstRowLastColumn="0" w:lastRowFirstColumn="0" w:lastRowLastColumn="0"/>
+            <w:tcW w:w="1329" w:type="pct"/>
+            <w:vAlign w:val="center"/>
+          </w:tcPr>
+          <w:p>
+            <w:pPr>
+              <w:jc w:val="center"/>
+              <w:rPr>
+                <w:lang w:val="es-ES"/>
+              </w:rPr>
+            </w:pPr>
+            <w:r>
+              <w:rPr>
+                <w:lang w:val="es-ES"/>
+              </w:rPr>
+              <w:t>Excepciones</w:t>
+            </w:r>
+          </w:p>
+        </w:tc>
+        <w:tc>
+          <w:tcPr>
+            <w:tcW w:w="3671" w:type="pct"/>
+            <w:vAlign w:val="center"/>
+          </w:tcPr>
+          <w:p>
+            <w:pPr>
+              <w:jc w:val="center"/>
+              <w:cnfStyle w:val="000000000000" w:firstRow="0" w:lastRow="0" w:firstColumn="0" w:lastColumn="0" w:oddVBand="0" w:evenVBand="0" w:oddHBand="0" w:evenHBand="0" w:firstRowFirstColumn="0" w:firstRowLastColumn="0" w:lastRowFirstColumn="0" w:lastRowLastColumn="0"/>
+              <w:rPr>
+                <w:lang w:val="es-ES"/>
+              </w:rPr>
+            </w:pPr>
+            <w:r>
+              <w:rPr>
+                <w:lang w:val="es-ES"/>
+              </w:rPr>
+              <w:t>SI se ha ingresado un parámetro no válido en el registro del médico</w:t>
+            </w:r>
+          </w:p>
+        </w:tc>
+      </w:tr>
+    </w:tbl>
+    <w:p>
+      <w:pPr>
+        <w:rPr>
+          <w:lang w:val="es-ES"/>
+        </w:rPr>
+      </w:pPr>
+    </w:p>
+    <w:tbl>
+      <w:tblPr>
+        <w:tblStyle w:val="Tabladecuadrcula4-nfasis11"/>
+        <w:tblW w:w="5000" w:type="pct"/>
+        <w:tblLook w:val="04A0" w:firstRow="1" w:lastRow="0" w:firstColumn="1" w:lastColumn="0" w:noHBand="0" w:noVBand="1"/>
+      </w:tblPr>
+      <w:tblGrid>
+        <w:gridCol w:w="2346"/>
+        <w:gridCol w:w="6482"/>
+      </w:tblGrid>
+      <w:tr>
+        <w:trPr>
+          <w:cnfStyle w:val="100000000000" w:firstRow="1" w:lastRow="0" w:firstColumn="0" w:lastColumn="0" w:oddVBand="0" w:evenVBand="0" w:oddHBand="0" w:evenHBand="0" w:firstRowFirstColumn="0" w:firstRowLastColumn="0" w:lastRowFirstColumn="0" w:lastRowLastColumn="0"/>
+          <w:tblHeader/>
+        </w:trPr>
+        <w:tc>
+          <w:tcPr>
+            <w:cnfStyle w:val="001000000000" w:firstRow="0" w:lastRow="0" w:firstColumn="1" w:lastColumn="0" w:oddVBand="0" w:evenVBand="0" w:oddHBand="0" w:evenHBand="0" w:firstRowFirstColumn="0" w:firstRowLastColumn="0" w:lastRowFirstColumn="0" w:lastRowLastColumn="0"/>
+            <w:tcW w:w="1329" w:type="pct"/>
+            <w:vAlign w:val="center"/>
+          </w:tcPr>
+          <w:p>
+            <w:pPr>
+              <w:jc w:val="center"/>
+              <w:rPr>
+                <w:lang w:val="es-ES"/>
+              </w:rPr>
+            </w:pPr>
+            <w:r>
+              <w:rPr>
+                <w:lang w:val="es-ES"/>
+              </w:rPr>
+              <w:t>Caso de Uso</w:t>
+            </w:r>
+          </w:p>
+        </w:tc>
+        <w:tc>
+          <w:tcPr>
+            <w:tcW w:w="3671" w:type="pct"/>
+            <w:vAlign w:val="center"/>
+          </w:tcPr>
+          <w:p>
+            <w:pPr>
+              <w:jc w:val="center"/>
+              <w:cnfStyle w:val="100000000000" w:firstRow="1" w:lastRow="0" w:firstColumn="0" w:lastColumn="0" w:oddVBand="0" w:evenVBand="0" w:oddHBand="0" w:evenHBand="0" w:firstRowFirstColumn="0" w:firstRowLastColumn="0" w:lastRowFirstColumn="0" w:lastRowLastColumn="0"/>
+              <w:rPr>
+                <w:lang w:val="es-ES"/>
+              </w:rPr>
+            </w:pPr>
+            <w:r>
+              <w:rPr>
+                <w:lang w:val="es-ES"/>
+              </w:rPr>
+              <w:t>Dar de baja a médicos registrados</w:t>
+            </w:r>
+          </w:p>
+        </w:tc>
+      </w:tr>
+      <w:tr>
+        <w:trPr>
+          <w:cnfStyle w:val="000000100000" w:firstRow="0" w:lastRow="0" w:firstColumn="0" w:lastColumn="0" w:oddVBand="0" w:evenVBand="0" w:oddHBand="1" w:evenHBand="0" w:firstRowFirstColumn="0" w:firstRowLastColumn="0" w:lastRowFirstColumn="0" w:lastRowLastColumn="0"/>
+        </w:trPr>
+        <w:tc>
+          <w:tcPr>
+            <w:cnfStyle w:val="001000000000" w:firstRow="0" w:lastRow="0" w:firstColumn="1" w:lastColumn="0" w:oddVBand="0" w:evenVBand="0" w:oddHBand="0" w:evenHBand="0" w:firstRowFirstColumn="0" w:firstRowLastColumn="0" w:lastRowFirstColumn="0" w:lastRowLastColumn="0"/>
+            <w:tcW w:w="1329" w:type="pct"/>
+            <w:vAlign w:val="center"/>
+          </w:tcPr>
+          <w:p>
+            <w:pPr>
+              <w:jc w:val="center"/>
+              <w:rPr>
+                <w:lang w:val="es-ES"/>
+              </w:rPr>
+            </w:pPr>
+            <w:r>
+              <w:rPr>
+                <w:lang w:val="es-ES"/>
+              </w:rPr>
+              <w:t>Actor(es)</w:t>
+            </w:r>
+          </w:p>
+        </w:tc>
+        <w:tc>
+          <w:tcPr>
+            <w:tcW w:w="3671" w:type="pct"/>
+            <w:vAlign w:val="center"/>
+          </w:tcPr>
+          <w:p>
+            <w:pPr>
+              <w:jc w:val="center"/>
+              <w:cnfStyle w:val="000000100000" w:firstRow="0" w:lastRow="0" w:firstColumn="0" w:lastColumn="0" w:oddVBand="0" w:evenVBand="0" w:oddHBand="1" w:evenHBand="0" w:firstRowFirstColumn="0" w:firstRowLastColumn="0" w:lastRowFirstColumn="0" w:lastRowLastColumn="0"/>
+              <w:rPr>
+                <w:lang w:val="es-ES"/>
+              </w:rPr>
+            </w:pPr>
+            <w:r>
+              <w:rPr>
+                <w:lang w:val="es-ES"/>
+              </w:rPr>
+              <w:t>Administradores del sistema</w:t>
+            </w:r>
+          </w:p>
+        </w:tc>
+      </w:tr>
+      <w:tr>
+        <w:tc>
+          <w:tcPr>
+            <w:cnfStyle w:val="001000000000" w:firstRow="0" w:lastRow="0" w:firstColumn="1" w:lastColumn="0" w:oddVBand="0" w:evenVBand="0" w:oddHBand="0" w:evenHBand="0" w:firstRowFirstColumn="0" w:firstRowLastColumn="0" w:lastRowFirstColumn="0" w:lastRowLastColumn="0"/>
+            <w:tcW w:w="1329" w:type="pct"/>
+            <w:vAlign w:val="center"/>
+          </w:tcPr>
+          <w:p>
+            <w:pPr>
+              <w:jc w:val="center"/>
+              <w:rPr>
+                <w:lang w:val="es-ES"/>
+              </w:rPr>
+            </w:pPr>
+            <w:r>
+              <w:rPr>
+                <w:lang w:val="es-ES"/>
+              </w:rPr>
+              <w:t>Precondiciones</w:t>
+            </w:r>
+          </w:p>
+        </w:tc>
+        <w:tc>
+          <w:tcPr>
+            <w:tcW w:w="3671" w:type="pct"/>
+            <w:vAlign w:val="center"/>
+          </w:tcPr>
+          <w:p>
+            <w:pPr>
+              <w:jc w:val="center"/>
+              <w:cnfStyle w:val="000000000000" w:firstRow="0" w:lastRow="0" w:firstColumn="0" w:lastColumn="0" w:oddVBand="0" w:evenVBand="0" w:oddHBand="0" w:evenHBand="0" w:firstRowFirstColumn="0" w:firstRowLastColumn="0" w:lastRowFirstColumn="0" w:lastRowLastColumn="0"/>
+              <w:rPr>
+                <w:lang w:val="es-ES"/>
+              </w:rPr>
+            </w:pPr>
+            <w:r>
+              <w:rPr>
+                <w:lang w:val="es-ES"/>
+              </w:rPr>
+              <w:t xml:space="preserve">El médico </w:t>
+            </w:r>
+            <w:r>
+              <w:rPr>
+                <w:lang w:val="es-ES"/>
+              </w:rPr>
+              <w:t>debe de estar</w:t>
+            </w:r>
+            <w:r>
+              <w:rPr>
+                <w:lang w:val="es-ES"/>
+              </w:rPr>
+              <w:t xml:space="preserve"> registrado al sistema </w:t>
+            </w:r>
+          </w:p>
+        </w:tc>
+      </w:tr>
+      <w:tr>
+        <w:trPr>
+          <w:cnfStyle w:val="000000100000" w:firstRow="0" w:lastRow="0" w:firstColumn="0" w:lastColumn="0" w:oddVBand="0" w:evenVBand="0" w:oddHBand="1" w:evenHBand="0" w:firstRowFirstColumn="0" w:firstRowLastColumn="0" w:lastRowFirstColumn="0" w:lastRowLastColumn="0"/>
+        </w:trPr>
+        <w:tc>
+          <w:tcPr>
+            <w:cnfStyle w:val="001000000000" w:firstRow="0" w:lastRow="0" w:firstColumn="1" w:lastColumn="0" w:oddVBand="0" w:evenVBand="0" w:oddHBand="0" w:evenHBand="0" w:firstRowFirstColumn="0" w:firstRowLastColumn="0" w:lastRowFirstColumn="0" w:lastRowLastColumn="0"/>
+            <w:tcW w:w="1329" w:type="pct"/>
+            <w:vAlign w:val="center"/>
+          </w:tcPr>
+          <w:p>
+            <w:pPr>
+              <w:jc w:val="center"/>
+              <w:rPr>
+                <w:lang w:val="es-ES"/>
+              </w:rPr>
+            </w:pPr>
+            <w:r>
+              <w:rPr>
+                <w:lang w:val="es-ES"/>
+              </w:rPr>
+              <w:t>Garantía de éxitos</w:t>
+            </w:r>
+          </w:p>
+        </w:tc>
+        <w:tc>
+          <w:tcPr>
+            <w:tcW w:w="3671" w:type="pct"/>
+            <w:vAlign w:val="center"/>
+          </w:tcPr>
+          <w:p>
+            <w:pPr>
+              <w:jc w:val="center"/>
+              <w:cnfStyle w:val="000000100000" w:firstRow="0" w:lastRow="0" w:firstColumn="0" w:lastColumn="0" w:oddVBand="0" w:evenVBand="0" w:oddHBand="1" w:evenHBand="0" w:firstRowFirstColumn="0" w:firstRowLastColumn="0" w:lastRowFirstColumn="0" w:lastRowLastColumn="0"/>
+              <w:rPr>
+                <w:lang w:val="es-ES"/>
+              </w:rPr>
+            </w:pPr>
+            <w:r>
+              <w:rPr>
+                <w:lang w:val="es-ES"/>
+              </w:rPr>
+              <w:t>El sistema notificará el estado de eliminado del sistema</w:t>
+            </w:r>
+          </w:p>
+          <w:p>
+            <w:pPr>
+              <w:jc w:val="center"/>
+              <w:cnfStyle w:val="000000100000" w:firstRow="0" w:lastRow="0" w:firstColumn="0" w:lastColumn="0" w:oddVBand="0" w:evenVBand="0" w:oddHBand="1" w:evenHBand="0" w:firstRowFirstColumn="0" w:firstRowLastColumn="0" w:lastRowFirstColumn="0" w:lastRowLastColumn="0"/>
+              <w:rPr>
+                <w:lang w:val="es-ES"/>
+              </w:rPr>
+            </w:pPr>
+            <w:r>
+              <w:rPr>
+                <w:lang w:val="es-ES"/>
+              </w:rPr>
+              <w:t>El sistema detallará de forma breve el motivo por el cual se ha dado de baja</w:t>
+            </w:r>
+          </w:p>
+        </w:tc>
+      </w:tr>
+      <w:tr>
+        <w:tc>
+          <w:tcPr>
+            <w:cnfStyle w:val="001000000000" w:firstRow="0" w:lastRow="0" w:firstColumn="1" w:lastColumn="0" w:oddVBand="0" w:evenVBand="0" w:oddHBand="0" w:evenHBand="0" w:firstRowFirstColumn="0" w:firstRowLastColumn="0" w:lastRowFirstColumn="0" w:lastRowLastColumn="0"/>
+            <w:tcW w:w="1329" w:type="pct"/>
+            <w:vAlign w:val="center"/>
+          </w:tcPr>
+          <w:p>
+            <w:pPr>
+              <w:jc w:val="center"/>
+              <w:rPr>
+                <w:lang w:val="es-ES"/>
+              </w:rPr>
+            </w:pPr>
+            <w:r>
+              <w:rPr>
+                <w:lang w:val="es-ES"/>
+              </w:rPr>
+              <w:t>Excepciones</w:t>
+            </w:r>
+          </w:p>
+        </w:tc>
+        <w:tc>
+          <w:tcPr>
+            <w:tcW w:w="3671" w:type="pct"/>
+            <w:vAlign w:val="center"/>
+          </w:tcPr>
+          <w:p>
+            <w:pPr>
+              <w:jc w:val="center"/>
+              <w:cnfStyle w:val="000000000000" w:firstRow="0" w:lastRow="0" w:firstColumn="0" w:lastColumn="0" w:oddVBand="0" w:evenVBand="0" w:oddHBand="0" w:evenHBand="0" w:firstRowFirstColumn="0" w:firstRowLastColumn="0" w:lastRowFirstColumn="0" w:lastRowLastColumn="0"/>
+              <w:rPr>
+                <w:lang w:val="es-ES"/>
+              </w:rPr>
+            </w:pPr>
+            <w:r>
+              <w:rPr>
+                <w:lang w:val="es-ES"/>
+              </w:rPr>
+              <w:t>N/A</w:t>
+            </w:r>
+          </w:p>
+        </w:tc>
+      </w:tr>
+    </w:tbl>
+    <w:p>
+      <w:pPr>
+        <w:rPr>
+          <w:lang w:val="es-ES"/>
+        </w:rPr>
+      </w:pPr>
+    </w:p>
+    <w:p>
+      <w:pPr>
+        <w:rPr>
+          <w:lang w:val="es-ES"/>
+        </w:rPr>
+      </w:pPr>
+    </w:p>
+    <w:tbl>
+      <w:tblPr>
+        <w:tblStyle w:val="Tabladecuadrcula4-nfasis11"/>
+        <w:tblW w:w="5000" w:type="pct"/>
+        <w:tblLook w:val="04A0" w:firstRow="1" w:lastRow="0" w:firstColumn="1" w:lastColumn="0" w:noHBand="0" w:noVBand="1"/>
+      </w:tblPr>
+      <w:tblGrid>
+        <w:gridCol w:w="2346"/>
+        <w:gridCol w:w="6482"/>
+      </w:tblGrid>
+      <w:tr>
+        <w:trPr>
+          <w:cnfStyle w:val="100000000000" w:firstRow="1" w:lastRow="0" w:firstColumn="0" w:lastColumn="0" w:oddVBand="0" w:evenVBand="0" w:oddHBand="0" w:evenHBand="0" w:firstRowFirstColumn="0" w:firstRowLastColumn="0" w:lastRowFirstColumn="0" w:lastRowLastColumn="0"/>
+          <w:tblHeader/>
+        </w:trPr>
+        <w:tc>
+          <w:tcPr>
+            <w:cnfStyle w:val="001000000000" w:firstRow="0" w:lastRow="0" w:firstColumn="1" w:lastColumn="0" w:oddVBand="0" w:evenVBand="0" w:oddHBand="0" w:evenHBand="0" w:firstRowFirstColumn="0" w:firstRowLastColumn="0" w:lastRowFirstColumn="0" w:lastRowLastColumn="0"/>
+            <w:tcW w:w="1329" w:type="pct"/>
+            <w:vAlign w:val="center"/>
+          </w:tcPr>
+          <w:p>
+            <w:pPr>
+              <w:jc w:val="center"/>
+              <w:rPr>
+                <w:lang w:val="es-ES"/>
+              </w:rPr>
+            </w:pPr>
+            <w:r>
+              <w:rPr>
+                <w:lang w:val="es-ES"/>
+              </w:rPr>
+              <w:t>Caso de Uso</w:t>
+            </w:r>
+          </w:p>
+        </w:tc>
+        <w:tc>
+          <w:tcPr>
+            <w:tcW w:w="3671" w:type="pct"/>
+            <w:vAlign w:val="center"/>
+          </w:tcPr>
+          <w:p>
+            <w:pPr>
+              <w:jc w:val="center"/>
+              <w:cnfStyle w:val="100000000000" w:firstRow="1" w:lastRow="0" w:firstColumn="0" w:lastColumn="0" w:oddVBand="0" w:evenVBand="0" w:oddHBand="0" w:evenHBand="0" w:firstRowFirstColumn="0" w:firstRowLastColumn="0" w:lastRowFirstColumn="0" w:lastRowLastColumn="0"/>
+              <w:rPr>
+                <w:lang w:val="es-ES"/>
+              </w:rPr>
+            </w:pPr>
+            <w:r>
+              <w:rPr>
+                <w:lang w:val="es-ES"/>
+              </w:rPr>
+              <w:t>Registrar pacientes de médicos</w:t>
+            </w:r>
+          </w:p>
+        </w:tc>
+      </w:tr>
+      <w:tr>
+        <w:trPr>
+          <w:cnfStyle w:val="000000100000" w:firstRow="0" w:lastRow="0" w:firstColumn="0" w:lastColumn="0" w:oddVBand="0" w:evenVBand="0" w:oddHBand="1" w:evenHBand="0" w:firstRowFirstColumn="0" w:firstRowLastColumn="0" w:lastRowFirstColumn="0" w:lastRowLastColumn="0"/>
+        </w:trPr>
+        <w:tc>
+          <w:tcPr>
+            <w:cnfStyle w:val="001000000000" w:firstRow="0" w:lastRow="0" w:firstColumn="1" w:lastColumn="0" w:oddVBand="0" w:evenVBand="0" w:oddHBand="0" w:evenHBand="0" w:firstRowFirstColumn="0" w:firstRowLastColumn="0" w:lastRowFirstColumn="0" w:lastRowLastColumn="0"/>
+            <w:tcW w:w="1329" w:type="pct"/>
+            <w:vAlign w:val="center"/>
+          </w:tcPr>
+          <w:p>
+            <w:pPr>
+              <w:jc w:val="center"/>
+              <w:rPr>
+                <w:lang w:val="es-ES"/>
+              </w:rPr>
+            </w:pPr>
+            <w:r>
+              <w:rPr>
+                <w:lang w:val="es-ES"/>
+              </w:rPr>
+              <w:t>Actor(es)</w:t>
+            </w:r>
+          </w:p>
+        </w:tc>
+        <w:tc>
+          <w:tcPr>
+            <w:tcW w:w="3671" w:type="pct"/>
+            <w:vAlign w:val="center"/>
+          </w:tcPr>
+          <w:p>
+            <w:pPr>
+              <w:jc w:val="center"/>
+              <w:cnfStyle w:val="000000100000" w:firstRow="0" w:lastRow="0" w:firstColumn="0" w:lastColumn="0" w:oddVBand="0" w:evenVBand="0" w:oddHBand="1" w:evenHBand="0" w:firstRowFirstColumn="0" w:firstRowLastColumn="0" w:lastRowFirstColumn="0" w:lastRowLastColumn="0"/>
+              <w:rPr>
+                <w:lang w:val="es-ES"/>
+              </w:rPr>
+            </w:pPr>
+            <w:r>
+              <w:rPr>
+                <w:lang w:val="es-ES"/>
+              </w:rPr>
+              <w:t>Médico Odontológico</w:t>
+            </w:r>
+          </w:p>
+        </w:tc>
+      </w:tr>
+      <w:tr>
+        <w:tc>
+          <w:tcPr>
+            <w:cnfStyle w:val="001000000000" w:firstRow="0" w:lastRow="0" w:firstColumn="1" w:lastColumn="0" w:oddVBand="0" w:evenVBand="0" w:oddHBand="0" w:evenHBand="0" w:firstRowFirstColumn="0" w:firstRowLastColumn="0" w:lastRowFirstColumn="0" w:lastRowLastColumn="0"/>
+            <w:tcW w:w="1329" w:type="pct"/>
+            <w:vAlign w:val="center"/>
+          </w:tcPr>
+          <w:p>
+            <w:pPr>
+              <w:jc w:val="center"/>
+              <w:rPr>
+                <w:lang w:val="es-ES"/>
+              </w:rPr>
+            </w:pPr>
+            <w:r>
+              <w:rPr>
+                <w:lang w:val="es-ES"/>
+              </w:rPr>
+              <w:t>Precondiciones</w:t>
+            </w:r>
+          </w:p>
+        </w:tc>
+        <w:tc>
+          <w:tcPr>
+            <w:tcW w:w="3671" w:type="pct"/>
+            <w:vAlign w:val="center"/>
+          </w:tcPr>
+          <w:p>
+            <w:pPr>
+              <w:jc w:val="center"/>
+              <w:cnfStyle w:val="000000000000" w:firstRow="0" w:lastRow="0" w:firstColumn="0" w:lastColumn="0" w:oddVBand="0" w:evenVBand="0" w:oddHBand="0" w:evenHBand="0" w:firstRowFirstColumn="0" w:firstRowLastColumn="0" w:lastRowFirstColumn="0" w:lastRowLastColumn="0"/>
+              <w:rPr>
+                <w:lang w:val="es-ES"/>
+              </w:rPr>
+            </w:pPr>
+            <w:r>
+              <w:rPr>
+                <w:lang w:val="es-ES"/>
+              </w:rPr>
+              <w:t>El médico ha ingresado correctamente al sitio</w:t>
+            </w:r>
+          </w:p>
+          <w:p>
+            <w:pPr>
+              <w:jc w:val="center"/>
+              <w:cnfStyle w:val="000000000000" w:firstRow="0" w:lastRow="0" w:firstColumn="0" w:lastColumn="0" w:oddVBand="0" w:evenVBand="0" w:oddHBand="0" w:evenHBand="0" w:firstRowFirstColumn="0" w:firstRowLastColumn="0" w:lastRowFirstColumn="0" w:lastRowLastColumn="0"/>
+              <w:rPr>
+                <w:lang w:val="es-ES"/>
+              </w:rPr>
+            </w:pPr>
+            <w:r>
+              <w:rPr>
+                <w:lang w:val="es-ES"/>
+              </w:rPr>
+              <w:t>El médico ha seleccionado la opción de añadir pacientes atendidos</w:t>
+            </w:r>
+            <w:r>
+              <w:rPr>
+                <w:lang w:val="es-ES"/>
+              </w:rPr>
+              <w:t xml:space="preserve"> </w:t>
+            </w:r>
+          </w:p>
+        </w:tc>
+      </w:tr>
+      <w:tr>
+        <w:trPr>
+          <w:cnfStyle w:val="000000100000" w:firstRow="0" w:lastRow="0" w:firstColumn="0" w:lastColumn="0" w:oddVBand="0" w:evenVBand="0" w:oddHBand="1" w:evenHBand="0" w:firstRowFirstColumn="0" w:firstRowLastColumn="0" w:lastRowFirstColumn="0" w:lastRowLastColumn="0"/>
+        </w:trPr>
+        <w:tc>
+          <w:tcPr>
+            <w:cnfStyle w:val="001000000000" w:firstRow="0" w:lastRow="0" w:firstColumn="1" w:lastColumn="0" w:oddVBand="0" w:evenVBand="0" w:oddHBand="0" w:evenHBand="0" w:firstRowFirstColumn="0" w:firstRowLastColumn="0" w:lastRowFirstColumn="0" w:lastRowLastColumn="0"/>
+            <w:tcW w:w="1329" w:type="pct"/>
+            <w:vAlign w:val="center"/>
+          </w:tcPr>
+          <w:p>
+            <w:pPr>
+              <w:jc w:val="center"/>
+              <w:rPr>
+                <w:lang w:val="es-ES"/>
+              </w:rPr>
+            </w:pPr>
+            <w:r>
+              <w:rPr>
+                <w:lang w:val="es-ES"/>
+              </w:rPr>
+              <w:t>Garantía de éxitos</w:t>
+            </w:r>
+          </w:p>
+        </w:tc>
+        <w:tc>
+          <w:tcPr>
+            <w:tcW w:w="3671" w:type="pct"/>
+            <w:vAlign w:val="center"/>
+          </w:tcPr>
+          <w:p>
+            <w:pPr>
+              <w:jc w:val="center"/>
+              <w:cnfStyle w:val="000000100000" w:firstRow="0" w:lastRow="0" w:firstColumn="0" w:lastColumn="0" w:oddVBand="0" w:evenVBand="0" w:oddHBand="1" w:evenHBand="0" w:firstRowFirstColumn="0" w:firstRowLastColumn="0" w:lastRowFirstColumn="0" w:lastRowLastColumn="0"/>
+              <w:rPr>
+                <w:lang w:val="es-ES"/>
+              </w:rPr>
+            </w:pPr>
+            <w:r>
+              <w:rPr>
+                <w:lang w:val="es-ES"/>
+              </w:rPr>
+              <w:t xml:space="preserve">El sistema mostrará un mensaje que valide el registro exitoso del paciente </w:t>
+            </w:r>
+          </w:p>
+        </w:tc>
+      </w:tr>
+      <w:tr>
+        <w:tc>
+          <w:tcPr>
+            <w:cnfStyle w:val="001000000000" w:firstRow="0" w:lastRow="0" w:firstColumn="1" w:lastColumn="0" w:oddVBand="0" w:evenVBand="0" w:oddHBand="0" w:evenHBand="0" w:firstRowFirstColumn="0" w:firstRowLastColumn="0" w:lastRowFirstColumn="0" w:lastRowLastColumn="0"/>
+            <w:tcW w:w="1329" w:type="pct"/>
+            <w:vAlign w:val="center"/>
+          </w:tcPr>
+          <w:p>
+            <w:pPr>
+              <w:jc w:val="center"/>
+              <w:rPr>
+                <w:lang w:val="es-ES"/>
+              </w:rPr>
+            </w:pPr>
+            <w:r>
+              <w:rPr>
+                <w:lang w:val="es-ES"/>
+              </w:rPr>
+              <w:t>Excepciones</w:t>
+            </w:r>
+          </w:p>
+        </w:tc>
+        <w:tc>
+          <w:tcPr>
+            <w:tcW w:w="3671" w:type="pct"/>
+            <w:vAlign w:val="center"/>
+          </w:tcPr>
+          <w:p>
+            <w:pPr>
+              <w:jc w:val="center"/>
+              <w:cnfStyle w:val="000000000000" w:firstRow="0" w:lastRow="0" w:firstColumn="0" w:lastColumn="0" w:oddVBand="0" w:evenVBand="0" w:oddHBand="0" w:evenHBand="0" w:firstRowFirstColumn="0" w:firstRowLastColumn="0" w:lastRowFirstColumn="0" w:lastRowLastColumn="0"/>
+              <w:rPr>
+                <w:lang w:val="es-ES"/>
+              </w:rPr>
+            </w:pPr>
+            <w:r>
+              <w:rPr>
+                <w:lang w:val="es-ES"/>
+              </w:rPr>
+              <w:t>Si no se ha ingresado un valor requerido del usuario al sistema</w:t>
+            </w:r>
+          </w:p>
+          <w:p>
+            <w:pPr>
+              <w:jc w:val="center"/>
+              <w:cnfStyle w:val="000000000000" w:firstRow="0" w:lastRow="0" w:firstColumn="0" w:lastColumn="0" w:oddVBand="0" w:evenVBand="0" w:oddHBand="0" w:evenHBand="0" w:firstRowFirstColumn="0" w:firstRowLastColumn="0" w:lastRowFirstColumn="0" w:lastRowLastColumn="0"/>
+              <w:rPr>
+                <w:lang w:val="es-ES"/>
+              </w:rPr>
+            </w:pPr>
+            <w:r>
+              <w:rPr>
+                <w:lang w:val="es-ES"/>
+              </w:rPr>
+              <w:t>Si se ha ingresado un valor no valido</w:t>
+            </w:r>
+          </w:p>
+        </w:tc>
+      </w:tr>
+    </w:tbl>
+    <w:p>
+      <w:pPr>
+        <w:rPr>
+          <w:lang w:val="es-ES"/>
+        </w:rPr>
+      </w:pPr>
+    </w:p>
+    <w:tbl>
+      <w:tblPr>
+        <w:tblStyle w:val="Tabladecuadrcula4-nfasis11"/>
+        <w:tblW w:w="5000" w:type="pct"/>
+        <w:tblLook w:val="04A0" w:firstRow="1" w:lastRow="0" w:firstColumn="1" w:lastColumn="0" w:noHBand="0" w:noVBand="1"/>
+      </w:tblPr>
+      <w:tblGrid>
+        <w:gridCol w:w="2346"/>
+        <w:gridCol w:w="6482"/>
+      </w:tblGrid>
+      <w:tr>
+        <w:trPr>
+          <w:cnfStyle w:val="100000000000" w:firstRow="1" w:lastRow="0" w:firstColumn="0" w:lastColumn="0" w:oddVBand="0" w:evenVBand="0" w:oddHBand="0" w:evenHBand="0" w:firstRowFirstColumn="0" w:firstRowLastColumn="0" w:lastRowFirstColumn="0" w:lastRowLastColumn="0"/>
+          <w:tblHeader/>
+        </w:trPr>
+        <w:tc>
+          <w:tcPr>
+            <w:cnfStyle w:val="001000000000" w:firstRow="0" w:lastRow="0" w:firstColumn="1" w:lastColumn="0" w:oddVBand="0" w:evenVBand="0" w:oddHBand="0" w:evenHBand="0" w:firstRowFirstColumn="0" w:firstRowLastColumn="0" w:lastRowFirstColumn="0" w:lastRowLastColumn="0"/>
+            <w:tcW w:w="1329" w:type="pct"/>
+            <w:vAlign w:val="center"/>
+          </w:tcPr>
+          <w:p>
+            <w:pPr>
+              <w:jc w:val="center"/>
+              <w:rPr>
+                <w:lang w:val="es-ES"/>
+              </w:rPr>
+            </w:pPr>
+            <w:r>
+              <w:rPr>
+                <w:lang w:val="es-ES"/>
+              </w:rPr>
+              <w:t>Caso de Uso</w:t>
+            </w:r>
+          </w:p>
+        </w:tc>
+        <w:tc>
+          <w:tcPr>
+            <w:tcW w:w="3671" w:type="pct"/>
+            <w:vAlign w:val="center"/>
+          </w:tcPr>
+          <w:p>
+            <w:pPr>
+              <w:jc w:val="center"/>
+              <w:cnfStyle w:val="100000000000" w:firstRow="1" w:lastRow="0" w:firstColumn="0" w:lastColumn="0" w:oddVBand="0" w:evenVBand="0" w:oddHBand="0" w:evenHBand="0" w:firstRowFirstColumn="0" w:firstRowLastColumn="0" w:lastRowFirstColumn="0" w:lastRowLastColumn="0"/>
+              <w:rPr>
+                <w:lang w:val="es-ES"/>
+              </w:rPr>
+            </w:pPr>
+            <w:bookmarkStart w:id="2" w:name="_GoBack"/>
+            <w:r>
+              <w:rPr>
+                <w:lang w:val="es-ES"/>
+              </w:rPr>
+              <w:t>Registrar pacientes de médicos</w:t>
+            </w:r>
+            <w:bookmarkEnd w:id="2"/>
+          </w:p>
+        </w:tc>
+      </w:tr>
+      <w:tr>
+        <w:trPr>
+          <w:cnfStyle w:val="000000100000" w:firstRow="0" w:lastRow="0" w:firstColumn="0" w:lastColumn="0" w:oddVBand="0" w:evenVBand="0" w:oddHBand="1" w:evenHBand="0" w:firstRowFirstColumn="0" w:firstRowLastColumn="0" w:lastRowFirstColumn="0" w:lastRowLastColumn="0"/>
+        </w:trPr>
+        <w:tc>
+          <w:tcPr>
+            <w:cnfStyle w:val="001000000000" w:firstRow="0" w:lastRow="0" w:firstColumn="1" w:lastColumn="0" w:oddVBand="0" w:evenVBand="0" w:oddHBand="0" w:evenHBand="0" w:firstRowFirstColumn="0" w:firstRowLastColumn="0" w:lastRowFirstColumn="0" w:lastRowLastColumn="0"/>
+            <w:tcW w:w="1329" w:type="pct"/>
+            <w:vAlign w:val="center"/>
+          </w:tcPr>
+          <w:p>
+            <w:pPr>
+              <w:jc w:val="center"/>
+              <w:rPr>
+                <w:lang w:val="es-ES"/>
+              </w:rPr>
+            </w:pPr>
+            <w:r>
+              <w:rPr>
+                <w:lang w:val="es-ES"/>
+              </w:rPr>
+              <w:t>Actor(es)</w:t>
+            </w:r>
+          </w:p>
+        </w:tc>
+        <w:tc>
+          <w:tcPr>
+            <w:tcW w:w="3671" w:type="pct"/>
+            <w:vAlign w:val="center"/>
+          </w:tcPr>
+          <w:p>
+            <w:pPr>
+              <w:jc w:val="center"/>
+              <w:cnfStyle w:val="000000100000" w:firstRow="0" w:lastRow="0" w:firstColumn="0" w:lastColumn="0" w:oddVBand="0" w:evenVBand="0" w:oddHBand="1" w:evenHBand="0" w:firstRowFirstColumn="0" w:firstRowLastColumn="0" w:lastRowFirstColumn="0" w:lastRowLastColumn="0"/>
+              <w:rPr>
+                <w:lang w:val="es-ES"/>
+              </w:rPr>
+            </w:pPr>
+            <w:r>
+              <w:rPr>
+                <w:lang w:val="es-ES"/>
+              </w:rPr>
+              <w:t>Médico Odontológico</w:t>
+            </w:r>
+          </w:p>
+        </w:tc>
+      </w:tr>
+      <w:tr>
+        <w:tc>
+          <w:tcPr>
+            <w:cnfStyle w:val="001000000000" w:firstRow="0" w:lastRow="0" w:firstColumn="1" w:lastColumn="0" w:oddVBand="0" w:evenVBand="0" w:oddHBand="0" w:evenHBand="0" w:firstRowFirstColumn="0" w:firstRowLastColumn="0" w:lastRowFirstColumn="0" w:lastRowLastColumn="0"/>
+            <w:tcW w:w="1329" w:type="pct"/>
+            <w:vAlign w:val="center"/>
+          </w:tcPr>
+          <w:p>
+            <w:pPr>
+              <w:jc w:val="center"/>
+              <w:rPr>
+                <w:lang w:val="es-ES"/>
+              </w:rPr>
+            </w:pPr>
+            <w:r>
+              <w:rPr>
+                <w:lang w:val="es-ES"/>
+              </w:rPr>
+              <w:t>Precondiciones</w:t>
+            </w:r>
+          </w:p>
+        </w:tc>
+        <w:tc>
+          <w:tcPr>
+            <w:tcW w:w="3671" w:type="pct"/>
+            <w:vAlign w:val="center"/>
+          </w:tcPr>
+          <w:p>
+            <w:pPr>
+              <w:jc w:val="center"/>
+              <w:cnfStyle w:val="000000000000" w:firstRow="0" w:lastRow="0" w:firstColumn="0" w:lastColumn="0" w:oddVBand="0" w:evenVBand="0" w:oddHBand="0" w:evenHBand="0" w:firstRowFirstColumn="0" w:firstRowLastColumn="0" w:lastRowFirstColumn="0" w:lastRowLastColumn="0"/>
+              <w:rPr>
+                <w:lang w:val="es-ES"/>
+              </w:rPr>
+            </w:pPr>
+            <w:r>
+              <w:rPr>
+                <w:lang w:val="es-ES"/>
+              </w:rPr>
+              <w:t>El médico ha ingresado correctamente al sitio</w:t>
+            </w:r>
+          </w:p>
+          <w:p>
+            <w:pPr>
+              <w:jc w:val="center"/>
+              <w:cnfStyle w:val="000000000000" w:firstRow="0" w:lastRow="0" w:firstColumn="0" w:lastColumn="0" w:oddVBand="0" w:evenVBand="0" w:oddHBand="0" w:evenHBand="0" w:firstRowFirstColumn="0" w:firstRowLastColumn="0" w:lastRowFirstColumn="0" w:lastRowLastColumn="0"/>
+              <w:rPr>
+                <w:lang w:val="es-ES"/>
+              </w:rPr>
+            </w:pPr>
+            <w:r>
+              <w:rPr>
+                <w:lang w:val="es-ES"/>
+              </w:rPr>
+              <w:t xml:space="preserve">El médico ha seleccionado la opción de añadir pacientes atendidos </w:t>
+            </w:r>
+          </w:p>
+        </w:tc>
+      </w:tr>
+      <w:tr>
+        <w:trPr>
+          <w:cnfStyle w:val="000000100000" w:firstRow="0" w:lastRow="0" w:firstColumn="0" w:lastColumn="0" w:oddVBand="0" w:evenVBand="0" w:oddHBand="1" w:evenHBand="0" w:firstRowFirstColumn="0" w:firstRowLastColumn="0" w:lastRowFirstColumn="0" w:lastRowLastColumn="0"/>
+        </w:trPr>
+        <w:tc>
+          <w:tcPr>
+            <w:cnfStyle w:val="001000000000" w:firstRow="0" w:lastRow="0" w:firstColumn="1" w:lastColumn="0" w:oddVBand="0" w:evenVBand="0" w:oddHBand="0" w:evenHBand="0" w:firstRowFirstColumn="0" w:firstRowLastColumn="0" w:lastRowFirstColumn="0" w:lastRowLastColumn="0"/>
+            <w:tcW w:w="1329" w:type="pct"/>
+            <w:vAlign w:val="center"/>
+          </w:tcPr>
+          <w:p>
+            <w:pPr>
+              <w:jc w:val="center"/>
+              <w:rPr>
+                <w:lang w:val="es-ES"/>
+              </w:rPr>
+            </w:pPr>
+            <w:r>
+              <w:rPr>
+                <w:lang w:val="es-ES"/>
+              </w:rPr>
+              <w:t>Garantía de éxitos</w:t>
+            </w:r>
+          </w:p>
+        </w:tc>
+        <w:tc>
+          <w:tcPr>
+            <w:tcW w:w="3671" w:type="pct"/>
+            <w:vAlign w:val="center"/>
+          </w:tcPr>
+          <w:p>
+            <w:pPr>
+              <w:jc w:val="center"/>
+              <w:cnfStyle w:val="000000100000" w:firstRow="0" w:lastRow="0" w:firstColumn="0" w:lastColumn="0" w:oddVBand="0" w:evenVBand="0" w:oddHBand="1" w:evenHBand="0" w:firstRowFirstColumn="0" w:firstRowLastColumn="0" w:lastRowFirstColumn="0" w:lastRowLastColumn="0"/>
+              <w:rPr>
+                <w:lang w:val="es-ES"/>
+              </w:rPr>
+            </w:pPr>
+            <w:r>
+              <w:rPr>
+                <w:lang w:val="es-ES"/>
+              </w:rPr>
+              <w:t xml:space="preserve">El sistema mostrará un mensaje que valide el registro exitoso del paciente </w:t>
+            </w:r>
+          </w:p>
+        </w:tc>
+      </w:tr>
+      <w:tr>
+        <w:tc>
+          <w:tcPr>
+            <w:cnfStyle w:val="001000000000" w:firstRow="0" w:lastRow="0" w:firstColumn="1" w:lastColumn="0" w:oddVBand="0" w:evenVBand="0" w:oddHBand="0" w:evenHBand="0" w:firstRowFirstColumn="0" w:firstRowLastColumn="0" w:lastRowFirstColumn="0" w:lastRowLastColumn="0"/>
+            <w:tcW w:w="1329" w:type="pct"/>
+            <w:vAlign w:val="center"/>
+          </w:tcPr>
+          <w:p>
+            <w:pPr>
+              <w:jc w:val="center"/>
+              <w:rPr>
+                <w:lang w:val="es-ES"/>
+              </w:rPr>
+            </w:pPr>
+            <w:r>
+              <w:rPr>
+                <w:lang w:val="es-ES"/>
+              </w:rPr>
+              <w:t>Excepciones</w:t>
+            </w:r>
+          </w:p>
+        </w:tc>
+        <w:tc>
+          <w:tcPr>
+            <w:tcW w:w="3671" w:type="pct"/>
+            <w:vAlign w:val="center"/>
+          </w:tcPr>
+          <w:p>
+            <w:pPr>
+              <w:jc w:val="center"/>
+              <w:cnfStyle w:val="000000000000" w:firstRow="0" w:lastRow="0" w:firstColumn="0" w:lastColumn="0" w:oddVBand="0" w:evenVBand="0" w:oddHBand="0" w:evenHBand="0" w:firstRowFirstColumn="0" w:firstRowLastColumn="0" w:lastRowFirstColumn="0" w:lastRowLastColumn="0"/>
+              <w:rPr>
+                <w:lang w:val="es-ES"/>
+              </w:rPr>
+            </w:pPr>
+            <w:r>
+              <w:rPr>
+                <w:lang w:val="es-ES"/>
+              </w:rPr>
+              <w:t>Si no se ha ingresado un valor requerido del usuario al sistema</w:t>
+            </w:r>
+          </w:p>
+          <w:p>
+            <w:pPr>
+              <w:jc w:val="center"/>
+              <w:cnfStyle w:val="000000000000" w:firstRow="0" w:lastRow="0" w:firstColumn="0" w:lastColumn="0" w:oddVBand="0" w:evenVBand="0" w:oddHBand="0" w:evenHBand="0" w:firstRowFirstColumn="0" w:firstRowLastColumn="0" w:lastRowFirstColumn="0" w:lastRowLastColumn="0"/>
+              <w:rPr>
+                <w:lang w:val="es-ES"/>
+              </w:rPr>
+            </w:pPr>
+            <w:r>
+              <w:rPr>
+                <w:lang w:val="es-ES"/>
+              </w:rPr>
+              <w:t>Si se ha ingresado un valor no valido</w:t>
+            </w:r>
+          </w:p>
+        </w:tc>
+      </w:tr>
+    </w:tbl>
+    <w:p>
+      <w:pPr>
+        <w:rPr>
+          <w:lang w:val="es-ES"/>
+        </w:rPr>
+      </w:pPr>
     </w:p>
     <w:p>
       <w:pPr>
@@ -5519,6 +7600,7 @@
                 <w:sz w:val="22"/>
                 <w:szCs w:val="22"/>
               </w:rPr>
+              <w:lastRenderedPageBreak/>
               <w:t>Frecuencia de uso</w:t>
             </w:r>
           </w:p>
@@ -6874,6 +8956,7 @@
                 <w:rStyle w:val="nfasissutil"/>
                 <w:color w:val="000000" w:themeColor="text1"/>
               </w:rPr>
+              <w:lastRenderedPageBreak/>
               <w:t>Nombre del Caso de Uso</w:t>
             </w:r>
           </w:p>
@@ -7332,7 +9415,6 @@
                 <w:rStyle w:val="nfasissutil"/>
                 <w:color w:val="000000" w:themeColor="text1"/>
               </w:rPr>
-              <w:lastRenderedPageBreak/>
               <w:t>Nombre del Caso de Uso</w:t>
             </w:r>
           </w:p>
@@ -8012,6 +10094,7 @@
               <w:rPr>
                 <w:sz w:val="22"/>
               </w:rPr>
+              <w:lastRenderedPageBreak/>
               <w:t>Excepciones</w:t>
             </w:r>
           </w:p>
@@ -18175,7 +20258,7 @@
         <w:color w:val="3B4658" w:themeColor="accent4" w:themeShade="80"/>
         <w:lang w:val="es-ES"/>
       </w:rPr>
-      <w:t>9</w:t>
+      <w:t>20</w:t>
     </w:r>
     <w:r>
       <w:rPr>
@@ -18239,7 +20322,7 @@
         <w:rFonts w:asciiTheme="majorHAnsi" w:eastAsiaTheme="majorEastAsia" w:hAnsiTheme="majorHAnsi" w:cstheme="majorBidi"/>
       </w:rPr>
       <w:alias w:val="Título"/>
-      <w:id w:val="641850817"/>
+      <w:id w:val="334582333"/>
       <w:placeholder>
         <w:docPart w:val="EFD312805EB1452FA82E988F1E418CA9"/>
       </w:placeholder>
@@ -18749,6 +20832,92 @@
     </w:lvl>
   </w:abstractNum>
   <w:abstractNum w:abstractNumId="3">
+    <w:nsid w:val="08D86A62"/>
+    <w:multiLevelType w:val="hybridMultilevel"/>
+    <w:tmpl w:val="EEB6417A"/>
+    <w:lvl w:ilvl="0" w:tplc="4C0A0019">
+      <w:start w:val="1"/>
+      <w:numFmt w:val="lowerLetter"/>
+      <w:lvlText w:val="%1."/>
+      <w:lvlJc w:val="left"/>
+      <w:pPr>
+        <w:ind w:left="720" w:hanging="360"/>
+      </w:pPr>
+    </w:lvl>
+    <w:lvl w:ilvl="1" w:tplc="4C0A0019" w:tentative="1">
+      <w:start w:val="1"/>
+      <w:numFmt w:val="lowerLetter"/>
+      <w:lvlText w:val="%2."/>
+      <w:lvlJc w:val="left"/>
+      <w:pPr>
+        <w:ind w:left="1440" w:hanging="360"/>
+      </w:pPr>
+    </w:lvl>
+    <w:lvl w:ilvl="2" w:tplc="4C0A001B" w:tentative="1">
+      <w:start w:val="1"/>
+      <w:numFmt w:val="lowerRoman"/>
+      <w:lvlText w:val="%3."/>
+      <w:lvlJc w:val="right"/>
+      <w:pPr>
+        <w:ind w:left="2160" w:hanging="180"/>
+      </w:pPr>
+    </w:lvl>
+    <w:lvl w:ilvl="3" w:tplc="4C0A000F" w:tentative="1">
+      <w:start w:val="1"/>
+      <w:numFmt w:val="decimal"/>
+      <w:lvlText w:val="%4."/>
+      <w:lvlJc w:val="left"/>
+      <w:pPr>
+        <w:ind w:left="2880" w:hanging="360"/>
+      </w:pPr>
+    </w:lvl>
+    <w:lvl w:ilvl="4" w:tplc="4C0A0019" w:tentative="1">
+      <w:start w:val="1"/>
+      <w:numFmt w:val="lowerLetter"/>
+      <w:lvlText w:val="%5."/>
+      <w:lvlJc w:val="left"/>
+      <w:pPr>
+        <w:ind w:left="3600" w:hanging="360"/>
+      </w:pPr>
+    </w:lvl>
+    <w:lvl w:ilvl="5" w:tplc="4C0A001B" w:tentative="1">
+      <w:start w:val="1"/>
+      <w:numFmt w:val="lowerRoman"/>
+      <w:lvlText w:val="%6."/>
+      <w:lvlJc w:val="right"/>
+      <w:pPr>
+        <w:ind w:left="4320" w:hanging="180"/>
+      </w:pPr>
+    </w:lvl>
+    <w:lvl w:ilvl="6" w:tplc="4C0A000F" w:tentative="1">
+      <w:start w:val="1"/>
+      <w:numFmt w:val="decimal"/>
+      <w:lvlText w:val="%7."/>
+      <w:lvlJc w:val="left"/>
+      <w:pPr>
+        <w:ind w:left="5040" w:hanging="360"/>
+      </w:pPr>
+    </w:lvl>
+    <w:lvl w:ilvl="7" w:tplc="4C0A0019" w:tentative="1">
+      <w:start w:val="1"/>
+      <w:numFmt w:val="lowerLetter"/>
+      <w:lvlText w:val="%8."/>
+      <w:lvlJc w:val="left"/>
+      <w:pPr>
+        <w:ind w:left="5760" w:hanging="360"/>
+      </w:pPr>
+    </w:lvl>
+    <w:lvl w:ilvl="8" w:tplc="4C0A001B" w:tentative="1">
+      <w:start w:val="1"/>
+      <w:numFmt w:val="lowerRoman"/>
+      <w:lvlText w:val="%9."/>
+      <w:lvlJc w:val="right"/>
+      <w:pPr>
+        <w:ind w:left="6480" w:hanging="180"/>
+      </w:pPr>
+    </w:lvl>
+  </w:abstractNum>
+  <w:abstractNum w:abstractNumId="4">
     <w:nsid w:val="0C611012"/>
     <w:multiLevelType w:val="hybridMultilevel"/>
     <w:tmpl w:val="7EFAC8FC"/>
@@ -18865,7 +21034,7 @@
       </w:rPr>
     </w:lvl>
   </w:abstractNum>
-  <w:abstractNum w:abstractNumId="4">
+  <w:abstractNum w:abstractNumId="5">
     <w:nsid w:val="0C926397"/>
     <w:multiLevelType w:val="hybridMultilevel"/>
     <w:tmpl w:val="B030A310"/>
@@ -18982,7 +21151,7 @@
       </w:rPr>
     </w:lvl>
   </w:abstractNum>
-  <w:abstractNum w:abstractNumId="5">
+  <w:abstractNum w:abstractNumId="6">
     <w:nsid w:val="0E7E3D5A"/>
     <w:multiLevelType w:val="hybridMultilevel"/>
     <w:tmpl w:val="B434DCBE"/>
@@ -19068,7 +21237,7 @@
       </w:pPr>
     </w:lvl>
   </w:abstractNum>
-  <w:abstractNum w:abstractNumId="6">
+  <w:abstractNum w:abstractNumId="7">
     <w:nsid w:val="1482775B"/>
     <w:multiLevelType w:val="multilevel"/>
     <w:tmpl w:val="C3D8B5EA"/>
@@ -19154,7 +21323,7 @@
       </w:pPr>
     </w:lvl>
   </w:abstractNum>
-  <w:abstractNum w:abstractNumId="7">
+  <w:abstractNum w:abstractNumId="8">
     <w:nsid w:val="1C21545E"/>
     <w:multiLevelType w:val="hybridMultilevel"/>
     <w:tmpl w:val="E396820A"/>
@@ -19267,7 +21436,7 @@
       </w:rPr>
     </w:lvl>
   </w:abstractNum>
-  <w:abstractNum w:abstractNumId="8">
+  <w:abstractNum w:abstractNumId="9">
     <w:nsid w:val="1FA53B58"/>
     <w:multiLevelType w:val="hybridMultilevel"/>
     <w:tmpl w:val="D878075E"/>
@@ -19380,7 +21549,7 @@
       </w:rPr>
     </w:lvl>
   </w:abstractNum>
-  <w:abstractNum w:abstractNumId="9">
+  <w:abstractNum w:abstractNumId="10">
     <w:nsid w:val="26C32FD5"/>
     <w:multiLevelType w:val="hybridMultilevel"/>
     <w:tmpl w:val="842CEEAE"/>
@@ -19493,7 +21662,7 @@
       </w:rPr>
     </w:lvl>
   </w:abstractNum>
-  <w:abstractNum w:abstractNumId="10">
+  <w:abstractNum w:abstractNumId="11">
     <w:nsid w:val="286D0FB8"/>
     <w:multiLevelType w:val="hybridMultilevel"/>
     <w:tmpl w:val="CF92B58C"/>
@@ -19606,7 +21775,7 @@
       </w:rPr>
     </w:lvl>
   </w:abstractNum>
-  <w:abstractNum w:abstractNumId="11">
+  <w:abstractNum w:abstractNumId="12">
     <w:nsid w:val="2EB50F87"/>
     <w:multiLevelType w:val="hybridMultilevel"/>
     <w:tmpl w:val="A224EC24"/>
@@ -19719,7 +21888,7 @@
       </w:rPr>
     </w:lvl>
   </w:abstractNum>
-  <w:abstractNum w:abstractNumId="12">
+  <w:abstractNum w:abstractNumId="13">
     <w:nsid w:val="325A708F"/>
     <w:multiLevelType w:val="hybridMultilevel"/>
     <w:tmpl w:val="F1F4AC76"/>
@@ -19808,7 +21977,7 @@
       </w:pPr>
     </w:lvl>
   </w:abstractNum>
-  <w:abstractNum w:abstractNumId="13">
+  <w:abstractNum w:abstractNumId="14">
     <w:nsid w:val="33DF40C4"/>
     <w:multiLevelType w:val="hybridMultilevel"/>
     <w:tmpl w:val="A998E07A"/>
@@ -19925,7 +22094,7 @@
       </w:rPr>
     </w:lvl>
   </w:abstractNum>
-  <w:abstractNum w:abstractNumId="14">
+  <w:abstractNum w:abstractNumId="15">
     <w:nsid w:val="3B1725FA"/>
     <w:multiLevelType w:val="multilevel"/>
     <w:tmpl w:val="15F6F1C6"/>
@@ -20046,7 +22215,7 @@
       </w:rPr>
     </w:lvl>
   </w:abstractNum>
-  <w:abstractNum w:abstractNumId="15">
+  <w:abstractNum w:abstractNumId="16">
     <w:nsid w:val="3C263839"/>
     <w:multiLevelType w:val="multilevel"/>
     <w:tmpl w:val="15F6F1C6"/>
@@ -20167,7 +22336,7 @@
       </w:rPr>
     </w:lvl>
   </w:abstractNum>
-  <w:abstractNum w:abstractNumId="16">
+  <w:abstractNum w:abstractNumId="17">
     <w:nsid w:val="3CCE6258"/>
     <w:multiLevelType w:val="multilevel"/>
     <w:tmpl w:val="6214F5FA"/>
@@ -20285,7 +22454,7 @@
       </w:rPr>
     </w:lvl>
   </w:abstractNum>
-  <w:abstractNum w:abstractNumId="17">
+  <w:abstractNum w:abstractNumId="18">
     <w:nsid w:val="45C26E0B"/>
     <w:multiLevelType w:val="hybridMultilevel"/>
     <w:tmpl w:val="BA54AC8C"/>
@@ -20398,7 +22567,7 @@
       </w:rPr>
     </w:lvl>
   </w:abstractNum>
-  <w:abstractNum w:abstractNumId="18">
+  <w:abstractNum w:abstractNumId="19">
     <w:nsid w:val="47042BA5"/>
     <w:multiLevelType w:val="hybridMultilevel"/>
     <w:tmpl w:val="45540532"/>
@@ -20511,7 +22680,7 @@
       </w:rPr>
     </w:lvl>
   </w:abstractNum>
-  <w:abstractNum w:abstractNumId="19">
+  <w:abstractNum w:abstractNumId="20">
     <w:nsid w:val="49674711"/>
     <w:multiLevelType w:val="hybridMultilevel"/>
     <w:tmpl w:val="286ABA28"/>
@@ -20600,7 +22769,7 @@
       </w:pPr>
     </w:lvl>
   </w:abstractNum>
-  <w:abstractNum w:abstractNumId="20">
+  <w:abstractNum w:abstractNumId="21">
     <w:nsid w:val="4FE12E19"/>
     <w:multiLevelType w:val="hybridMultilevel"/>
     <w:tmpl w:val="83D89AF6"/>
@@ -20713,7 +22882,7 @@
       </w:rPr>
     </w:lvl>
   </w:abstractNum>
-  <w:abstractNum w:abstractNumId="21">
+  <w:abstractNum w:abstractNumId="22">
     <w:nsid w:val="57A47F63"/>
     <w:multiLevelType w:val="hybridMultilevel"/>
     <w:tmpl w:val="7F3ED3D4"/>
@@ -20826,7 +22995,7 @@
       </w:rPr>
     </w:lvl>
   </w:abstractNum>
-  <w:abstractNum w:abstractNumId="22">
+  <w:abstractNum w:abstractNumId="23">
     <w:nsid w:val="5F3135FA"/>
     <w:multiLevelType w:val="hybridMultilevel"/>
     <w:tmpl w:val="FF1ECDFE"/>
@@ -20939,7 +23108,7 @@
       </w:rPr>
     </w:lvl>
   </w:abstractNum>
-  <w:abstractNum w:abstractNumId="23">
+  <w:abstractNum w:abstractNumId="24">
     <w:nsid w:val="671E3A4D"/>
     <w:multiLevelType w:val="hybridMultilevel"/>
     <w:tmpl w:val="1D4A1E10"/>
@@ -21052,7 +23221,7 @@
       </w:rPr>
     </w:lvl>
   </w:abstractNum>
-  <w:abstractNum w:abstractNumId="24">
+  <w:abstractNum w:abstractNumId="25">
     <w:nsid w:val="68EE38F7"/>
     <w:multiLevelType w:val="hybridMultilevel"/>
     <w:tmpl w:val="CE6817F6"/>
@@ -21141,7 +23310,7 @@
       </w:pPr>
     </w:lvl>
   </w:abstractNum>
-  <w:abstractNum w:abstractNumId="25">
+  <w:abstractNum w:abstractNumId="26">
     <w:nsid w:val="6C2D52D5"/>
     <w:multiLevelType w:val="hybridMultilevel"/>
     <w:tmpl w:val="EA38E7F8"/>
@@ -21254,7 +23423,7 @@
       </w:rPr>
     </w:lvl>
   </w:abstractNum>
-  <w:abstractNum w:abstractNumId="26">
+  <w:abstractNum w:abstractNumId="27">
     <w:nsid w:val="7FEA109D"/>
     <w:multiLevelType w:val="hybridMultilevel"/>
     <w:tmpl w:val="03F060B4"/>
@@ -21368,10 +23537,10 @@
     </w:lvl>
   </w:abstractNum>
   <w:num w:numId="1">
-    <w:abstractNumId w:val="6"/>
+    <w:abstractNumId w:val="7"/>
   </w:num>
   <w:num w:numId="2">
-    <w:abstractNumId w:val="6"/>
+    <w:abstractNumId w:val="7"/>
     <w:lvlOverride w:ilvl="0">
       <w:startOverride w:val="1"/>
     </w:lvlOverride>
@@ -21401,172 +23570,157 @@
     </w:lvlOverride>
   </w:num>
   <w:num w:numId="3">
-    <w:abstractNumId w:val="6"/>
+    <w:abstractNumId w:val="7"/>
   </w:num>
   <w:num w:numId="4">
-    <w:abstractNumId w:val="6"/>
+    <w:abstractNumId w:val="7"/>
   </w:num>
   <w:num w:numId="5">
-    <w:abstractNumId w:val="6"/>
+    <w:abstractNumId w:val="7"/>
   </w:num>
   <w:num w:numId="6">
-    <w:abstractNumId w:val="6"/>
+    <w:abstractNumId w:val="7"/>
   </w:num>
   <w:num w:numId="7">
-    <w:abstractNumId w:val="6"/>
+    <w:abstractNumId w:val="7"/>
   </w:num>
   <w:num w:numId="8">
-    <w:abstractNumId w:val="6"/>
+    <w:abstractNumId w:val="7"/>
   </w:num>
   <w:num w:numId="9">
-    <w:abstractNumId w:val="6"/>
+    <w:abstractNumId w:val="7"/>
   </w:num>
   <w:num w:numId="10">
-    <w:abstractNumId w:val="6"/>
+    <w:abstractNumId w:val="7"/>
   </w:num>
   <w:num w:numId="11">
-    <w:abstractNumId w:val="6"/>
+    <w:abstractNumId w:val="7"/>
   </w:num>
   <w:num w:numId="12">
-    <w:abstractNumId w:val="6"/>
+    <w:abstractNumId w:val="7"/>
   </w:num>
   <w:num w:numId="13">
-    <w:abstractNumId w:val="19"/>
+    <w:abstractNumId w:val="20"/>
   </w:num>
   <w:num w:numId="14">
     <w:abstractNumId w:val="1"/>
   </w:num>
   <w:num w:numId="15">
+    <w:abstractNumId w:val="8"/>
+  </w:num>
+  <w:num w:numId="16">
     <w:abstractNumId w:val="7"/>
   </w:num>
-  <w:num w:numId="16">
-    <w:abstractNumId w:val="6"/>
-  </w:num>
   <w:num w:numId="17">
-    <w:abstractNumId w:val="6"/>
+    <w:abstractNumId w:val="7"/>
   </w:num>
   <w:num w:numId="18">
-    <w:abstractNumId w:val="6"/>
+    <w:abstractNumId w:val="7"/>
   </w:num>
   <w:num w:numId="19">
-    <w:abstractNumId w:val="6"/>
+    <w:abstractNumId w:val="7"/>
   </w:num>
   <w:num w:numId="20">
-    <w:abstractNumId w:val="6"/>
+    <w:abstractNumId w:val="7"/>
   </w:num>
   <w:num w:numId="21">
-    <w:abstractNumId w:val="6"/>
+    <w:abstractNumId w:val="7"/>
   </w:num>
   <w:num w:numId="22">
-    <w:abstractNumId w:val="6"/>
+    <w:abstractNumId w:val="7"/>
   </w:num>
   <w:num w:numId="23">
-    <w:abstractNumId w:val="6"/>
+    <w:abstractNumId w:val="7"/>
   </w:num>
   <w:num w:numId="24">
-    <w:abstractNumId w:val="6"/>
+    <w:abstractNumId w:val="7"/>
   </w:num>
   <w:num w:numId="25">
-    <w:abstractNumId w:val="6"/>
+    <w:abstractNumId w:val="7"/>
   </w:num>
   <w:num w:numId="26">
-    <w:abstractNumId w:val="12"/>
+    <w:abstractNumId w:val="13"/>
   </w:num>
   <w:num w:numId="27">
-    <w:abstractNumId w:val="15"/>
+    <w:abstractNumId w:val="16"/>
   </w:num>
   <w:num w:numId="28">
-    <w:abstractNumId w:val="24"/>
+    <w:abstractNumId w:val="25"/>
   </w:num>
   <w:num w:numId="29">
-    <w:abstractNumId w:val="3"/>
+    <w:abstractNumId w:val="4"/>
   </w:num>
   <w:num w:numId="30">
-    <w:abstractNumId w:val="13"/>
+    <w:abstractNumId w:val="14"/>
   </w:num>
   <w:num w:numId="31">
-    <w:abstractNumId w:val="4"/>
+    <w:abstractNumId w:val="5"/>
   </w:num>
   <w:num w:numId="32">
-    <w:abstractNumId w:val="20"/>
+    <w:abstractNumId w:val="21"/>
   </w:num>
   <w:num w:numId="33">
-    <w:abstractNumId w:val="10"/>
+    <w:abstractNumId w:val="11"/>
   </w:num>
   <w:num w:numId="34">
-    <w:abstractNumId w:val="11"/>
+    <w:abstractNumId w:val="12"/>
   </w:num>
   <w:num w:numId="35">
     <w:abstractNumId w:val="0"/>
   </w:num>
   <w:num w:numId="36">
-    <w:abstractNumId w:val="17"/>
+    <w:abstractNumId w:val="18"/>
   </w:num>
   <w:num w:numId="37">
     <w:abstractNumId w:val="2"/>
   </w:num>
   <w:num w:numId="38">
-    <w:abstractNumId w:val="25"/>
+    <w:abstractNumId w:val="26"/>
   </w:num>
   <w:num w:numId="39">
-    <w:abstractNumId w:val="15"/>
-    <w:lvlOverride w:ilvl="0">
-      <w:startOverride w:val="1"/>
-    </w:lvlOverride>
-    <w:lvlOverride w:ilvl="1">
-      <w:startOverride w:val="1"/>
-    </w:lvlOverride>
-    <w:lvlOverride w:ilvl="2">
-      <w:startOverride w:val="1"/>
-    </w:lvlOverride>
-    <w:lvlOverride w:ilvl="3">
-      <w:startOverride w:val="1"/>
-    </w:lvlOverride>
-    <w:lvlOverride w:ilvl="4">
-      <w:startOverride w:val="1"/>
-    </w:lvlOverride>
-    <w:lvlOverride w:ilvl="5">
-      <w:startOverride w:val="1"/>
-    </w:lvlOverride>
-    <w:lvlOverride w:ilvl="6">
-      <w:startOverride w:val="1"/>
-    </w:lvlOverride>
-    <w:lvlOverride w:ilvl="7">
-      <w:startOverride w:val="1"/>
-    </w:lvlOverride>
-    <w:lvlOverride w:ilvl="8">
-      <w:startOverride w:val="1"/>
-    </w:lvlOverride>
+    <w:abstractNumId w:val="16"/>
+    <w:lvlOverride w:ilvl="0"/>
+    <w:lvlOverride w:ilvl="1"/>
+    <w:lvlOverride w:ilvl="2"/>
+    <w:lvlOverride w:ilvl="3"/>
+    <w:lvlOverride w:ilvl="4"/>
+    <w:lvlOverride w:ilvl="5"/>
+    <w:lvlOverride w:ilvl="6"/>
+    <w:lvlOverride w:ilvl="7"/>
+    <w:lvlOverride w:ilvl="8"/>
   </w:num>
   <w:num w:numId="40">
+    <w:abstractNumId w:val="24"/>
+  </w:num>
+  <w:num w:numId="41">
     <w:abstractNumId w:val="23"/>
   </w:num>
-  <w:num w:numId="41">
+  <w:num w:numId="42">
+    <w:abstractNumId w:val="19"/>
+  </w:num>
+  <w:num w:numId="43">
+    <w:abstractNumId w:val="27"/>
+  </w:num>
+  <w:num w:numId="44">
+    <w:abstractNumId w:val="9"/>
+  </w:num>
+  <w:num w:numId="45">
+    <w:abstractNumId w:val="17"/>
+  </w:num>
+  <w:num w:numId="46">
+    <w:abstractNumId w:val="6"/>
+  </w:num>
+  <w:num w:numId="47">
+    <w:abstractNumId w:val="10"/>
+  </w:num>
+  <w:num w:numId="48">
     <w:abstractNumId w:val="22"/>
   </w:num>
-  <w:num w:numId="42">
-    <w:abstractNumId w:val="18"/>
+  <w:num w:numId="49">
+    <w:abstractNumId w:val="15"/>
   </w:num>
-  <w:num w:numId="43">
-    <w:abstractNumId w:val="26"/>
-  </w:num>
-  <w:num w:numId="44">
-    <w:abstractNumId w:val="8"/>
-  </w:num>
-  <w:num w:numId="45">
-    <w:abstractNumId w:val="16"/>
-  </w:num>
-  <w:num w:numId="46">
-    <w:abstractNumId w:val="5"/>
-  </w:num>
-  <w:num w:numId="47">
-    <w:abstractNumId w:val="9"/>
-  </w:num>
-  <w:num w:numId="48">
-    <w:abstractNumId w:val="21"/>
-  </w:num>
-  <w:num w:numId="49">
-    <w:abstractNumId w:val="14"/>
+  <w:num w:numId="50">
+    <w:abstractNumId w:val="3"/>
   </w:num>
 </w:numbering>
 </file>
@@ -24480,6 +26634,18 @@
     <w:basedOn w:val="Fuentedeprrafopredeter"/>
     <w:rsid w:val="00EA1D09"/>
   </w:style>
+  <w:style w:type="character" w:styleId="Hipervnculo">
+    <w:name w:val="Hyperlink"/>
+    <w:basedOn w:val="Fuentedeprrafopredeter"/>
+    <w:uiPriority w:val="99"/>
+    <w:semiHidden/>
+    <w:unhideWhenUsed/>
+    <w:rsid w:val="00484A94"/>
+    <w:rPr>
+      <w:color w:val="0000FF"/>
+      <w:u w:val="single"/>
+    </w:rPr>
+  </w:style>
 </w:styles>
 </file>
 
@@ -25659,57 +27825,57 @@
     </dgm:pt>
   </dgm:ptLst>
   <dgm:cxnLst>
-    <dgm:cxn modelId="{16C2582C-74E7-466E-98F7-444F635B3D9F}" type="presOf" srcId="{C402DC23-CD6B-4325-9EA7-4342DBB48256}" destId="{AE622088-5B8C-4497-8186-43CA03A49D2C}" srcOrd="0" destOrd="0" presId="urn:microsoft.com/office/officeart/2008/layout/HalfCircleOrganizationChart"/>
-    <dgm:cxn modelId="{B136222F-4CCB-4167-89AB-3E8B3E5C89B9}" type="presOf" srcId="{597FD475-75B8-4C56-A43B-7F27729AC860}" destId="{BAE36B21-F122-4342-A232-984406E1D097}" srcOrd="0" destOrd="0" presId="urn:microsoft.com/office/officeart/2008/layout/HalfCircleOrganizationChart"/>
-    <dgm:cxn modelId="{2FF7916B-E63C-4BF3-9ED4-827E295D4B8E}" type="presOf" srcId="{9C8C10A7-4979-49EC-8B71-D87338D1690C}" destId="{EBA9850D-9BA7-4640-BF0F-211577D13093}" srcOrd="0" destOrd="0" presId="urn:microsoft.com/office/officeart/2008/layout/HalfCircleOrganizationChart"/>
+    <dgm:cxn modelId="{89F634E5-FD28-411D-A71C-E8A3C1C10653}" type="presOf" srcId="{64B2598D-E4D8-4D4A-98F4-6E5AD2F18B34}" destId="{6395CDC1-336C-4ADA-AA57-3B2B7E0298B1}" srcOrd="1" destOrd="0" presId="urn:microsoft.com/office/officeart/2008/layout/HalfCircleOrganizationChart"/>
+    <dgm:cxn modelId="{3E63DF59-B736-471F-A6EC-C3289B131FEF}" type="presOf" srcId="{9C8C10A7-4979-49EC-8B71-D87338D1690C}" destId="{EBA9850D-9BA7-4640-BF0F-211577D13093}" srcOrd="0" destOrd="0" presId="urn:microsoft.com/office/officeart/2008/layout/HalfCircleOrganizationChart"/>
     <dgm:cxn modelId="{F64200F4-3EF1-426C-A402-E09203C682B3}" srcId="{EF232F4C-50EF-47B9-8BCF-79A7CC6289AE}" destId="{FAA5F77F-1734-43A3-A3FB-44464BEFFC28}" srcOrd="0" destOrd="0" parTransId="{C402DC23-CD6B-4325-9EA7-4342DBB48256}" sibTransId="{DDD36EDE-2339-498B-B01D-2CB475F46BCC}"/>
-    <dgm:cxn modelId="{6A7372C4-2F64-4349-A748-19FD7C6F2C90}" type="presOf" srcId="{EF232F4C-50EF-47B9-8BCF-79A7CC6289AE}" destId="{157F471B-5409-4B2C-A22E-73B0BA23C1F8}" srcOrd="0" destOrd="0" presId="urn:microsoft.com/office/officeart/2008/layout/HalfCircleOrganizationChart"/>
-    <dgm:cxn modelId="{4B2D3F92-7DEA-4522-8589-8448E227844C}" type="presOf" srcId="{EF232F4C-50EF-47B9-8BCF-79A7CC6289AE}" destId="{71B5B9C7-E505-46CB-A105-029841481564}" srcOrd="1" destOrd="0" presId="urn:microsoft.com/office/officeart/2008/layout/HalfCircleOrganizationChart"/>
-    <dgm:cxn modelId="{7CC993BB-74D5-4A05-BF94-EB1C8F1781DB}" type="presOf" srcId="{64B2598D-E4D8-4D4A-98F4-6E5AD2F18B34}" destId="{3CDACD33-3274-46B8-AF8D-93866DD7FA37}" srcOrd="0" destOrd="0" presId="urn:microsoft.com/office/officeart/2008/layout/HalfCircleOrganizationChart"/>
+    <dgm:cxn modelId="{C91CD9F7-DB70-4AB3-A6AE-F5A90FFBB403}" type="presOf" srcId="{9C8C10A7-4979-49EC-8B71-D87338D1690C}" destId="{24380B19-C3CC-4980-AE6F-C98AA317A6BF}" srcOrd="1" destOrd="0" presId="urn:microsoft.com/office/officeart/2008/layout/HalfCircleOrganizationChart"/>
+    <dgm:cxn modelId="{86127A14-DCB1-4513-8598-6D00393F143A}" type="presOf" srcId="{FAA5F77F-1734-43A3-A3FB-44464BEFFC28}" destId="{AF80094A-4C67-405A-BB56-90D8B9362DB2}" srcOrd="1" destOrd="0" presId="urn:microsoft.com/office/officeart/2008/layout/HalfCircleOrganizationChart"/>
+    <dgm:cxn modelId="{B40D9BD1-9844-4662-9005-30D60455FA83}" type="presOf" srcId="{597FD475-75B8-4C56-A43B-7F27729AC860}" destId="{BAE36B21-F122-4342-A232-984406E1D097}" srcOrd="0" destOrd="0" presId="urn:microsoft.com/office/officeart/2008/layout/HalfCircleOrganizationChart"/>
+    <dgm:cxn modelId="{5A7143FC-0C52-4F94-803A-7300DED26045}" type="presOf" srcId="{37C8A733-1B10-4EF9-9B0F-B6AED3145228}" destId="{341377B2-D986-48C5-AE62-3C99E6240606}" srcOrd="0" destOrd="0" presId="urn:microsoft.com/office/officeart/2008/layout/HalfCircleOrganizationChart"/>
     <dgm:cxn modelId="{1398C057-2EAA-42B2-BE7D-83DB5745F222}" srcId="{CF202D37-D5FF-4FE9-AF00-B60F93A62AFE}" destId="{EF232F4C-50EF-47B9-8BCF-79A7CC6289AE}" srcOrd="0" destOrd="0" parTransId="{D5FBB1BF-E5D6-4805-9599-187478E8D4D9}" sibTransId="{3E4ECEAE-7DE3-4FB9-8475-14F14A78FA4A}"/>
-    <dgm:cxn modelId="{75351F3F-CD55-4D36-9D08-D62D62B45029}" type="presOf" srcId="{9C8C10A7-4979-49EC-8B71-D87338D1690C}" destId="{24380B19-C3CC-4980-AE6F-C98AA317A6BF}" srcOrd="1" destOrd="0" presId="urn:microsoft.com/office/officeart/2008/layout/HalfCircleOrganizationChart"/>
-    <dgm:cxn modelId="{A6D5778E-04F5-4259-BD2A-AC42A6033748}" type="presOf" srcId="{37C8A733-1B10-4EF9-9B0F-B6AED3145228}" destId="{341377B2-D986-48C5-AE62-3C99E6240606}" srcOrd="0" destOrd="0" presId="urn:microsoft.com/office/officeart/2008/layout/HalfCircleOrganizationChart"/>
-    <dgm:cxn modelId="{C11C94E3-6210-4EC5-94DC-B35AE3653566}" type="presOf" srcId="{CF202D37-D5FF-4FE9-AF00-B60F93A62AFE}" destId="{0BAE9BE9-0CCC-46E7-BA4B-F7A3D26E0CCD}" srcOrd="0" destOrd="0" presId="urn:microsoft.com/office/officeart/2008/layout/HalfCircleOrganizationChart"/>
+    <dgm:cxn modelId="{595A6FC7-A495-4E3D-9166-ED0E1C47A953}" type="presOf" srcId="{EF232F4C-50EF-47B9-8BCF-79A7CC6289AE}" destId="{157F471B-5409-4B2C-A22E-73B0BA23C1F8}" srcOrd="0" destOrd="0" presId="urn:microsoft.com/office/officeart/2008/layout/HalfCircleOrganizationChart"/>
+    <dgm:cxn modelId="{A7B9B26E-B528-4652-9CB3-32187E4D17F3}" type="presOf" srcId="{C402DC23-CD6B-4325-9EA7-4342DBB48256}" destId="{AE622088-5B8C-4497-8186-43CA03A49D2C}" srcOrd="0" destOrd="0" presId="urn:microsoft.com/office/officeart/2008/layout/HalfCircleOrganizationChart"/>
+    <dgm:cxn modelId="{02E64FAF-0376-4AE7-9AF4-3E78D5FD267B}" type="presOf" srcId="{FAA5F77F-1734-43A3-A3FB-44464BEFFC28}" destId="{7E8F490A-DCA4-4CBE-90E4-1DE20A8E9EF4}" srcOrd="0" destOrd="0" presId="urn:microsoft.com/office/officeart/2008/layout/HalfCircleOrganizationChart"/>
+    <dgm:cxn modelId="{8FE163F3-FF0D-4A0B-84A5-F653AE46770A}" type="presOf" srcId="{CF202D37-D5FF-4FE9-AF00-B60F93A62AFE}" destId="{0BAE9BE9-0CCC-46E7-BA4B-F7A3D26E0CCD}" srcOrd="0" destOrd="0" presId="urn:microsoft.com/office/officeart/2008/layout/HalfCircleOrganizationChart"/>
     <dgm:cxn modelId="{F99AEDA2-4C1D-4FF6-8D07-818CE7A47B38}" srcId="{FAA5F77F-1734-43A3-A3FB-44464BEFFC28}" destId="{64B2598D-E4D8-4D4A-98F4-6E5AD2F18B34}" srcOrd="1" destOrd="0" parTransId="{37C8A733-1B10-4EF9-9B0F-B6AED3145228}" sibTransId="{6D992D21-215F-4535-8F1D-8E2665A0D562}"/>
-    <dgm:cxn modelId="{C6B317F9-D912-461F-BD80-E05C77FEE8DF}" type="presOf" srcId="{FAA5F77F-1734-43A3-A3FB-44464BEFFC28}" destId="{7E8F490A-DCA4-4CBE-90E4-1DE20A8E9EF4}" srcOrd="0" destOrd="0" presId="urn:microsoft.com/office/officeart/2008/layout/HalfCircleOrganizationChart"/>
     <dgm:cxn modelId="{9D1800F7-E15B-47AA-96AC-74C64715D8AC}" srcId="{FAA5F77F-1734-43A3-A3FB-44464BEFFC28}" destId="{9C8C10A7-4979-49EC-8B71-D87338D1690C}" srcOrd="0" destOrd="0" parTransId="{597FD475-75B8-4C56-A43B-7F27729AC860}" sibTransId="{8204157D-BB85-468C-909B-E4117D9E61DF}"/>
-    <dgm:cxn modelId="{548CEAB1-7509-4FF7-8368-0277AF82B25F}" type="presOf" srcId="{FAA5F77F-1734-43A3-A3FB-44464BEFFC28}" destId="{AF80094A-4C67-405A-BB56-90D8B9362DB2}" srcOrd="1" destOrd="0" presId="urn:microsoft.com/office/officeart/2008/layout/HalfCircleOrganizationChart"/>
-    <dgm:cxn modelId="{2BE4FC25-5B6D-4906-9951-FC0786AFE492}" type="presOf" srcId="{64B2598D-E4D8-4D4A-98F4-6E5AD2F18B34}" destId="{6395CDC1-336C-4ADA-AA57-3B2B7E0298B1}" srcOrd="1" destOrd="0" presId="urn:microsoft.com/office/officeart/2008/layout/HalfCircleOrganizationChart"/>
-    <dgm:cxn modelId="{7DF13C4B-8FB8-438A-A3CF-2D832C748B63}" type="presParOf" srcId="{0BAE9BE9-0CCC-46E7-BA4B-F7A3D26E0CCD}" destId="{FFDC8489-7165-4EA8-8B79-003665397F6B}" srcOrd="0" destOrd="0" presId="urn:microsoft.com/office/officeart/2008/layout/HalfCircleOrganizationChart"/>
-    <dgm:cxn modelId="{160FB0B9-F63B-4E27-9C50-9FFA0575A61E}" type="presParOf" srcId="{FFDC8489-7165-4EA8-8B79-003665397F6B}" destId="{8567EEB6-E2E1-4EFD-A76B-F8F0B2880BAB}" srcOrd="0" destOrd="0" presId="urn:microsoft.com/office/officeart/2008/layout/HalfCircleOrganizationChart"/>
-    <dgm:cxn modelId="{4A6794BE-E6A3-4CE2-B6E3-6859175F412A}" type="presParOf" srcId="{8567EEB6-E2E1-4EFD-A76B-F8F0B2880BAB}" destId="{157F471B-5409-4B2C-A22E-73B0BA23C1F8}" srcOrd="0" destOrd="0" presId="urn:microsoft.com/office/officeart/2008/layout/HalfCircleOrganizationChart"/>
-    <dgm:cxn modelId="{F5F45AEE-AC4C-46E1-A608-DA54190E69D8}" type="presParOf" srcId="{8567EEB6-E2E1-4EFD-A76B-F8F0B2880BAB}" destId="{ACF74ADF-4A48-4A5F-92A2-812EBA040215}" srcOrd="1" destOrd="0" presId="urn:microsoft.com/office/officeart/2008/layout/HalfCircleOrganizationChart"/>
-    <dgm:cxn modelId="{42B19A85-B883-405C-8DDE-422E42864DC5}" type="presParOf" srcId="{8567EEB6-E2E1-4EFD-A76B-F8F0B2880BAB}" destId="{602C7EDE-43EA-4EC6-96B0-C76D8D427A7A}" srcOrd="2" destOrd="0" presId="urn:microsoft.com/office/officeart/2008/layout/HalfCircleOrganizationChart"/>
-    <dgm:cxn modelId="{C7C4AB58-437D-458C-87F2-6E9DC9408964}" type="presParOf" srcId="{8567EEB6-E2E1-4EFD-A76B-F8F0B2880BAB}" destId="{71B5B9C7-E505-46CB-A105-029841481564}" srcOrd="3" destOrd="0" presId="urn:microsoft.com/office/officeart/2008/layout/HalfCircleOrganizationChart"/>
-    <dgm:cxn modelId="{64D8F182-47AB-4C3B-8391-8E121638B08C}" type="presParOf" srcId="{FFDC8489-7165-4EA8-8B79-003665397F6B}" destId="{751118C8-CD50-4355-9B4E-7767CE3DA7C7}" srcOrd="1" destOrd="0" presId="urn:microsoft.com/office/officeart/2008/layout/HalfCircleOrganizationChart"/>
-    <dgm:cxn modelId="{97C973CB-F6B4-4781-AA10-F8E98B0CDAD1}" type="presParOf" srcId="{FFDC8489-7165-4EA8-8B79-003665397F6B}" destId="{FA752FA3-EAA5-4FF7-89A9-DC0856B5A2AD}" srcOrd="2" destOrd="0" presId="urn:microsoft.com/office/officeart/2008/layout/HalfCircleOrganizationChart"/>
-    <dgm:cxn modelId="{E00439AD-5306-45E2-88B4-022BC028BE0A}" type="presParOf" srcId="{FA752FA3-EAA5-4FF7-89A9-DC0856B5A2AD}" destId="{AE622088-5B8C-4497-8186-43CA03A49D2C}" srcOrd="0" destOrd="0" presId="urn:microsoft.com/office/officeart/2008/layout/HalfCircleOrganizationChart"/>
-    <dgm:cxn modelId="{53C62BF0-F0B4-4CC7-8961-50CF9068236F}" type="presParOf" srcId="{FA752FA3-EAA5-4FF7-89A9-DC0856B5A2AD}" destId="{763A7ADD-1E94-43D8-B4AB-47F44848EE25}" srcOrd="1" destOrd="0" presId="urn:microsoft.com/office/officeart/2008/layout/HalfCircleOrganizationChart"/>
-    <dgm:cxn modelId="{882750B7-E540-4506-A4A7-2C2CC99D9D63}" type="presParOf" srcId="{763A7ADD-1E94-43D8-B4AB-47F44848EE25}" destId="{4C5FE219-B0B8-4124-A3EA-18E76AD93518}" srcOrd="0" destOrd="0" presId="urn:microsoft.com/office/officeart/2008/layout/HalfCircleOrganizationChart"/>
-    <dgm:cxn modelId="{9CACBD77-3B97-479B-B72B-1268F84D4D9B}" type="presParOf" srcId="{4C5FE219-B0B8-4124-A3EA-18E76AD93518}" destId="{7E8F490A-DCA4-4CBE-90E4-1DE20A8E9EF4}" srcOrd="0" destOrd="0" presId="urn:microsoft.com/office/officeart/2008/layout/HalfCircleOrganizationChart"/>
-    <dgm:cxn modelId="{E641DC5F-5783-4C72-9599-D3FA358DFED3}" type="presParOf" srcId="{4C5FE219-B0B8-4124-A3EA-18E76AD93518}" destId="{896F29F9-C6C5-4C0A-9AD1-F69E17572B46}" srcOrd="1" destOrd="0" presId="urn:microsoft.com/office/officeart/2008/layout/HalfCircleOrganizationChart"/>
-    <dgm:cxn modelId="{2501BE08-8795-4624-9701-DC8C8ACFD5E6}" type="presParOf" srcId="{4C5FE219-B0B8-4124-A3EA-18E76AD93518}" destId="{3F458D7A-14E7-4C01-8FF5-848A578C0D46}" srcOrd="2" destOrd="0" presId="urn:microsoft.com/office/officeart/2008/layout/HalfCircleOrganizationChart"/>
-    <dgm:cxn modelId="{AC1FDD23-B93D-4F64-8FF4-B5DD8173DD53}" type="presParOf" srcId="{4C5FE219-B0B8-4124-A3EA-18E76AD93518}" destId="{AF80094A-4C67-405A-BB56-90D8B9362DB2}" srcOrd="3" destOrd="0" presId="urn:microsoft.com/office/officeart/2008/layout/HalfCircleOrganizationChart"/>
-    <dgm:cxn modelId="{0CA35FC4-1F4A-480E-9B1D-4E3116F877AA}" type="presParOf" srcId="{763A7ADD-1E94-43D8-B4AB-47F44848EE25}" destId="{9B2D4421-96F2-45A1-A40E-496DFF7BCFDB}" srcOrd="1" destOrd="0" presId="urn:microsoft.com/office/officeart/2008/layout/HalfCircleOrganizationChart"/>
-    <dgm:cxn modelId="{016C2524-BFE7-40DB-8C75-7B60B7F8DD94}" type="presParOf" srcId="{9B2D4421-96F2-45A1-A40E-496DFF7BCFDB}" destId="{BAE36B21-F122-4342-A232-984406E1D097}" srcOrd="0" destOrd="0" presId="urn:microsoft.com/office/officeart/2008/layout/HalfCircleOrganizationChart"/>
-    <dgm:cxn modelId="{127A94DF-CE65-40A9-BEDB-085B604C78F9}" type="presParOf" srcId="{9B2D4421-96F2-45A1-A40E-496DFF7BCFDB}" destId="{3A9C4E5A-18BD-43D5-BD87-7587B9CBB7E1}" srcOrd="1" destOrd="0" presId="urn:microsoft.com/office/officeart/2008/layout/HalfCircleOrganizationChart"/>
-    <dgm:cxn modelId="{A3BB3DAF-559B-47E9-B31F-1EFF1493BE30}" type="presParOf" srcId="{3A9C4E5A-18BD-43D5-BD87-7587B9CBB7E1}" destId="{56CE88F8-3687-4233-B615-285BE0C1B1E5}" srcOrd="0" destOrd="0" presId="urn:microsoft.com/office/officeart/2008/layout/HalfCircleOrganizationChart"/>
-    <dgm:cxn modelId="{8632BD46-6B3B-4AEC-ACDD-0EE780735D9C}" type="presParOf" srcId="{56CE88F8-3687-4233-B615-285BE0C1B1E5}" destId="{EBA9850D-9BA7-4640-BF0F-211577D13093}" srcOrd="0" destOrd="0" presId="urn:microsoft.com/office/officeart/2008/layout/HalfCircleOrganizationChart"/>
-    <dgm:cxn modelId="{A06F9882-247F-4C43-A932-4A3C366D0DFC}" type="presParOf" srcId="{56CE88F8-3687-4233-B615-285BE0C1B1E5}" destId="{45CA7DEC-3164-48C8-9692-57A9CF710F34}" srcOrd="1" destOrd="0" presId="urn:microsoft.com/office/officeart/2008/layout/HalfCircleOrganizationChart"/>
-    <dgm:cxn modelId="{0283F25B-E029-4700-95F5-97951EBBF61B}" type="presParOf" srcId="{56CE88F8-3687-4233-B615-285BE0C1B1E5}" destId="{BF49C480-ABC7-463B-84C5-9DAEB22B6B6D}" srcOrd="2" destOrd="0" presId="urn:microsoft.com/office/officeart/2008/layout/HalfCircleOrganizationChart"/>
-    <dgm:cxn modelId="{E8353CA8-F0DD-4A87-86EA-79ACC8B9D8CE}" type="presParOf" srcId="{56CE88F8-3687-4233-B615-285BE0C1B1E5}" destId="{24380B19-C3CC-4980-AE6F-C98AA317A6BF}" srcOrd="3" destOrd="0" presId="urn:microsoft.com/office/officeart/2008/layout/HalfCircleOrganizationChart"/>
-    <dgm:cxn modelId="{E83C08EE-8062-4251-B832-1CC1A5E3C47C}" type="presParOf" srcId="{3A9C4E5A-18BD-43D5-BD87-7587B9CBB7E1}" destId="{43EF542F-3C76-4606-9868-AF94D3A2C447}" srcOrd="1" destOrd="0" presId="urn:microsoft.com/office/officeart/2008/layout/HalfCircleOrganizationChart"/>
-    <dgm:cxn modelId="{244D6E65-9CE3-4F03-955C-5178C7F1E79B}" type="presParOf" srcId="{3A9C4E5A-18BD-43D5-BD87-7587B9CBB7E1}" destId="{52ECFC2D-66DF-4942-B142-008F7094FD3E}" srcOrd="2" destOrd="0" presId="urn:microsoft.com/office/officeart/2008/layout/HalfCircleOrganizationChart"/>
-    <dgm:cxn modelId="{DA957E21-4B94-4958-9D01-7B899DCD13A6}" type="presParOf" srcId="{9B2D4421-96F2-45A1-A40E-496DFF7BCFDB}" destId="{341377B2-D986-48C5-AE62-3C99E6240606}" srcOrd="2" destOrd="0" presId="urn:microsoft.com/office/officeart/2008/layout/HalfCircleOrganizationChart"/>
-    <dgm:cxn modelId="{302BE41B-4B92-492E-9DA4-6636319A0206}" type="presParOf" srcId="{9B2D4421-96F2-45A1-A40E-496DFF7BCFDB}" destId="{D6B33A73-BB50-471E-BD90-4DEA54D18E75}" srcOrd="3" destOrd="0" presId="urn:microsoft.com/office/officeart/2008/layout/HalfCircleOrganizationChart"/>
-    <dgm:cxn modelId="{33393E0D-B42B-47E1-84F2-D109A1F1F5A3}" type="presParOf" srcId="{D6B33A73-BB50-471E-BD90-4DEA54D18E75}" destId="{C2FE76EC-C15D-49DD-9344-AA48D2345003}" srcOrd="0" destOrd="0" presId="urn:microsoft.com/office/officeart/2008/layout/HalfCircleOrganizationChart"/>
-    <dgm:cxn modelId="{604F0EC7-D705-40A6-BCD7-BE49C4A83E6E}" type="presParOf" srcId="{C2FE76EC-C15D-49DD-9344-AA48D2345003}" destId="{3CDACD33-3274-46B8-AF8D-93866DD7FA37}" srcOrd="0" destOrd="0" presId="urn:microsoft.com/office/officeart/2008/layout/HalfCircleOrganizationChart"/>
-    <dgm:cxn modelId="{DA036CB4-B96C-46FB-B0A2-9F66A95A6353}" type="presParOf" srcId="{C2FE76EC-C15D-49DD-9344-AA48D2345003}" destId="{E3056D43-1624-41EA-9BE0-B7F4DC0D88DE}" srcOrd="1" destOrd="0" presId="urn:microsoft.com/office/officeart/2008/layout/HalfCircleOrganizationChart"/>
-    <dgm:cxn modelId="{13B594EC-3871-453D-9403-A1F808AF0D65}" type="presParOf" srcId="{C2FE76EC-C15D-49DD-9344-AA48D2345003}" destId="{56D3F933-9684-4E7A-A72B-12ABF0B839D4}" srcOrd="2" destOrd="0" presId="urn:microsoft.com/office/officeart/2008/layout/HalfCircleOrganizationChart"/>
-    <dgm:cxn modelId="{7CC619D1-041E-4211-B674-6B88F01DFBFA}" type="presParOf" srcId="{C2FE76EC-C15D-49DD-9344-AA48D2345003}" destId="{6395CDC1-336C-4ADA-AA57-3B2B7E0298B1}" srcOrd="3" destOrd="0" presId="urn:microsoft.com/office/officeart/2008/layout/HalfCircleOrganizationChart"/>
-    <dgm:cxn modelId="{5A174C48-51BF-4510-910D-060CE7F20918}" type="presParOf" srcId="{D6B33A73-BB50-471E-BD90-4DEA54D18E75}" destId="{3C0C9C72-03F4-4675-8BE9-F8CF27C3D407}" srcOrd="1" destOrd="0" presId="urn:microsoft.com/office/officeart/2008/layout/HalfCircleOrganizationChart"/>
-    <dgm:cxn modelId="{FF91EC61-F90B-4C54-977D-6124544857D7}" type="presParOf" srcId="{D6B33A73-BB50-471E-BD90-4DEA54D18E75}" destId="{7F4618E3-47C7-429D-86AD-ACC7D5756306}" srcOrd="2" destOrd="0" presId="urn:microsoft.com/office/officeart/2008/layout/HalfCircleOrganizationChart"/>
-    <dgm:cxn modelId="{9E100FE9-CC78-4C0D-8BAB-05267B2E8D15}" type="presParOf" srcId="{763A7ADD-1E94-43D8-B4AB-47F44848EE25}" destId="{4D2EB142-4937-4EC4-BF7B-9B6E12A0D8B5}" srcOrd="2" destOrd="0" presId="urn:microsoft.com/office/officeart/2008/layout/HalfCircleOrganizationChart"/>
+    <dgm:cxn modelId="{81FB3E16-FF58-4630-9FA8-E14E6F05FF74}" type="presOf" srcId="{EF232F4C-50EF-47B9-8BCF-79A7CC6289AE}" destId="{71B5B9C7-E505-46CB-A105-029841481564}" srcOrd="1" destOrd="0" presId="urn:microsoft.com/office/officeart/2008/layout/HalfCircleOrganizationChart"/>
+    <dgm:cxn modelId="{48F33724-7CF6-4B35-A584-B410157BBD82}" type="presOf" srcId="{64B2598D-E4D8-4D4A-98F4-6E5AD2F18B34}" destId="{3CDACD33-3274-46B8-AF8D-93866DD7FA37}" srcOrd="0" destOrd="0" presId="urn:microsoft.com/office/officeart/2008/layout/HalfCircleOrganizationChart"/>
+    <dgm:cxn modelId="{C6DAAA9D-5D90-4532-95F0-A5F3AE7BB523}" type="presParOf" srcId="{0BAE9BE9-0CCC-46E7-BA4B-F7A3D26E0CCD}" destId="{FFDC8489-7165-4EA8-8B79-003665397F6B}" srcOrd="0" destOrd="0" presId="urn:microsoft.com/office/officeart/2008/layout/HalfCircleOrganizationChart"/>
+    <dgm:cxn modelId="{301BEDD4-898F-4954-ACF5-E537D4DB1547}" type="presParOf" srcId="{FFDC8489-7165-4EA8-8B79-003665397F6B}" destId="{8567EEB6-E2E1-4EFD-A76B-F8F0B2880BAB}" srcOrd="0" destOrd="0" presId="urn:microsoft.com/office/officeart/2008/layout/HalfCircleOrganizationChart"/>
+    <dgm:cxn modelId="{8B63FCA6-BDA4-458F-977B-3C160D415DE9}" type="presParOf" srcId="{8567EEB6-E2E1-4EFD-A76B-F8F0B2880BAB}" destId="{157F471B-5409-4B2C-A22E-73B0BA23C1F8}" srcOrd="0" destOrd="0" presId="urn:microsoft.com/office/officeart/2008/layout/HalfCircleOrganizationChart"/>
+    <dgm:cxn modelId="{FE8BC9FE-E109-444E-AE31-79F65823674D}" type="presParOf" srcId="{8567EEB6-E2E1-4EFD-A76B-F8F0B2880BAB}" destId="{ACF74ADF-4A48-4A5F-92A2-812EBA040215}" srcOrd="1" destOrd="0" presId="urn:microsoft.com/office/officeart/2008/layout/HalfCircleOrganizationChart"/>
+    <dgm:cxn modelId="{C94C090A-5985-4FCA-98DC-DF1F1D4D7BF2}" type="presParOf" srcId="{8567EEB6-E2E1-4EFD-A76B-F8F0B2880BAB}" destId="{602C7EDE-43EA-4EC6-96B0-C76D8D427A7A}" srcOrd="2" destOrd="0" presId="urn:microsoft.com/office/officeart/2008/layout/HalfCircleOrganizationChart"/>
+    <dgm:cxn modelId="{71025CF0-BE34-4D89-9C58-6A222FA4C947}" type="presParOf" srcId="{8567EEB6-E2E1-4EFD-A76B-F8F0B2880BAB}" destId="{71B5B9C7-E505-46CB-A105-029841481564}" srcOrd="3" destOrd="0" presId="urn:microsoft.com/office/officeart/2008/layout/HalfCircleOrganizationChart"/>
+    <dgm:cxn modelId="{740F7C30-F124-46DC-BB17-F28442064059}" type="presParOf" srcId="{FFDC8489-7165-4EA8-8B79-003665397F6B}" destId="{751118C8-CD50-4355-9B4E-7767CE3DA7C7}" srcOrd="1" destOrd="0" presId="urn:microsoft.com/office/officeart/2008/layout/HalfCircleOrganizationChart"/>
+    <dgm:cxn modelId="{7A20C2F3-711C-4E65-8E5D-FBC8B0DD962A}" type="presParOf" srcId="{FFDC8489-7165-4EA8-8B79-003665397F6B}" destId="{FA752FA3-EAA5-4FF7-89A9-DC0856B5A2AD}" srcOrd="2" destOrd="0" presId="urn:microsoft.com/office/officeart/2008/layout/HalfCircleOrganizationChart"/>
+    <dgm:cxn modelId="{80D7DDF3-4195-463A-B47D-3B5176EBE0D3}" type="presParOf" srcId="{FA752FA3-EAA5-4FF7-89A9-DC0856B5A2AD}" destId="{AE622088-5B8C-4497-8186-43CA03A49D2C}" srcOrd="0" destOrd="0" presId="urn:microsoft.com/office/officeart/2008/layout/HalfCircleOrganizationChart"/>
+    <dgm:cxn modelId="{F5D37F85-6C7A-4EFA-959D-BADD83EAE2A5}" type="presParOf" srcId="{FA752FA3-EAA5-4FF7-89A9-DC0856B5A2AD}" destId="{763A7ADD-1E94-43D8-B4AB-47F44848EE25}" srcOrd="1" destOrd="0" presId="urn:microsoft.com/office/officeart/2008/layout/HalfCircleOrganizationChart"/>
+    <dgm:cxn modelId="{9263C4EE-6BBE-4E0B-9E3E-051311AC2699}" type="presParOf" srcId="{763A7ADD-1E94-43D8-B4AB-47F44848EE25}" destId="{4C5FE219-B0B8-4124-A3EA-18E76AD93518}" srcOrd="0" destOrd="0" presId="urn:microsoft.com/office/officeart/2008/layout/HalfCircleOrganizationChart"/>
+    <dgm:cxn modelId="{6BCEA7E1-06FE-44E4-BD7A-30AA9E5EE056}" type="presParOf" srcId="{4C5FE219-B0B8-4124-A3EA-18E76AD93518}" destId="{7E8F490A-DCA4-4CBE-90E4-1DE20A8E9EF4}" srcOrd="0" destOrd="0" presId="urn:microsoft.com/office/officeart/2008/layout/HalfCircleOrganizationChart"/>
+    <dgm:cxn modelId="{DBA51951-B28C-433F-85C6-07FBD8F136D8}" type="presParOf" srcId="{4C5FE219-B0B8-4124-A3EA-18E76AD93518}" destId="{896F29F9-C6C5-4C0A-9AD1-F69E17572B46}" srcOrd="1" destOrd="0" presId="urn:microsoft.com/office/officeart/2008/layout/HalfCircleOrganizationChart"/>
+    <dgm:cxn modelId="{F19A36FE-4794-45EA-894E-B7FDF82D0D0F}" type="presParOf" srcId="{4C5FE219-B0B8-4124-A3EA-18E76AD93518}" destId="{3F458D7A-14E7-4C01-8FF5-848A578C0D46}" srcOrd="2" destOrd="0" presId="urn:microsoft.com/office/officeart/2008/layout/HalfCircleOrganizationChart"/>
+    <dgm:cxn modelId="{B30075EF-DEC4-4CDC-AB92-47218EAEFBF4}" type="presParOf" srcId="{4C5FE219-B0B8-4124-A3EA-18E76AD93518}" destId="{AF80094A-4C67-405A-BB56-90D8B9362DB2}" srcOrd="3" destOrd="0" presId="urn:microsoft.com/office/officeart/2008/layout/HalfCircleOrganizationChart"/>
+    <dgm:cxn modelId="{CE4DBA29-6998-4861-AAA1-544B97EDF6AA}" type="presParOf" srcId="{763A7ADD-1E94-43D8-B4AB-47F44848EE25}" destId="{9B2D4421-96F2-45A1-A40E-496DFF7BCFDB}" srcOrd="1" destOrd="0" presId="urn:microsoft.com/office/officeart/2008/layout/HalfCircleOrganizationChart"/>
+    <dgm:cxn modelId="{B59FFFDD-A41D-438B-B370-582857336C40}" type="presParOf" srcId="{9B2D4421-96F2-45A1-A40E-496DFF7BCFDB}" destId="{BAE36B21-F122-4342-A232-984406E1D097}" srcOrd="0" destOrd="0" presId="urn:microsoft.com/office/officeart/2008/layout/HalfCircleOrganizationChart"/>
+    <dgm:cxn modelId="{BC66DC04-3EC2-4FF6-A553-514E1EC8094D}" type="presParOf" srcId="{9B2D4421-96F2-45A1-A40E-496DFF7BCFDB}" destId="{3A9C4E5A-18BD-43D5-BD87-7587B9CBB7E1}" srcOrd="1" destOrd="0" presId="urn:microsoft.com/office/officeart/2008/layout/HalfCircleOrganizationChart"/>
+    <dgm:cxn modelId="{706C91A7-B3F2-48DD-9C53-8623E2268CF1}" type="presParOf" srcId="{3A9C4E5A-18BD-43D5-BD87-7587B9CBB7E1}" destId="{56CE88F8-3687-4233-B615-285BE0C1B1E5}" srcOrd="0" destOrd="0" presId="urn:microsoft.com/office/officeart/2008/layout/HalfCircleOrganizationChart"/>
+    <dgm:cxn modelId="{A3815D00-7300-4F15-BC91-B20EFB446416}" type="presParOf" srcId="{56CE88F8-3687-4233-B615-285BE0C1B1E5}" destId="{EBA9850D-9BA7-4640-BF0F-211577D13093}" srcOrd="0" destOrd="0" presId="urn:microsoft.com/office/officeart/2008/layout/HalfCircleOrganizationChart"/>
+    <dgm:cxn modelId="{B92C3130-D832-4542-9D31-A4A3A0FF04C1}" type="presParOf" srcId="{56CE88F8-3687-4233-B615-285BE0C1B1E5}" destId="{45CA7DEC-3164-48C8-9692-57A9CF710F34}" srcOrd="1" destOrd="0" presId="urn:microsoft.com/office/officeart/2008/layout/HalfCircleOrganizationChart"/>
+    <dgm:cxn modelId="{893AE9D0-FCAE-404D-A796-71096DF9DA78}" type="presParOf" srcId="{56CE88F8-3687-4233-B615-285BE0C1B1E5}" destId="{BF49C480-ABC7-463B-84C5-9DAEB22B6B6D}" srcOrd="2" destOrd="0" presId="urn:microsoft.com/office/officeart/2008/layout/HalfCircleOrganizationChart"/>
+    <dgm:cxn modelId="{AC928936-B4AB-4150-AD4D-8640686A69BD}" type="presParOf" srcId="{56CE88F8-3687-4233-B615-285BE0C1B1E5}" destId="{24380B19-C3CC-4980-AE6F-C98AA317A6BF}" srcOrd="3" destOrd="0" presId="urn:microsoft.com/office/officeart/2008/layout/HalfCircleOrganizationChart"/>
+    <dgm:cxn modelId="{2B44D3A7-170C-455C-99DE-39F21A7602F9}" type="presParOf" srcId="{3A9C4E5A-18BD-43D5-BD87-7587B9CBB7E1}" destId="{43EF542F-3C76-4606-9868-AF94D3A2C447}" srcOrd="1" destOrd="0" presId="urn:microsoft.com/office/officeart/2008/layout/HalfCircleOrganizationChart"/>
+    <dgm:cxn modelId="{EC997538-AAF2-46A1-B9A4-A4F758979D0D}" type="presParOf" srcId="{3A9C4E5A-18BD-43D5-BD87-7587B9CBB7E1}" destId="{52ECFC2D-66DF-4942-B142-008F7094FD3E}" srcOrd="2" destOrd="0" presId="urn:microsoft.com/office/officeart/2008/layout/HalfCircleOrganizationChart"/>
+    <dgm:cxn modelId="{DCCB609E-5400-47DC-8B86-14A04C7B3177}" type="presParOf" srcId="{9B2D4421-96F2-45A1-A40E-496DFF7BCFDB}" destId="{341377B2-D986-48C5-AE62-3C99E6240606}" srcOrd="2" destOrd="0" presId="urn:microsoft.com/office/officeart/2008/layout/HalfCircleOrganizationChart"/>
+    <dgm:cxn modelId="{6DDF2E33-1811-496A-86C6-1F355B5292EF}" type="presParOf" srcId="{9B2D4421-96F2-45A1-A40E-496DFF7BCFDB}" destId="{D6B33A73-BB50-471E-BD90-4DEA54D18E75}" srcOrd="3" destOrd="0" presId="urn:microsoft.com/office/officeart/2008/layout/HalfCircleOrganizationChart"/>
+    <dgm:cxn modelId="{7B7993BC-C347-4245-B4D1-5AEF584B2DCC}" type="presParOf" srcId="{D6B33A73-BB50-471E-BD90-4DEA54D18E75}" destId="{C2FE76EC-C15D-49DD-9344-AA48D2345003}" srcOrd="0" destOrd="0" presId="urn:microsoft.com/office/officeart/2008/layout/HalfCircleOrganizationChart"/>
+    <dgm:cxn modelId="{77B7E7F5-6B85-4423-B07F-542E775C0066}" type="presParOf" srcId="{C2FE76EC-C15D-49DD-9344-AA48D2345003}" destId="{3CDACD33-3274-46B8-AF8D-93866DD7FA37}" srcOrd="0" destOrd="0" presId="urn:microsoft.com/office/officeart/2008/layout/HalfCircleOrganizationChart"/>
+    <dgm:cxn modelId="{47AB5DD0-9888-43D0-BC1F-8B9E309DCA7D}" type="presParOf" srcId="{C2FE76EC-C15D-49DD-9344-AA48D2345003}" destId="{E3056D43-1624-41EA-9BE0-B7F4DC0D88DE}" srcOrd="1" destOrd="0" presId="urn:microsoft.com/office/officeart/2008/layout/HalfCircleOrganizationChart"/>
+    <dgm:cxn modelId="{F9451DB5-20B8-4A41-9E86-0A8454210E1D}" type="presParOf" srcId="{C2FE76EC-C15D-49DD-9344-AA48D2345003}" destId="{56D3F933-9684-4E7A-A72B-12ABF0B839D4}" srcOrd="2" destOrd="0" presId="urn:microsoft.com/office/officeart/2008/layout/HalfCircleOrganizationChart"/>
+    <dgm:cxn modelId="{B9490B9F-96ED-4592-A84F-AA317F76EF46}" type="presParOf" srcId="{C2FE76EC-C15D-49DD-9344-AA48D2345003}" destId="{6395CDC1-336C-4ADA-AA57-3B2B7E0298B1}" srcOrd="3" destOrd="0" presId="urn:microsoft.com/office/officeart/2008/layout/HalfCircleOrganizationChart"/>
+    <dgm:cxn modelId="{078C0C95-6754-47BD-860E-7CFBC703E1AD}" type="presParOf" srcId="{D6B33A73-BB50-471E-BD90-4DEA54D18E75}" destId="{3C0C9C72-03F4-4675-8BE9-F8CF27C3D407}" srcOrd="1" destOrd="0" presId="urn:microsoft.com/office/officeart/2008/layout/HalfCircleOrganizationChart"/>
+    <dgm:cxn modelId="{1E83310C-8365-4686-87A2-ECB392507C34}" type="presParOf" srcId="{D6B33A73-BB50-471E-BD90-4DEA54D18E75}" destId="{7F4618E3-47C7-429D-86AD-ACC7D5756306}" srcOrd="2" destOrd="0" presId="urn:microsoft.com/office/officeart/2008/layout/HalfCircleOrganizationChart"/>
+    <dgm:cxn modelId="{0BBA96E5-C391-420E-805A-9C0EDA63E688}" type="presParOf" srcId="{763A7ADD-1E94-43D8-B4AB-47F44848EE25}" destId="{4D2EB142-4937-4EC4-BF7B-9B6E12A0D8B5}" srcOrd="2" destOrd="0" presId="urn:microsoft.com/office/officeart/2008/layout/HalfCircleOrganizationChart"/>
   </dgm:cxnLst>
   <dgm:bg/>
   <dgm:whole/>
@@ -29772,7 +31938,7 @@
 </file>
 
 <file path=customXml/itemProps3.xml><?xml version="1.0" encoding="utf-8"?>
-<ds:datastoreItem xmlns:ds="http://schemas.openxmlformats.org/officeDocument/2006/customXml" ds:itemID="{FBB9572B-A999-48F0-9FF0-6D231C85A7E3}">
+<ds:datastoreItem xmlns:ds="http://schemas.openxmlformats.org/officeDocument/2006/customXml" ds:itemID="{9EE18010-B0DF-4C33-A8DF-E8FD7F3BE364}">
   <ds:schemaRefs>
     <ds:schemaRef ds:uri="http://schemas.openxmlformats.org/officeDocument/2006/bibliography"/>
   </ds:schemaRefs>

</xml_diff>

<commit_message>
Agregar archivo de Visio para interfaces
Recursos para la descripción del contenido
</commit_message>
<xml_diff>
--- a/Sistema Web(Requisitos funcionales).docx
+++ b/Sistema Web(Requisitos funcionales).docx
@@ -7,6 +7,8 @@
         <w:pStyle w:val="Ttulo1"/>
       </w:pPr>
       <w:bookmarkStart w:id="0" w:name="_Toc407744297"/>
+      <w:bookmarkStart w:id="1" w:name="_GoBack"/>
+      <w:bookmarkEnd w:id="1"/>
       <w:r>
         <w:t>Historial de Revisiones</w:t>
       </w:r>
@@ -1708,7 +1710,7 @@
           <w:noProof/>
           <w:lang w:val="es-ES"/>
         </w:rPr>
-        <w:t>, y muestra interes de ser parte de este sitio, al solicitar el registro en el sistema, esta solicitud será analizada por partes de los administradores del sistema, siguiendo las politicas internas de registro al sitio.</w:t>
+        <w:t xml:space="preserve"> y muestra interes de ser parte de este sitio, al solicitar el registro en el sistema, esta solicitud será analizada por partes de los administradores del sistema, siguiendo las politicas internas de registro al sitio.</w:t>
       </w:r>
     </w:p>
     <w:p>
@@ -3400,21 +3402,7 @@
                 <w:noProof/>
                 <w:lang w:val="es-ES"/>
               </w:rPr>
-              <w:t xml:space="preserve">El médico asignará el </w:t>
-            </w:r>
-            <w:r>
-              <w:rPr>
-                <w:noProof/>
-                <w:lang w:val="es-ES"/>
-              </w:rPr>
-              <w:t>correspondiente</w:t>
-            </w:r>
-            <w:r>
-              <w:rPr>
-                <w:noProof/>
-                <w:lang w:val="es-ES"/>
-              </w:rPr>
-              <w:t xml:space="preserve"> tratamiento para los padecimientos de sus pacientes</w:t>
+              <w:t>El médico asignará el correspondiente tratamiento para los padecimientos de sus pacientes</w:t>
             </w:r>
           </w:p>
         </w:tc>
@@ -4022,8 +4010,6 @@
               </w:rPr>
               <w:t>RO-1</w:t>
             </w:r>
-            <w:bookmarkStart w:id="1" w:name="_GoBack"/>
-            <w:bookmarkEnd w:id="1"/>
           </w:p>
         </w:tc>
         <w:tc>
@@ -17873,6 +17859,7 @@
       <w:r>
         <w:rPr>
           <w:noProof/>
+          <w:lang w:eastAsia="es-NI"/>
         </w:rPr>
         <mc:AlternateContent>
           <mc:Choice Requires="wps">
@@ -18175,7 +18162,7 @@
         <w:color w:val="3B4658" w:themeColor="accent4" w:themeShade="80"/>
         <w:lang w:val="es-ES"/>
       </w:rPr>
-      <w:t>9</w:t>
+      <w:t>1</w:t>
     </w:r>
     <w:r>
       <w:rPr>
@@ -25659,57 +25646,57 @@
     </dgm:pt>
   </dgm:ptLst>
   <dgm:cxnLst>
-    <dgm:cxn modelId="{16C2582C-74E7-466E-98F7-444F635B3D9F}" type="presOf" srcId="{C402DC23-CD6B-4325-9EA7-4342DBB48256}" destId="{AE622088-5B8C-4497-8186-43CA03A49D2C}" srcOrd="0" destOrd="0" presId="urn:microsoft.com/office/officeart/2008/layout/HalfCircleOrganizationChart"/>
-    <dgm:cxn modelId="{B136222F-4CCB-4167-89AB-3E8B3E5C89B9}" type="presOf" srcId="{597FD475-75B8-4C56-A43B-7F27729AC860}" destId="{BAE36B21-F122-4342-A232-984406E1D097}" srcOrd="0" destOrd="0" presId="urn:microsoft.com/office/officeart/2008/layout/HalfCircleOrganizationChart"/>
-    <dgm:cxn modelId="{2FF7916B-E63C-4BF3-9ED4-827E295D4B8E}" type="presOf" srcId="{9C8C10A7-4979-49EC-8B71-D87338D1690C}" destId="{EBA9850D-9BA7-4640-BF0F-211577D13093}" srcOrd="0" destOrd="0" presId="urn:microsoft.com/office/officeart/2008/layout/HalfCircleOrganizationChart"/>
+    <dgm:cxn modelId="{1DC7B01E-B323-4AD2-9776-C4725ACAA5E0}" type="presOf" srcId="{37C8A733-1B10-4EF9-9B0F-B6AED3145228}" destId="{341377B2-D986-48C5-AE62-3C99E6240606}" srcOrd="0" destOrd="0" presId="urn:microsoft.com/office/officeart/2008/layout/HalfCircleOrganizationChart"/>
+    <dgm:cxn modelId="{AA6C5C47-4794-4051-BBAF-744C56CC37F8}" type="presOf" srcId="{CF202D37-D5FF-4FE9-AF00-B60F93A62AFE}" destId="{0BAE9BE9-0CCC-46E7-BA4B-F7A3D26E0CCD}" srcOrd="0" destOrd="0" presId="urn:microsoft.com/office/officeart/2008/layout/HalfCircleOrganizationChart"/>
     <dgm:cxn modelId="{F64200F4-3EF1-426C-A402-E09203C682B3}" srcId="{EF232F4C-50EF-47B9-8BCF-79A7CC6289AE}" destId="{FAA5F77F-1734-43A3-A3FB-44464BEFFC28}" srcOrd="0" destOrd="0" parTransId="{C402DC23-CD6B-4325-9EA7-4342DBB48256}" sibTransId="{DDD36EDE-2339-498B-B01D-2CB475F46BCC}"/>
-    <dgm:cxn modelId="{6A7372C4-2F64-4349-A748-19FD7C6F2C90}" type="presOf" srcId="{EF232F4C-50EF-47B9-8BCF-79A7CC6289AE}" destId="{157F471B-5409-4B2C-A22E-73B0BA23C1F8}" srcOrd="0" destOrd="0" presId="urn:microsoft.com/office/officeart/2008/layout/HalfCircleOrganizationChart"/>
-    <dgm:cxn modelId="{4B2D3F92-7DEA-4522-8589-8448E227844C}" type="presOf" srcId="{EF232F4C-50EF-47B9-8BCF-79A7CC6289AE}" destId="{71B5B9C7-E505-46CB-A105-029841481564}" srcOrd="1" destOrd="0" presId="urn:microsoft.com/office/officeart/2008/layout/HalfCircleOrganizationChart"/>
-    <dgm:cxn modelId="{7CC993BB-74D5-4A05-BF94-EB1C8F1781DB}" type="presOf" srcId="{64B2598D-E4D8-4D4A-98F4-6E5AD2F18B34}" destId="{3CDACD33-3274-46B8-AF8D-93866DD7FA37}" srcOrd="0" destOrd="0" presId="urn:microsoft.com/office/officeart/2008/layout/HalfCircleOrganizationChart"/>
+    <dgm:cxn modelId="{78BD6C7E-195D-450A-B54F-5AB34A1C2C4D}" type="presOf" srcId="{597FD475-75B8-4C56-A43B-7F27729AC860}" destId="{BAE36B21-F122-4342-A232-984406E1D097}" srcOrd="0" destOrd="0" presId="urn:microsoft.com/office/officeart/2008/layout/HalfCircleOrganizationChart"/>
+    <dgm:cxn modelId="{AB54537D-C9A5-4EB1-9D49-9B734C635059}" type="presOf" srcId="{64B2598D-E4D8-4D4A-98F4-6E5AD2F18B34}" destId="{3CDACD33-3274-46B8-AF8D-93866DD7FA37}" srcOrd="0" destOrd="0" presId="urn:microsoft.com/office/officeart/2008/layout/HalfCircleOrganizationChart"/>
+    <dgm:cxn modelId="{B519CB64-63E0-4426-97AC-FA7139AC89CD}" type="presOf" srcId="{EF232F4C-50EF-47B9-8BCF-79A7CC6289AE}" destId="{71B5B9C7-E505-46CB-A105-029841481564}" srcOrd="1" destOrd="0" presId="urn:microsoft.com/office/officeart/2008/layout/HalfCircleOrganizationChart"/>
+    <dgm:cxn modelId="{3B614B75-27E5-4A41-BC34-790334EF952D}" type="presOf" srcId="{9C8C10A7-4979-49EC-8B71-D87338D1690C}" destId="{EBA9850D-9BA7-4640-BF0F-211577D13093}" srcOrd="0" destOrd="0" presId="urn:microsoft.com/office/officeart/2008/layout/HalfCircleOrganizationChart"/>
     <dgm:cxn modelId="{1398C057-2EAA-42B2-BE7D-83DB5745F222}" srcId="{CF202D37-D5FF-4FE9-AF00-B60F93A62AFE}" destId="{EF232F4C-50EF-47B9-8BCF-79A7CC6289AE}" srcOrd="0" destOrd="0" parTransId="{D5FBB1BF-E5D6-4805-9599-187478E8D4D9}" sibTransId="{3E4ECEAE-7DE3-4FB9-8475-14F14A78FA4A}"/>
-    <dgm:cxn modelId="{75351F3F-CD55-4D36-9D08-D62D62B45029}" type="presOf" srcId="{9C8C10A7-4979-49EC-8B71-D87338D1690C}" destId="{24380B19-C3CC-4980-AE6F-C98AA317A6BF}" srcOrd="1" destOrd="0" presId="urn:microsoft.com/office/officeart/2008/layout/HalfCircleOrganizationChart"/>
-    <dgm:cxn modelId="{A6D5778E-04F5-4259-BD2A-AC42A6033748}" type="presOf" srcId="{37C8A733-1B10-4EF9-9B0F-B6AED3145228}" destId="{341377B2-D986-48C5-AE62-3C99E6240606}" srcOrd="0" destOrd="0" presId="urn:microsoft.com/office/officeart/2008/layout/HalfCircleOrganizationChart"/>
-    <dgm:cxn modelId="{C11C94E3-6210-4EC5-94DC-B35AE3653566}" type="presOf" srcId="{CF202D37-D5FF-4FE9-AF00-B60F93A62AFE}" destId="{0BAE9BE9-0CCC-46E7-BA4B-F7A3D26E0CCD}" srcOrd="0" destOrd="0" presId="urn:microsoft.com/office/officeart/2008/layout/HalfCircleOrganizationChart"/>
+    <dgm:cxn modelId="{3EA6B3B0-4003-4673-8DB9-60E9C4C56B96}" type="presOf" srcId="{FAA5F77F-1734-43A3-A3FB-44464BEFFC28}" destId="{7E8F490A-DCA4-4CBE-90E4-1DE20A8E9EF4}" srcOrd="0" destOrd="0" presId="urn:microsoft.com/office/officeart/2008/layout/HalfCircleOrganizationChart"/>
+    <dgm:cxn modelId="{6D4D44DD-FC8A-480C-8D0C-193EFF84EA0B}" type="presOf" srcId="{C402DC23-CD6B-4325-9EA7-4342DBB48256}" destId="{AE622088-5B8C-4497-8186-43CA03A49D2C}" srcOrd="0" destOrd="0" presId="urn:microsoft.com/office/officeart/2008/layout/HalfCircleOrganizationChart"/>
     <dgm:cxn modelId="{F99AEDA2-4C1D-4FF6-8D07-818CE7A47B38}" srcId="{FAA5F77F-1734-43A3-A3FB-44464BEFFC28}" destId="{64B2598D-E4D8-4D4A-98F4-6E5AD2F18B34}" srcOrd="1" destOrd="0" parTransId="{37C8A733-1B10-4EF9-9B0F-B6AED3145228}" sibTransId="{6D992D21-215F-4535-8F1D-8E2665A0D562}"/>
-    <dgm:cxn modelId="{C6B317F9-D912-461F-BD80-E05C77FEE8DF}" type="presOf" srcId="{FAA5F77F-1734-43A3-A3FB-44464BEFFC28}" destId="{7E8F490A-DCA4-4CBE-90E4-1DE20A8E9EF4}" srcOrd="0" destOrd="0" presId="urn:microsoft.com/office/officeart/2008/layout/HalfCircleOrganizationChart"/>
     <dgm:cxn modelId="{9D1800F7-E15B-47AA-96AC-74C64715D8AC}" srcId="{FAA5F77F-1734-43A3-A3FB-44464BEFFC28}" destId="{9C8C10A7-4979-49EC-8B71-D87338D1690C}" srcOrd="0" destOrd="0" parTransId="{597FD475-75B8-4C56-A43B-7F27729AC860}" sibTransId="{8204157D-BB85-468C-909B-E4117D9E61DF}"/>
-    <dgm:cxn modelId="{548CEAB1-7509-4FF7-8368-0277AF82B25F}" type="presOf" srcId="{FAA5F77F-1734-43A3-A3FB-44464BEFFC28}" destId="{AF80094A-4C67-405A-BB56-90D8B9362DB2}" srcOrd="1" destOrd="0" presId="urn:microsoft.com/office/officeart/2008/layout/HalfCircleOrganizationChart"/>
-    <dgm:cxn modelId="{2BE4FC25-5B6D-4906-9951-FC0786AFE492}" type="presOf" srcId="{64B2598D-E4D8-4D4A-98F4-6E5AD2F18B34}" destId="{6395CDC1-336C-4ADA-AA57-3B2B7E0298B1}" srcOrd="1" destOrd="0" presId="urn:microsoft.com/office/officeart/2008/layout/HalfCircleOrganizationChart"/>
-    <dgm:cxn modelId="{7DF13C4B-8FB8-438A-A3CF-2D832C748B63}" type="presParOf" srcId="{0BAE9BE9-0CCC-46E7-BA4B-F7A3D26E0CCD}" destId="{FFDC8489-7165-4EA8-8B79-003665397F6B}" srcOrd="0" destOrd="0" presId="urn:microsoft.com/office/officeart/2008/layout/HalfCircleOrganizationChart"/>
-    <dgm:cxn modelId="{160FB0B9-F63B-4E27-9C50-9FFA0575A61E}" type="presParOf" srcId="{FFDC8489-7165-4EA8-8B79-003665397F6B}" destId="{8567EEB6-E2E1-4EFD-A76B-F8F0B2880BAB}" srcOrd="0" destOrd="0" presId="urn:microsoft.com/office/officeart/2008/layout/HalfCircleOrganizationChart"/>
-    <dgm:cxn modelId="{4A6794BE-E6A3-4CE2-B6E3-6859175F412A}" type="presParOf" srcId="{8567EEB6-E2E1-4EFD-A76B-F8F0B2880BAB}" destId="{157F471B-5409-4B2C-A22E-73B0BA23C1F8}" srcOrd="0" destOrd="0" presId="urn:microsoft.com/office/officeart/2008/layout/HalfCircleOrganizationChart"/>
-    <dgm:cxn modelId="{F5F45AEE-AC4C-46E1-A608-DA54190E69D8}" type="presParOf" srcId="{8567EEB6-E2E1-4EFD-A76B-F8F0B2880BAB}" destId="{ACF74ADF-4A48-4A5F-92A2-812EBA040215}" srcOrd="1" destOrd="0" presId="urn:microsoft.com/office/officeart/2008/layout/HalfCircleOrganizationChart"/>
-    <dgm:cxn modelId="{42B19A85-B883-405C-8DDE-422E42864DC5}" type="presParOf" srcId="{8567EEB6-E2E1-4EFD-A76B-F8F0B2880BAB}" destId="{602C7EDE-43EA-4EC6-96B0-C76D8D427A7A}" srcOrd="2" destOrd="0" presId="urn:microsoft.com/office/officeart/2008/layout/HalfCircleOrganizationChart"/>
-    <dgm:cxn modelId="{C7C4AB58-437D-458C-87F2-6E9DC9408964}" type="presParOf" srcId="{8567EEB6-E2E1-4EFD-A76B-F8F0B2880BAB}" destId="{71B5B9C7-E505-46CB-A105-029841481564}" srcOrd="3" destOrd="0" presId="urn:microsoft.com/office/officeart/2008/layout/HalfCircleOrganizationChart"/>
-    <dgm:cxn modelId="{64D8F182-47AB-4C3B-8391-8E121638B08C}" type="presParOf" srcId="{FFDC8489-7165-4EA8-8B79-003665397F6B}" destId="{751118C8-CD50-4355-9B4E-7767CE3DA7C7}" srcOrd="1" destOrd="0" presId="urn:microsoft.com/office/officeart/2008/layout/HalfCircleOrganizationChart"/>
-    <dgm:cxn modelId="{97C973CB-F6B4-4781-AA10-F8E98B0CDAD1}" type="presParOf" srcId="{FFDC8489-7165-4EA8-8B79-003665397F6B}" destId="{FA752FA3-EAA5-4FF7-89A9-DC0856B5A2AD}" srcOrd="2" destOrd="0" presId="urn:microsoft.com/office/officeart/2008/layout/HalfCircleOrganizationChart"/>
-    <dgm:cxn modelId="{E00439AD-5306-45E2-88B4-022BC028BE0A}" type="presParOf" srcId="{FA752FA3-EAA5-4FF7-89A9-DC0856B5A2AD}" destId="{AE622088-5B8C-4497-8186-43CA03A49D2C}" srcOrd="0" destOrd="0" presId="urn:microsoft.com/office/officeart/2008/layout/HalfCircleOrganizationChart"/>
-    <dgm:cxn modelId="{53C62BF0-F0B4-4CC7-8961-50CF9068236F}" type="presParOf" srcId="{FA752FA3-EAA5-4FF7-89A9-DC0856B5A2AD}" destId="{763A7ADD-1E94-43D8-B4AB-47F44848EE25}" srcOrd="1" destOrd="0" presId="urn:microsoft.com/office/officeart/2008/layout/HalfCircleOrganizationChart"/>
-    <dgm:cxn modelId="{882750B7-E540-4506-A4A7-2C2CC99D9D63}" type="presParOf" srcId="{763A7ADD-1E94-43D8-B4AB-47F44848EE25}" destId="{4C5FE219-B0B8-4124-A3EA-18E76AD93518}" srcOrd="0" destOrd="0" presId="urn:microsoft.com/office/officeart/2008/layout/HalfCircleOrganizationChart"/>
-    <dgm:cxn modelId="{9CACBD77-3B97-479B-B72B-1268F84D4D9B}" type="presParOf" srcId="{4C5FE219-B0B8-4124-A3EA-18E76AD93518}" destId="{7E8F490A-DCA4-4CBE-90E4-1DE20A8E9EF4}" srcOrd="0" destOrd="0" presId="urn:microsoft.com/office/officeart/2008/layout/HalfCircleOrganizationChart"/>
-    <dgm:cxn modelId="{E641DC5F-5783-4C72-9599-D3FA358DFED3}" type="presParOf" srcId="{4C5FE219-B0B8-4124-A3EA-18E76AD93518}" destId="{896F29F9-C6C5-4C0A-9AD1-F69E17572B46}" srcOrd="1" destOrd="0" presId="urn:microsoft.com/office/officeart/2008/layout/HalfCircleOrganizationChart"/>
-    <dgm:cxn modelId="{2501BE08-8795-4624-9701-DC8C8ACFD5E6}" type="presParOf" srcId="{4C5FE219-B0B8-4124-A3EA-18E76AD93518}" destId="{3F458D7A-14E7-4C01-8FF5-848A578C0D46}" srcOrd="2" destOrd="0" presId="urn:microsoft.com/office/officeart/2008/layout/HalfCircleOrganizationChart"/>
-    <dgm:cxn modelId="{AC1FDD23-B93D-4F64-8FF4-B5DD8173DD53}" type="presParOf" srcId="{4C5FE219-B0B8-4124-A3EA-18E76AD93518}" destId="{AF80094A-4C67-405A-BB56-90D8B9362DB2}" srcOrd="3" destOrd="0" presId="urn:microsoft.com/office/officeart/2008/layout/HalfCircleOrganizationChart"/>
-    <dgm:cxn modelId="{0CA35FC4-1F4A-480E-9B1D-4E3116F877AA}" type="presParOf" srcId="{763A7ADD-1E94-43D8-B4AB-47F44848EE25}" destId="{9B2D4421-96F2-45A1-A40E-496DFF7BCFDB}" srcOrd="1" destOrd="0" presId="urn:microsoft.com/office/officeart/2008/layout/HalfCircleOrganizationChart"/>
-    <dgm:cxn modelId="{016C2524-BFE7-40DB-8C75-7B60B7F8DD94}" type="presParOf" srcId="{9B2D4421-96F2-45A1-A40E-496DFF7BCFDB}" destId="{BAE36B21-F122-4342-A232-984406E1D097}" srcOrd="0" destOrd="0" presId="urn:microsoft.com/office/officeart/2008/layout/HalfCircleOrganizationChart"/>
-    <dgm:cxn modelId="{127A94DF-CE65-40A9-BEDB-085B604C78F9}" type="presParOf" srcId="{9B2D4421-96F2-45A1-A40E-496DFF7BCFDB}" destId="{3A9C4E5A-18BD-43D5-BD87-7587B9CBB7E1}" srcOrd="1" destOrd="0" presId="urn:microsoft.com/office/officeart/2008/layout/HalfCircleOrganizationChart"/>
-    <dgm:cxn modelId="{A3BB3DAF-559B-47E9-B31F-1EFF1493BE30}" type="presParOf" srcId="{3A9C4E5A-18BD-43D5-BD87-7587B9CBB7E1}" destId="{56CE88F8-3687-4233-B615-285BE0C1B1E5}" srcOrd="0" destOrd="0" presId="urn:microsoft.com/office/officeart/2008/layout/HalfCircleOrganizationChart"/>
-    <dgm:cxn modelId="{8632BD46-6B3B-4AEC-ACDD-0EE780735D9C}" type="presParOf" srcId="{56CE88F8-3687-4233-B615-285BE0C1B1E5}" destId="{EBA9850D-9BA7-4640-BF0F-211577D13093}" srcOrd="0" destOrd="0" presId="urn:microsoft.com/office/officeart/2008/layout/HalfCircleOrganizationChart"/>
-    <dgm:cxn modelId="{A06F9882-247F-4C43-A932-4A3C366D0DFC}" type="presParOf" srcId="{56CE88F8-3687-4233-B615-285BE0C1B1E5}" destId="{45CA7DEC-3164-48C8-9692-57A9CF710F34}" srcOrd="1" destOrd="0" presId="urn:microsoft.com/office/officeart/2008/layout/HalfCircleOrganizationChart"/>
-    <dgm:cxn modelId="{0283F25B-E029-4700-95F5-97951EBBF61B}" type="presParOf" srcId="{56CE88F8-3687-4233-B615-285BE0C1B1E5}" destId="{BF49C480-ABC7-463B-84C5-9DAEB22B6B6D}" srcOrd="2" destOrd="0" presId="urn:microsoft.com/office/officeart/2008/layout/HalfCircleOrganizationChart"/>
-    <dgm:cxn modelId="{E8353CA8-F0DD-4A87-86EA-79ACC8B9D8CE}" type="presParOf" srcId="{56CE88F8-3687-4233-B615-285BE0C1B1E5}" destId="{24380B19-C3CC-4980-AE6F-C98AA317A6BF}" srcOrd="3" destOrd="0" presId="urn:microsoft.com/office/officeart/2008/layout/HalfCircleOrganizationChart"/>
-    <dgm:cxn modelId="{E83C08EE-8062-4251-B832-1CC1A5E3C47C}" type="presParOf" srcId="{3A9C4E5A-18BD-43D5-BD87-7587B9CBB7E1}" destId="{43EF542F-3C76-4606-9868-AF94D3A2C447}" srcOrd="1" destOrd="0" presId="urn:microsoft.com/office/officeart/2008/layout/HalfCircleOrganizationChart"/>
-    <dgm:cxn modelId="{244D6E65-9CE3-4F03-955C-5178C7F1E79B}" type="presParOf" srcId="{3A9C4E5A-18BD-43D5-BD87-7587B9CBB7E1}" destId="{52ECFC2D-66DF-4942-B142-008F7094FD3E}" srcOrd="2" destOrd="0" presId="urn:microsoft.com/office/officeart/2008/layout/HalfCircleOrganizationChart"/>
-    <dgm:cxn modelId="{DA957E21-4B94-4958-9D01-7B899DCD13A6}" type="presParOf" srcId="{9B2D4421-96F2-45A1-A40E-496DFF7BCFDB}" destId="{341377B2-D986-48C5-AE62-3C99E6240606}" srcOrd="2" destOrd="0" presId="urn:microsoft.com/office/officeart/2008/layout/HalfCircleOrganizationChart"/>
-    <dgm:cxn modelId="{302BE41B-4B92-492E-9DA4-6636319A0206}" type="presParOf" srcId="{9B2D4421-96F2-45A1-A40E-496DFF7BCFDB}" destId="{D6B33A73-BB50-471E-BD90-4DEA54D18E75}" srcOrd="3" destOrd="0" presId="urn:microsoft.com/office/officeart/2008/layout/HalfCircleOrganizationChart"/>
-    <dgm:cxn modelId="{33393E0D-B42B-47E1-84F2-D109A1F1F5A3}" type="presParOf" srcId="{D6B33A73-BB50-471E-BD90-4DEA54D18E75}" destId="{C2FE76EC-C15D-49DD-9344-AA48D2345003}" srcOrd="0" destOrd="0" presId="urn:microsoft.com/office/officeart/2008/layout/HalfCircleOrganizationChart"/>
-    <dgm:cxn modelId="{604F0EC7-D705-40A6-BCD7-BE49C4A83E6E}" type="presParOf" srcId="{C2FE76EC-C15D-49DD-9344-AA48D2345003}" destId="{3CDACD33-3274-46B8-AF8D-93866DD7FA37}" srcOrd="0" destOrd="0" presId="urn:microsoft.com/office/officeart/2008/layout/HalfCircleOrganizationChart"/>
-    <dgm:cxn modelId="{DA036CB4-B96C-46FB-B0A2-9F66A95A6353}" type="presParOf" srcId="{C2FE76EC-C15D-49DD-9344-AA48D2345003}" destId="{E3056D43-1624-41EA-9BE0-B7F4DC0D88DE}" srcOrd="1" destOrd="0" presId="urn:microsoft.com/office/officeart/2008/layout/HalfCircleOrganizationChart"/>
-    <dgm:cxn modelId="{13B594EC-3871-453D-9403-A1F808AF0D65}" type="presParOf" srcId="{C2FE76EC-C15D-49DD-9344-AA48D2345003}" destId="{56D3F933-9684-4E7A-A72B-12ABF0B839D4}" srcOrd="2" destOrd="0" presId="urn:microsoft.com/office/officeart/2008/layout/HalfCircleOrganizationChart"/>
-    <dgm:cxn modelId="{7CC619D1-041E-4211-B674-6B88F01DFBFA}" type="presParOf" srcId="{C2FE76EC-C15D-49DD-9344-AA48D2345003}" destId="{6395CDC1-336C-4ADA-AA57-3B2B7E0298B1}" srcOrd="3" destOrd="0" presId="urn:microsoft.com/office/officeart/2008/layout/HalfCircleOrganizationChart"/>
-    <dgm:cxn modelId="{5A174C48-51BF-4510-910D-060CE7F20918}" type="presParOf" srcId="{D6B33A73-BB50-471E-BD90-4DEA54D18E75}" destId="{3C0C9C72-03F4-4675-8BE9-F8CF27C3D407}" srcOrd="1" destOrd="0" presId="urn:microsoft.com/office/officeart/2008/layout/HalfCircleOrganizationChart"/>
-    <dgm:cxn modelId="{FF91EC61-F90B-4C54-977D-6124544857D7}" type="presParOf" srcId="{D6B33A73-BB50-471E-BD90-4DEA54D18E75}" destId="{7F4618E3-47C7-429D-86AD-ACC7D5756306}" srcOrd="2" destOrd="0" presId="urn:microsoft.com/office/officeart/2008/layout/HalfCircleOrganizationChart"/>
-    <dgm:cxn modelId="{9E100FE9-CC78-4C0D-8BAB-05267B2E8D15}" type="presParOf" srcId="{763A7ADD-1E94-43D8-B4AB-47F44848EE25}" destId="{4D2EB142-4937-4EC4-BF7B-9B6E12A0D8B5}" srcOrd="2" destOrd="0" presId="urn:microsoft.com/office/officeart/2008/layout/HalfCircleOrganizationChart"/>
+    <dgm:cxn modelId="{61158240-A00C-45DB-9C0D-55C35823A9EB}" type="presOf" srcId="{FAA5F77F-1734-43A3-A3FB-44464BEFFC28}" destId="{AF80094A-4C67-405A-BB56-90D8B9362DB2}" srcOrd="1" destOrd="0" presId="urn:microsoft.com/office/officeart/2008/layout/HalfCircleOrganizationChart"/>
+    <dgm:cxn modelId="{42E70D10-C4EA-422B-8E26-35A6BC0124AA}" type="presOf" srcId="{EF232F4C-50EF-47B9-8BCF-79A7CC6289AE}" destId="{157F471B-5409-4B2C-A22E-73B0BA23C1F8}" srcOrd="0" destOrd="0" presId="urn:microsoft.com/office/officeart/2008/layout/HalfCircleOrganizationChart"/>
+    <dgm:cxn modelId="{AB55333A-E181-48D5-A248-89CF2178195C}" type="presOf" srcId="{64B2598D-E4D8-4D4A-98F4-6E5AD2F18B34}" destId="{6395CDC1-336C-4ADA-AA57-3B2B7E0298B1}" srcOrd="1" destOrd="0" presId="urn:microsoft.com/office/officeart/2008/layout/HalfCircleOrganizationChart"/>
+    <dgm:cxn modelId="{4FDE08E5-28D1-4D04-A182-86D2B5A35E63}" type="presOf" srcId="{9C8C10A7-4979-49EC-8B71-D87338D1690C}" destId="{24380B19-C3CC-4980-AE6F-C98AA317A6BF}" srcOrd="1" destOrd="0" presId="urn:microsoft.com/office/officeart/2008/layout/HalfCircleOrganizationChart"/>
+    <dgm:cxn modelId="{B1694EBC-21CC-4464-BC7B-58AE5E93188E}" type="presParOf" srcId="{0BAE9BE9-0CCC-46E7-BA4B-F7A3D26E0CCD}" destId="{FFDC8489-7165-4EA8-8B79-003665397F6B}" srcOrd="0" destOrd="0" presId="urn:microsoft.com/office/officeart/2008/layout/HalfCircleOrganizationChart"/>
+    <dgm:cxn modelId="{0BD0D388-4FC0-49FA-A3CF-52B0D78F945C}" type="presParOf" srcId="{FFDC8489-7165-4EA8-8B79-003665397F6B}" destId="{8567EEB6-E2E1-4EFD-A76B-F8F0B2880BAB}" srcOrd="0" destOrd="0" presId="urn:microsoft.com/office/officeart/2008/layout/HalfCircleOrganizationChart"/>
+    <dgm:cxn modelId="{C45E4B9A-B067-484E-8D97-4BCF69970A05}" type="presParOf" srcId="{8567EEB6-E2E1-4EFD-A76B-F8F0B2880BAB}" destId="{157F471B-5409-4B2C-A22E-73B0BA23C1F8}" srcOrd="0" destOrd="0" presId="urn:microsoft.com/office/officeart/2008/layout/HalfCircleOrganizationChart"/>
+    <dgm:cxn modelId="{B366A87F-BE87-4B16-A377-A0448C4A577D}" type="presParOf" srcId="{8567EEB6-E2E1-4EFD-A76B-F8F0B2880BAB}" destId="{ACF74ADF-4A48-4A5F-92A2-812EBA040215}" srcOrd="1" destOrd="0" presId="urn:microsoft.com/office/officeart/2008/layout/HalfCircleOrganizationChart"/>
+    <dgm:cxn modelId="{7BE8AE8D-0B2A-449B-B79F-F3559D450997}" type="presParOf" srcId="{8567EEB6-E2E1-4EFD-A76B-F8F0B2880BAB}" destId="{602C7EDE-43EA-4EC6-96B0-C76D8D427A7A}" srcOrd="2" destOrd="0" presId="urn:microsoft.com/office/officeart/2008/layout/HalfCircleOrganizationChart"/>
+    <dgm:cxn modelId="{30FA96DA-E44C-4A99-A42C-B16B32B68AE9}" type="presParOf" srcId="{8567EEB6-E2E1-4EFD-A76B-F8F0B2880BAB}" destId="{71B5B9C7-E505-46CB-A105-029841481564}" srcOrd="3" destOrd="0" presId="urn:microsoft.com/office/officeart/2008/layout/HalfCircleOrganizationChart"/>
+    <dgm:cxn modelId="{66E17172-6E16-48F6-A537-19F477609CF6}" type="presParOf" srcId="{FFDC8489-7165-4EA8-8B79-003665397F6B}" destId="{751118C8-CD50-4355-9B4E-7767CE3DA7C7}" srcOrd="1" destOrd="0" presId="urn:microsoft.com/office/officeart/2008/layout/HalfCircleOrganizationChart"/>
+    <dgm:cxn modelId="{C58CD239-73DB-4281-9D68-BC721AC2BAC6}" type="presParOf" srcId="{FFDC8489-7165-4EA8-8B79-003665397F6B}" destId="{FA752FA3-EAA5-4FF7-89A9-DC0856B5A2AD}" srcOrd="2" destOrd="0" presId="urn:microsoft.com/office/officeart/2008/layout/HalfCircleOrganizationChart"/>
+    <dgm:cxn modelId="{EA61E146-2214-4395-8D1B-3F3E80B23043}" type="presParOf" srcId="{FA752FA3-EAA5-4FF7-89A9-DC0856B5A2AD}" destId="{AE622088-5B8C-4497-8186-43CA03A49D2C}" srcOrd="0" destOrd="0" presId="urn:microsoft.com/office/officeart/2008/layout/HalfCircleOrganizationChart"/>
+    <dgm:cxn modelId="{A0728C82-613C-46F1-8B49-F9D6222CFC18}" type="presParOf" srcId="{FA752FA3-EAA5-4FF7-89A9-DC0856B5A2AD}" destId="{763A7ADD-1E94-43D8-B4AB-47F44848EE25}" srcOrd="1" destOrd="0" presId="urn:microsoft.com/office/officeart/2008/layout/HalfCircleOrganizationChart"/>
+    <dgm:cxn modelId="{C7572DE1-7D67-4C12-8055-AB964EDC4C0E}" type="presParOf" srcId="{763A7ADD-1E94-43D8-B4AB-47F44848EE25}" destId="{4C5FE219-B0B8-4124-A3EA-18E76AD93518}" srcOrd="0" destOrd="0" presId="urn:microsoft.com/office/officeart/2008/layout/HalfCircleOrganizationChart"/>
+    <dgm:cxn modelId="{FA1AA5DC-93F9-423C-903E-CB0D444E1AFB}" type="presParOf" srcId="{4C5FE219-B0B8-4124-A3EA-18E76AD93518}" destId="{7E8F490A-DCA4-4CBE-90E4-1DE20A8E9EF4}" srcOrd="0" destOrd="0" presId="urn:microsoft.com/office/officeart/2008/layout/HalfCircleOrganizationChart"/>
+    <dgm:cxn modelId="{9EC4CDDD-D1F4-49DD-A2CB-FF19B7C4D556}" type="presParOf" srcId="{4C5FE219-B0B8-4124-A3EA-18E76AD93518}" destId="{896F29F9-C6C5-4C0A-9AD1-F69E17572B46}" srcOrd="1" destOrd="0" presId="urn:microsoft.com/office/officeart/2008/layout/HalfCircleOrganizationChart"/>
+    <dgm:cxn modelId="{CB116461-3B76-4462-B2F0-5EFB8609EE21}" type="presParOf" srcId="{4C5FE219-B0B8-4124-A3EA-18E76AD93518}" destId="{3F458D7A-14E7-4C01-8FF5-848A578C0D46}" srcOrd="2" destOrd="0" presId="urn:microsoft.com/office/officeart/2008/layout/HalfCircleOrganizationChart"/>
+    <dgm:cxn modelId="{3468E099-0D0C-47D0-9D4C-24FA397CF272}" type="presParOf" srcId="{4C5FE219-B0B8-4124-A3EA-18E76AD93518}" destId="{AF80094A-4C67-405A-BB56-90D8B9362DB2}" srcOrd="3" destOrd="0" presId="urn:microsoft.com/office/officeart/2008/layout/HalfCircleOrganizationChart"/>
+    <dgm:cxn modelId="{3FDF4A9B-132D-4308-95D8-EDFCC5ADADD6}" type="presParOf" srcId="{763A7ADD-1E94-43D8-B4AB-47F44848EE25}" destId="{9B2D4421-96F2-45A1-A40E-496DFF7BCFDB}" srcOrd="1" destOrd="0" presId="urn:microsoft.com/office/officeart/2008/layout/HalfCircleOrganizationChart"/>
+    <dgm:cxn modelId="{4BC0E018-B62E-4453-8FA9-8CF25488BE91}" type="presParOf" srcId="{9B2D4421-96F2-45A1-A40E-496DFF7BCFDB}" destId="{BAE36B21-F122-4342-A232-984406E1D097}" srcOrd="0" destOrd="0" presId="urn:microsoft.com/office/officeart/2008/layout/HalfCircleOrganizationChart"/>
+    <dgm:cxn modelId="{1BA25371-EEEE-403E-B822-5D140BBAAB01}" type="presParOf" srcId="{9B2D4421-96F2-45A1-A40E-496DFF7BCFDB}" destId="{3A9C4E5A-18BD-43D5-BD87-7587B9CBB7E1}" srcOrd="1" destOrd="0" presId="urn:microsoft.com/office/officeart/2008/layout/HalfCircleOrganizationChart"/>
+    <dgm:cxn modelId="{7A67283E-BAEE-48E4-AC4D-0DB66BB67AC0}" type="presParOf" srcId="{3A9C4E5A-18BD-43D5-BD87-7587B9CBB7E1}" destId="{56CE88F8-3687-4233-B615-285BE0C1B1E5}" srcOrd="0" destOrd="0" presId="urn:microsoft.com/office/officeart/2008/layout/HalfCircleOrganizationChart"/>
+    <dgm:cxn modelId="{A74E1319-A2EB-4ED0-9CE9-D8F2E37C270B}" type="presParOf" srcId="{56CE88F8-3687-4233-B615-285BE0C1B1E5}" destId="{EBA9850D-9BA7-4640-BF0F-211577D13093}" srcOrd="0" destOrd="0" presId="urn:microsoft.com/office/officeart/2008/layout/HalfCircleOrganizationChart"/>
+    <dgm:cxn modelId="{72F52712-AA32-402E-BD66-A35950E71125}" type="presParOf" srcId="{56CE88F8-3687-4233-B615-285BE0C1B1E5}" destId="{45CA7DEC-3164-48C8-9692-57A9CF710F34}" srcOrd="1" destOrd="0" presId="urn:microsoft.com/office/officeart/2008/layout/HalfCircleOrganizationChart"/>
+    <dgm:cxn modelId="{A267897B-34FA-4B1A-95AA-47D0A0CE5B47}" type="presParOf" srcId="{56CE88F8-3687-4233-B615-285BE0C1B1E5}" destId="{BF49C480-ABC7-463B-84C5-9DAEB22B6B6D}" srcOrd="2" destOrd="0" presId="urn:microsoft.com/office/officeart/2008/layout/HalfCircleOrganizationChart"/>
+    <dgm:cxn modelId="{C5869D3C-D06A-4B84-BD3B-8D41A68071F5}" type="presParOf" srcId="{56CE88F8-3687-4233-B615-285BE0C1B1E5}" destId="{24380B19-C3CC-4980-AE6F-C98AA317A6BF}" srcOrd="3" destOrd="0" presId="urn:microsoft.com/office/officeart/2008/layout/HalfCircleOrganizationChart"/>
+    <dgm:cxn modelId="{3FABF75C-6E8D-4E53-A43E-B1CA1A4DBCCE}" type="presParOf" srcId="{3A9C4E5A-18BD-43D5-BD87-7587B9CBB7E1}" destId="{43EF542F-3C76-4606-9868-AF94D3A2C447}" srcOrd="1" destOrd="0" presId="urn:microsoft.com/office/officeart/2008/layout/HalfCircleOrganizationChart"/>
+    <dgm:cxn modelId="{765A92D1-C6CF-41AD-B706-7198EEDA323E}" type="presParOf" srcId="{3A9C4E5A-18BD-43D5-BD87-7587B9CBB7E1}" destId="{52ECFC2D-66DF-4942-B142-008F7094FD3E}" srcOrd="2" destOrd="0" presId="urn:microsoft.com/office/officeart/2008/layout/HalfCircleOrganizationChart"/>
+    <dgm:cxn modelId="{FF21BDC8-7BAD-46E0-AF6A-F937B06813C8}" type="presParOf" srcId="{9B2D4421-96F2-45A1-A40E-496DFF7BCFDB}" destId="{341377B2-D986-48C5-AE62-3C99E6240606}" srcOrd="2" destOrd="0" presId="urn:microsoft.com/office/officeart/2008/layout/HalfCircleOrganizationChart"/>
+    <dgm:cxn modelId="{210CBF83-7B34-490C-A835-C9F7020B8B88}" type="presParOf" srcId="{9B2D4421-96F2-45A1-A40E-496DFF7BCFDB}" destId="{D6B33A73-BB50-471E-BD90-4DEA54D18E75}" srcOrd="3" destOrd="0" presId="urn:microsoft.com/office/officeart/2008/layout/HalfCircleOrganizationChart"/>
+    <dgm:cxn modelId="{EF9ECF10-C2FF-4F09-8775-A62A06CC641F}" type="presParOf" srcId="{D6B33A73-BB50-471E-BD90-4DEA54D18E75}" destId="{C2FE76EC-C15D-49DD-9344-AA48D2345003}" srcOrd="0" destOrd="0" presId="urn:microsoft.com/office/officeart/2008/layout/HalfCircleOrganizationChart"/>
+    <dgm:cxn modelId="{322594BE-80A0-4141-9615-9C41D8279766}" type="presParOf" srcId="{C2FE76EC-C15D-49DD-9344-AA48D2345003}" destId="{3CDACD33-3274-46B8-AF8D-93866DD7FA37}" srcOrd="0" destOrd="0" presId="urn:microsoft.com/office/officeart/2008/layout/HalfCircleOrganizationChart"/>
+    <dgm:cxn modelId="{82112F41-A6B6-40D7-A72D-57C4828C4ED2}" type="presParOf" srcId="{C2FE76EC-C15D-49DD-9344-AA48D2345003}" destId="{E3056D43-1624-41EA-9BE0-B7F4DC0D88DE}" srcOrd="1" destOrd="0" presId="urn:microsoft.com/office/officeart/2008/layout/HalfCircleOrganizationChart"/>
+    <dgm:cxn modelId="{534B5C6A-8349-477B-86D7-9E7A288C0784}" type="presParOf" srcId="{C2FE76EC-C15D-49DD-9344-AA48D2345003}" destId="{56D3F933-9684-4E7A-A72B-12ABF0B839D4}" srcOrd="2" destOrd="0" presId="urn:microsoft.com/office/officeart/2008/layout/HalfCircleOrganizationChart"/>
+    <dgm:cxn modelId="{60E47856-B9C1-4280-9FA6-DB588D50B1FF}" type="presParOf" srcId="{C2FE76EC-C15D-49DD-9344-AA48D2345003}" destId="{6395CDC1-336C-4ADA-AA57-3B2B7E0298B1}" srcOrd="3" destOrd="0" presId="urn:microsoft.com/office/officeart/2008/layout/HalfCircleOrganizationChart"/>
+    <dgm:cxn modelId="{3A6D17A6-44C9-48E8-9C0F-ED6459774DE4}" type="presParOf" srcId="{D6B33A73-BB50-471E-BD90-4DEA54D18E75}" destId="{3C0C9C72-03F4-4675-8BE9-F8CF27C3D407}" srcOrd="1" destOrd="0" presId="urn:microsoft.com/office/officeart/2008/layout/HalfCircleOrganizationChart"/>
+    <dgm:cxn modelId="{5AEE7274-C31E-4ECE-A85F-2E61505D109E}" type="presParOf" srcId="{D6B33A73-BB50-471E-BD90-4DEA54D18E75}" destId="{7F4618E3-47C7-429D-86AD-ACC7D5756306}" srcOrd="2" destOrd="0" presId="urn:microsoft.com/office/officeart/2008/layout/HalfCircleOrganizationChart"/>
+    <dgm:cxn modelId="{5E606D32-516E-4F6E-9F27-6D6526C10C28}" type="presParOf" srcId="{763A7ADD-1E94-43D8-B4AB-47F44848EE25}" destId="{4D2EB142-4937-4EC4-BF7B-9B6E12A0D8B5}" srcOrd="2" destOrd="0" presId="urn:microsoft.com/office/officeart/2008/layout/HalfCircleOrganizationChart"/>
   </dgm:cxnLst>
   <dgm:bg/>
   <dgm:whole/>
@@ -28898,7 +28885,7 @@
     <w:charset w:val="00"/>
     <w:family w:val="roman"/>
     <w:pitch w:val="variable"/>
-    <w:sig w:usb0="E0002EFF" w:usb1="C0007843" w:usb2="00000009" w:usb3="00000000" w:csb0="000001FF" w:csb1="00000000"/>
+    <w:sig w:usb0="E0002AFF" w:usb1="C0007841" w:usb2="00000009" w:usb3="00000000" w:csb0="000001FF" w:csb1="00000000"/>
   </w:font>
   <w:font w:name="Courier New">
     <w:panose1 w:val="02070309020205020404"/>
@@ -28919,7 +28906,7 @@
     <w:charset w:val="00"/>
     <w:family w:val="swiss"/>
     <w:pitch w:val="variable"/>
-    <w:sig w:usb0="E00002FF" w:usb1="4000ACFF" w:usb2="00000001" w:usb3="00000000" w:csb0="0000019F" w:csb1="00000000"/>
+    <w:sig w:usb0="E10002FF" w:usb1="4000ACFF" w:usb2="00000009" w:usb3="00000000" w:csb0="0000019F" w:csb1="00000000"/>
   </w:font>
   <w:font w:name="SimSun">
     <w:altName w:val="宋体"/>
@@ -28948,7 +28935,7 @@
     <w:charset w:val="00"/>
     <w:family w:val="swiss"/>
     <w:pitch w:val="variable"/>
-    <w:sig w:usb0="E4002EFF" w:usb1="C000E47F" w:usb2="00000009" w:usb3="00000000" w:csb0="000001FF" w:csb1="00000000"/>
+    <w:sig w:usb0="E10022FF" w:usb1="C000E47F" w:usb2="00000029" w:usb3="00000000" w:csb0="000001DF" w:csb1="00000000"/>
   </w:font>
 </w:fonts>
 </file>
@@ -28972,6 +28959,7 @@
     <w:rsid w:val="00027C34"/>
     <w:rsid w:val="000642C7"/>
     <w:rsid w:val="00130374"/>
+    <w:rsid w:val="001D73B4"/>
     <w:rsid w:val="002503A6"/>
     <w:rsid w:val="003601A7"/>
     <w:rsid w:val="0038379B"/>
@@ -29772,7 +29760,7 @@
 </file>
 
 <file path=customXml/itemProps3.xml><?xml version="1.0" encoding="utf-8"?>
-<ds:datastoreItem xmlns:ds="http://schemas.openxmlformats.org/officeDocument/2006/customXml" ds:itemID="{FBB9572B-A999-48F0-9FF0-6D231C85A7E3}">
+<ds:datastoreItem xmlns:ds="http://schemas.openxmlformats.org/officeDocument/2006/customXml" ds:itemID="{4A0F0C17-BB70-4AAD-BE41-E8824F0F466A}">
   <ds:schemaRefs>
     <ds:schemaRef ds:uri="http://schemas.openxmlformats.org/officeDocument/2006/bibliography"/>
   </ds:schemaRefs>

</xml_diff>